<commit_message>
control module correction - added tb simulations to documention
</commit_message>
<xml_diff>
--- a/doc/UART Receiver Report.docx
+++ b/doc/UART Receiver Report.docx
@@ -2350,14 +2350,7 @@
           <w:sz w:val="22"/>
           <w:szCs w:val="22"/>
         </w:rPr>
-        <w:t xml:space="preserve">UART </w:t>
-      </w:r>
-      <w:r>
-        <w:rPr>
-          <w:sz w:val="22"/>
-          <w:szCs w:val="22"/>
-        </w:rPr>
-        <w:t>protocol formats (Source: Texas Instruments)</w:t>
+        <w:t>UART protocol formats (Source: Texas Instruments)</w:t>
       </w:r>
     </w:p>
     <w:p>
@@ -2604,65 +2597,51 @@
           <w:sz w:val="22"/>
           <w:szCs w:val="22"/>
         </w:rPr>
-        <w:t>3</w:t>
+        <w:t xml:space="preserve">3 </w:t>
       </w:r>
       <w:r>
         <w:rPr>
           <w:sz w:val="22"/>
           <w:szCs w:val="22"/>
         </w:rPr>
-        <w:t xml:space="preserve"> </w:t>
-      </w:r>
+        <w:t xml:space="preserve">– </w:t>
+      </w:r>
+      <w:proofErr w:type="spellStart"/>
       <w:r>
         <w:rPr>
           <w:sz w:val="22"/>
           <w:szCs w:val="22"/>
         </w:rPr>
-        <w:t xml:space="preserve">– </w:t>
-      </w:r>
-      <w:proofErr w:type="spellStart"/>
+        <w:t>KeyStone</w:t>
+      </w:r>
+      <w:proofErr w:type="spellEnd"/>
       <w:r>
         <w:rPr>
           <w:sz w:val="22"/>
           <w:szCs w:val="22"/>
         </w:rPr>
-        <w:t>KeyStone</w:t>
-      </w:r>
-      <w:proofErr w:type="spellEnd"/>
+        <w:t xml:space="preserve"> </w:t>
+      </w:r>
       <w:r>
         <w:rPr>
           <w:sz w:val="22"/>
           <w:szCs w:val="22"/>
         </w:rPr>
-        <w:t xml:space="preserve"> </w:t>
+        <w:t xml:space="preserve">UART </w:t>
       </w:r>
       <w:r>
         <w:rPr>
           <w:sz w:val="22"/>
           <w:szCs w:val="22"/>
         </w:rPr>
-        <w:t xml:space="preserve">UART </w:t>
+        <w:t xml:space="preserve">partial </w:t>
       </w:r>
       <w:r>
         <w:rPr>
           <w:sz w:val="22"/>
           <w:szCs w:val="22"/>
         </w:rPr>
-        <w:t xml:space="preserve">partial </w:t>
-      </w:r>
-      <w:r>
-        <w:rPr>
-          <w:sz w:val="22"/>
-          <w:szCs w:val="22"/>
-        </w:rPr>
-        <w:t>block diagram</w:t>
-      </w:r>
-      <w:r>
-        <w:rPr>
-          <w:sz w:val="22"/>
-          <w:szCs w:val="22"/>
-        </w:rPr>
-        <w:t xml:space="preserve"> (Source: Texas Instruments)</w:t>
+        <w:t>block diagram (Source: Texas Instruments)</w:t>
       </w:r>
     </w:p>
     <w:p>
@@ -2870,11 +2849,9 @@
       <w:r>
         <w:t xml:space="preserve"> </w:t>
       </w:r>
-      <w:proofErr w:type="spellStart"/>
-      <w:r>
-        <w:t>fifo</w:t>
-      </w:r>
-      <w:proofErr w:type="spellEnd"/>
+      <w:r>
+        <w:t>FIFO</w:t>
+      </w:r>
       <w:r>
         <w:t xml:space="preserve"> </w:t>
       </w:r>
@@ -2911,10 +2888,7 @@
         <w:t xml:space="preserve">Considering the </w:t>
       </w:r>
       <w:r>
-        <w:t>project requirements,</w:t>
-      </w:r>
-      <w:r>
-        <w:t xml:space="preserve"> some adaptations will be necessary for this overall scheme of the UART receiver developed. A </w:t>
+        <w:t xml:space="preserve">project requirements, some adaptations will be necessary for this overall scheme of the UART receiver developed. A </w:t>
       </w:r>
       <w:r>
         <w:t xml:space="preserve">specific </w:t>
@@ -3100,21 +3074,7 @@
           <w:sz w:val="22"/>
           <w:szCs w:val="22"/>
         </w:rPr>
-        <w:t xml:space="preserve"> </w:t>
-      </w:r>
-      <w:r>
-        <w:rPr>
-          <w:sz w:val="22"/>
-          <w:szCs w:val="22"/>
-        </w:rPr>
-        <w:t xml:space="preserve">UART </w:t>
-      </w:r>
-      <w:r>
-        <w:rPr>
-          <w:sz w:val="22"/>
-          <w:szCs w:val="22"/>
-        </w:rPr>
-        <w:t xml:space="preserve">receiver </w:t>
+        <w:t xml:space="preserve"> UART receiver </w:t>
       </w:r>
       <w:r>
         <w:rPr>
@@ -3306,6 +3266,9 @@
       </w:pPr>
       <w:r>
         <w:t>Within this UART module, three main components were designed to handle the protocol operation</w:t>
+      </w:r>
+      <w:r>
+        <w:t>s</w:t>
       </w:r>
       <w:r>
         <w:t>, as well as an addition independent block, used for a particular situation of the protocol</w:t>
@@ -3541,14 +3504,7 @@
           <w:sz w:val="22"/>
           <w:szCs w:val="22"/>
         </w:rPr>
-        <w:t>6</w:t>
-      </w:r>
-      <w:r>
-        <w:rPr>
-          <w:sz w:val="22"/>
-          <w:szCs w:val="22"/>
-        </w:rPr>
-        <w:t xml:space="preserve"> </w:t>
+        <w:t xml:space="preserve">6 </w:t>
       </w:r>
       <w:r>
         <w:rPr>
@@ -3770,7 +3726,7 @@
         <w:t xml:space="preserve"> cycle of every bit</w:t>
       </w:r>
       <w:r>
-        <w:t xml:space="preserve"> and copied to the component output</w:t>
+        <w:t xml:space="preserve"> and copied to the output</w:t>
       </w:r>
       <w:r>
         <w:t>.</w:t>
@@ -3863,51 +3819,37 @@
           <w:sz w:val="22"/>
           <w:szCs w:val="22"/>
         </w:rPr>
-        <w:t>7</w:t>
+        <w:t xml:space="preserve">7 </w:t>
       </w:r>
       <w:r>
         <w:rPr>
           <w:sz w:val="22"/>
           <w:szCs w:val="22"/>
         </w:rPr>
-        <w:t xml:space="preserve"> </w:t>
+        <w:t>–</w:t>
       </w:r>
       <w:r>
         <w:rPr>
           <w:sz w:val="22"/>
           <w:szCs w:val="22"/>
         </w:rPr>
-        <w:t>–</w:t>
-      </w:r>
+        <w:t xml:space="preserve"> UART </w:t>
+      </w:r>
+      <w:proofErr w:type="spellStart"/>
       <w:r>
         <w:rPr>
           <w:sz w:val="22"/>
           <w:szCs w:val="22"/>
         </w:rPr>
-        <w:t xml:space="preserve"> UART </w:t>
-      </w:r>
-      <w:proofErr w:type="spellStart"/>
+        <w:t>rx</w:t>
+      </w:r>
+      <w:proofErr w:type="spellEnd"/>
       <w:r>
         <w:rPr>
           <w:sz w:val="22"/>
           <w:szCs w:val="22"/>
         </w:rPr>
-        <w:t>rx</w:t>
-      </w:r>
-      <w:proofErr w:type="spellEnd"/>
-      <w:r>
-        <w:rPr>
-          <w:sz w:val="22"/>
-          <w:szCs w:val="22"/>
-        </w:rPr>
-        <w:t xml:space="preserve"> </w:t>
-      </w:r>
-      <w:r>
-        <w:rPr>
-          <w:sz w:val="22"/>
-          <w:szCs w:val="22"/>
-        </w:rPr>
-        <w:t>data reading and accumulation</w:t>
+        <w:t xml:space="preserve"> data reading and accumulation</w:t>
       </w:r>
     </w:p>
     <w:p>
@@ -3951,7 +3893,13 @@
         <w:t>handling</w:t>
       </w:r>
       <w:r>
-        <w:t xml:space="preserve"> the input data resembles more the operation of a demultiplexing device, rather </w:t>
+        <w:t xml:space="preserve"> the input data </w:t>
+      </w:r>
+      <w:r>
+        <w:t xml:space="preserve">used on the synchronizer component </w:t>
+      </w:r>
+      <w:r>
+        <w:t xml:space="preserve">resembles more the operation of a demultiplexing device, rather </w:t>
       </w:r>
       <w:r>
         <w:t>than</w:t>
@@ -3983,7 +3931,19 @@
       </w:r>
       <w:proofErr w:type="spellEnd"/>
       <w:r>
-        <w:t xml:space="preserve"> component was not introduced in the synchronizer, but process used on the VHDL code will work similarly as one. As a reference, the </w:t>
+        <w:t xml:space="preserve"> component was not introduced in the synchronizer, </w:t>
+      </w:r>
+      <w:r>
+        <w:t>though</w:t>
+      </w:r>
+      <w:r>
+        <w:t xml:space="preserve"> </w:t>
+      </w:r>
+      <w:r>
+        <w:t xml:space="preserve">the </w:t>
+      </w:r>
+      <w:r>
+        <w:t xml:space="preserve">process used on the VHDL code will work similarly as one. As a reference, the </w:t>
       </w:r>
       <w:proofErr w:type="spellStart"/>
       <w:r>
@@ -4004,8 +3964,8 @@
           <w:noProof/>
         </w:rPr>
         <w:drawing>
-          <wp:inline distT="0" distB="0" distL="0" distR="0" wp14:anchorId="53962E88" wp14:editId="0FB7918E">
-            <wp:extent cx="3028208" cy="2005474"/>
+          <wp:inline distT="0" distB="0" distL="0" distR="0" wp14:anchorId="53962E88" wp14:editId="3D0AB32B">
+            <wp:extent cx="3177569" cy="2104390"/>
             <wp:effectExtent l="0" t="0" r="0" b="0"/>
             <wp:docPr id="16" name="Imagem 16"/>
             <wp:cNvGraphicFramePr>
@@ -4036,7 +3996,7 @@
                   <pic:spPr bwMode="auto">
                     <a:xfrm>
                       <a:off x="0" y="0"/>
-                      <a:ext cx="3043267" cy="2015447"/>
+                      <a:ext cx="3200800" cy="2119775"/>
                     </a:xfrm>
                     <a:prstGeom prst="rect">
                       <a:avLst/>
@@ -4126,7 +4086,13 @@
         <w:jc w:val="both"/>
       </w:pPr>
       <w:r>
-        <w:t>This design choice is then an alternative way of getting the transmitted bits from the serial line to a parallel output, instead of the shift register approach used on the Texas Instruments device shown.</w:t>
+        <w:t xml:space="preserve">This design choice is then an alternative way of </w:t>
+      </w:r>
+      <w:r>
+        <w:t>converting</w:t>
+      </w:r>
+      <w:r>
+        <w:t xml:space="preserve"> the transmitted bits from the serial line to a parallel output, instead of the shift register approach used on the Texas Instruments device shown.</w:t>
       </w:r>
     </w:p>
     <w:p>
@@ -4511,14 +4477,7 @@
           <w:sz w:val="22"/>
           <w:szCs w:val="22"/>
         </w:rPr>
-        <w:t xml:space="preserve"> </w:t>
-      </w:r>
-      <w:r>
-        <w:rPr>
-          <w:sz w:val="22"/>
-          <w:szCs w:val="22"/>
-        </w:rPr>
-        <w:t>Synchronizer FSM</w:t>
+        <w:t xml:space="preserve"> Synchronizer FSM</w:t>
       </w:r>
     </w:p>
     <w:p>
@@ -4605,35 +4564,21 @@
           <w:sz w:val="22"/>
           <w:szCs w:val="22"/>
         </w:rPr>
-        <w:t>10</w:t>
+        <w:t xml:space="preserve">10 </w:t>
       </w:r>
       <w:r>
         <w:rPr>
           <w:sz w:val="22"/>
           <w:szCs w:val="22"/>
         </w:rPr>
-        <w:t xml:space="preserve"> </w:t>
+        <w:t>–</w:t>
       </w:r>
       <w:r>
         <w:rPr>
           <w:sz w:val="22"/>
           <w:szCs w:val="22"/>
         </w:rPr>
-        <w:t>–</w:t>
-      </w:r>
-      <w:r>
-        <w:rPr>
-          <w:sz w:val="22"/>
-          <w:szCs w:val="22"/>
-        </w:rPr>
-        <w:t xml:space="preserve"> Synchronizer </w:t>
-      </w:r>
-      <w:r>
-        <w:rPr>
-          <w:sz w:val="22"/>
-          <w:szCs w:val="22"/>
-        </w:rPr>
-        <w:t>block diagram</w:t>
+        <w:t xml:space="preserve"> Synchronizer block diagram</w:t>
       </w:r>
     </w:p>
     <w:p/>
@@ -4926,42 +4871,21 @@
           <w:sz w:val="22"/>
           <w:szCs w:val="22"/>
         </w:rPr>
-        <w:t>1</w:t>
+        <w:t xml:space="preserve">11 </w:t>
       </w:r>
       <w:r>
         <w:rPr>
           <w:sz w:val="22"/>
           <w:szCs w:val="22"/>
         </w:rPr>
-        <w:t>1</w:t>
+        <w:t>–</w:t>
       </w:r>
       <w:r>
         <w:rPr>
           <w:sz w:val="22"/>
           <w:szCs w:val="22"/>
         </w:rPr>
-        <w:t xml:space="preserve"> </w:t>
-      </w:r>
-      <w:r>
-        <w:rPr>
-          <w:sz w:val="22"/>
-          <w:szCs w:val="22"/>
-        </w:rPr>
-        <w:t>–</w:t>
-      </w:r>
-      <w:r>
-        <w:rPr>
-          <w:sz w:val="22"/>
-          <w:szCs w:val="22"/>
-        </w:rPr>
-        <w:t xml:space="preserve"> </w:t>
-      </w:r>
-      <w:r>
-        <w:rPr>
-          <w:sz w:val="22"/>
-          <w:szCs w:val="22"/>
-        </w:rPr>
-        <w:t>Buffer FSM diagram</w:t>
+        <w:t xml:space="preserve"> Buffer FSM diagram</w:t>
       </w:r>
     </w:p>
     <w:p>
@@ -5053,88 +4977,67 @@
           <w:sz w:val="22"/>
           <w:szCs w:val="22"/>
         </w:rPr>
-        <w:t>1</w:t>
+        <w:t xml:space="preserve">12 </w:t>
       </w:r>
       <w:r>
         <w:rPr>
           <w:sz w:val="22"/>
           <w:szCs w:val="22"/>
         </w:rPr>
-        <w:t>2</w:t>
+        <w:t>–</w:t>
       </w:r>
       <w:r>
         <w:rPr>
           <w:sz w:val="22"/>
           <w:szCs w:val="22"/>
         </w:rPr>
-        <w:t xml:space="preserve"> </w:t>
-      </w:r>
-      <w:r>
-        <w:rPr>
-          <w:sz w:val="22"/>
-          <w:szCs w:val="22"/>
-        </w:rPr>
-        <w:t>–</w:t>
-      </w:r>
-      <w:r>
-        <w:rPr>
-          <w:sz w:val="22"/>
-          <w:szCs w:val="22"/>
-        </w:rPr>
-        <w:t xml:space="preserve"> </w:t>
-      </w:r>
-      <w:r>
-        <w:rPr>
-          <w:sz w:val="22"/>
-          <w:szCs w:val="22"/>
-        </w:rPr>
-        <w:t>Buffer</w:t>
-      </w:r>
-      <w:r>
-        <w:rPr>
-          <w:sz w:val="22"/>
-          <w:szCs w:val="22"/>
-        </w:rPr>
-        <w:t xml:space="preserve"> block diagram</w:t>
+        <w:t xml:space="preserve"> Buffer block diagram</w:t>
       </w:r>
     </w:p>
     <w:p>
       <w:pPr>
         <w:spacing w:line="276" w:lineRule="auto"/>
+        <w:jc w:val="both"/>
       </w:pPr>
     </w:p>
     <w:p>
       <w:pPr>
         <w:spacing w:line="276" w:lineRule="auto"/>
+        <w:jc w:val="both"/>
       </w:pPr>
       <w:r>
         <w:tab/>
         <w:t xml:space="preserve">Considering that this component then must provide the parity check, a dedicated </w:t>
       </w:r>
-      <w:proofErr w:type="spellStart"/>
-      <w:r>
-        <w:t>xor</w:t>
-      </w:r>
-      <w:proofErr w:type="spellEnd"/>
-      <w:r>
-        <w:t xml:space="preserve"> logic port was implemented inside this module. This auxiliary component was configured for the settings configured on this UART receiver, and has  a total size of 8 bits of input  (W = 7 + 1 parity). </w:t>
+      <w:r>
+        <w:t>XOR</w:t>
+      </w:r>
+      <w:r>
+        <w:t xml:space="preserve"> </w:t>
+      </w:r>
+      <w:r>
+        <w:t>gate</w:t>
+      </w:r>
+      <w:r>
+        <w:t xml:space="preserve"> was implemented inside this module. This auxiliary component was configured for the settings configured on this UART receiver, and has  a total size of 8 bits of input  (W = 7 + 1 parity). </w:t>
       </w:r>
       <w:r>
         <w:t xml:space="preserve">The buffer component will raise a parity error flag if the result for the </w:t>
       </w:r>
-      <w:proofErr w:type="spellStart"/>
-      <w:r>
-        <w:t>xor</w:t>
-      </w:r>
-      <w:proofErr w:type="spellEnd"/>
-      <w:r>
-        <w:t xml:space="preserve"> operation does not match the even parity UART configuration (the result must be ‘0’).</w:t>
-      </w:r>
-      <w:r>
-        <w:t xml:space="preserve"> </w:t>
-      </w:r>
-      <w:r>
-        <w:t>The block diagram for this component is:</w:t>
+      <w:r>
+        <w:t>XOR</w:t>
+      </w:r>
+      <w:r>
+        <w:t xml:space="preserve"> operation does not match the even parity UART configuration (the result must be ‘0’). </w:t>
+      </w:r>
+      <w:r>
+        <w:t xml:space="preserve">The block diagram for </w:t>
+      </w:r>
+      <w:r>
+        <w:t>XOR gate developed</w:t>
+      </w:r>
+      <w:r>
+        <w:t xml:space="preserve"> is:</w:t>
       </w:r>
     </w:p>
     <w:p>
@@ -5259,21 +5162,12 @@
         </w:rPr>
         <w:t xml:space="preserve"> </w:t>
       </w:r>
-      <w:proofErr w:type="spellStart"/>
       <w:r>
         <w:rPr>
           <w:sz w:val="22"/>
           <w:szCs w:val="22"/>
         </w:rPr>
-        <w:t>xor</w:t>
-      </w:r>
-      <w:proofErr w:type="spellEnd"/>
-      <w:r>
-        <w:rPr>
-          <w:sz w:val="22"/>
-          <w:szCs w:val="22"/>
-        </w:rPr>
-        <w:t xml:space="preserve"> port</w:t>
+        <w:t>XOR gate</w:t>
       </w:r>
       <w:r>
         <w:rPr>
@@ -5594,10 +5488,10 @@
           <w:noProof/>
         </w:rPr>
         <w:drawing>
-          <wp:inline distT="0" distB="0" distL="0" distR="0" wp14:anchorId="281838ED" wp14:editId="67EF0E3B">
-            <wp:extent cx="5237018" cy="4130373"/>
+          <wp:inline distT="0" distB="0" distL="0" distR="0" wp14:anchorId="21F2833E" wp14:editId="3996595F">
+            <wp:extent cx="5400040" cy="4254500"/>
             <wp:effectExtent l="0" t="0" r="0" b="0"/>
-            <wp:docPr id="24" name="Imagem 24" descr="Diagrama&#10;&#10;Descrição gerada automaticamente"/>
+            <wp:docPr id="3" name="Imagem 3" descr="Diagrama&#10;&#10;Descrição gerada automaticamente"/>
             <wp:cNvGraphicFramePr>
               <a:graphicFrameLocks xmlns:a="http://schemas.openxmlformats.org/drawingml/2006/main" noChangeAspect="1"/>
             </wp:cNvGraphicFramePr>
@@ -5605,7 +5499,7 @@
               <a:graphicData uri="http://schemas.openxmlformats.org/drawingml/2006/picture">
                 <pic:pic xmlns:pic="http://schemas.openxmlformats.org/drawingml/2006/picture">
                   <pic:nvPicPr>
-                    <pic:cNvPr id="24" name="Imagem 24" descr="Diagrama&#10;&#10;Descrição gerada automaticamente"/>
+                    <pic:cNvPr id="3" name="Imagem 3" descr="Diagrama&#10;&#10;Descrição gerada automaticamente"/>
                     <pic:cNvPicPr>
                       <a:picLocks noChangeAspect="1" noChangeArrowheads="1"/>
                     </pic:cNvPicPr>
@@ -5626,7 +5520,7 @@
                   <pic:spPr bwMode="auto">
                     <a:xfrm>
                       <a:off x="0" y="0"/>
-                      <a:ext cx="5255417" cy="4144884"/>
+                      <a:ext cx="5400040" cy="4254500"/>
                     </a:xfrm>
                     <a:prstGeom prst="rect">
                       <a:avLst/>
@@ -5663,42 +5557,21 @@
           <w:sz w:val="22"/>
           <w:szCs w:val="22"/>
         </w:rPr>
-        <w:t>1</w:t>
+        <w:t xml:space="preserve">14 </w:t>
       </w:r>
       <w:r>
         <w:rPr>
           <w:sz w:val="22"/>
           <w:szCs w:val="22"/>
         </w:rPr>
-        <w:t>4</w:t>
+        <w:t>–</w:t>
       </w:r>
       <w:r>
         <w:rPr>
           <w:sz w:val="22"/>
           <w:szCs w:val="22"/>
         </w:rPr>
-        <w:t xml:space="preserve"> </w:t>
-      </w:r>
-      <w:r>
-        <w:rPr>
-          <w:sz w:val="22"/>
-          <w:szCs w:val="22"/>
-        </w:rPr>
-        <w:t>–</w:t>
-      </w:r>
-      <w:r>
-        <w:rPr>
-          <w:sz w:val="22"/>
-          <w:szCs w:val="22"/>
-        </w:rPr>
-        <w:t xml:space="preserve"> </w:t>
-      </w:r>
-      <w:r>
-        <w:rPr>
-          <w:sz w:val="22"/>
-          <w:szCs w:val="22"/>
-        </w:rPr>
-        <w:t>Control FSM</w:t>
+        <w:t xml:space="preserve"> Control FSM</w:t>
       </w:r>
     </w:p>
     <w:p>
@@ -5714,7 +5587,6 @@
         <w:rPr>
           <w:noProof/>
         </w:rPr>
-        <w:lastRenderedPageBreak/>
         <w:drawing>
           <wp:inline distT="0" distB="0" distL="0" distR="0" wp14:anchorId="16DE134E" wp14:editId="6F578636">
             <wp:extent cx="3558894" cy="2138901"/>
@@ -5785,49 +5657,21 @@
           <w:sz w:val="22"/>
           <w:szCs w:val="22"/>
         </w:rPr>
-        <w:t>1</w:t>
+        <w:t xml:space="preserve">15 </w:t>
       </w:r>
       <w:r>
         <w:rPr>
           <w:sz w:val="22"/>
           <w:szCs w:val="22"/>
         </w:rPr>
-        <w:t>5</w:t>
+        <w:t>–</w:t>
       </w:r>
       <w:r>
         <w:rPr>
           <w:sz w:val="22"/>
           <w:szCs w:val="22"/>
         </w:rPr>
-        <w:t xml:space="preserve"> </w:t>
-      </w:r>
-      <w:r>
-        <w:rPr>
-          <w:sz w:val="22"/>
-          <w:szCs w:val="22"/>
-        </w:rPr>
-        <w:t>–</w:t>
-      </w:r>
-      <w:r>
-        <w:rPr>
-          <w:sz w:val="22"/>
-          <w:szCs w:val="22"/>
-        </w:rPr>
-        <w:t xml:space="preserve"> </w:t>
-      </w:r>
-      <w:r>
-        <w:rPr>
-          <w:sz w:val="22"/>
-          <w:szCs w:val="22"/>
-        </w:rPr>
-        <w:t>Control</w:t>
-      </w:r>
-      <w:r>
-        <w:rPr>
-          <w:sz w:val="22"/>
-          <w:szCs w:val="22"/>
-        </w:rPr>
-        <w:t xml:space="preserve"> block diagram</w:t>
+        <w:t xml:space="preserve"> Control block diagram</w:t>
       </w:r>
     </w:p>
     <w:p/>
@@ -6102,42 +5946,21 @@
           <w:sz w:val="22"/>
           <w:szCs w:val="22"/>
         </w:rPr>
-        <w:t>1</w:t>
+        <w:t xml:space="preserve">16 </w:t>
       </w:r>
       <w:r>
         <w:rPr>
           <w:sz w:val="22"/>
           <w:szCs w:val="22"/>
         </w:rPr>
-        <w:t>6</w:t>
+        <w:t>–</w:t>
       </w:r>
       <w:r>
         <w:rPr>
           <w:sz w:val="22"/>
           <w:szCs w:val="22"/>
         </w:rPr>
-        <w:t xml:space="preserve"> </w:t>
-      </w:r>
-      <w:r>
-        <w:rPr>
-          <w:sz w:val="22"/>
-          <w:szCs w:val="22"/>
-        </w:rPr>
-        <w:t>–</w:t>
-      </w:r>
-      <w:r>
-        <w:rPr>
-          <w:sz w:val="22"/>
-          <w:szCs w:val="22"/>
-        </w:rPr>
-        <w:t xml:space="preserve"> </w:t>
-      </w:r>
-      <w:r>
-        <w:rPr>
-          <w:sz w:val="22"/>
-          <w:szCs w:val="22"/>
-        </w:rPr>
-        <w:t>Break counter FSM</w:t>
+        <w:t xml:space="preserve"> Break counter FSM</w:t>
       </w:r>
     </w:p>
     <w:p>
@@ -6154,8 +5977,8 @@
           <w:noProof/>
         </w:rPr>
         <w:drawing>
-          <wp:inline distT="0" distB="0" distL="0" distR="0" wp14:anchorId="273DE50C" wp14:editId="7DB40606">
-            <wp:extent cx="3618782" cy="1460800"/>
+          <wp:inline distT="0" distB="0" distL="0" distR="0" wp14:anchorId="273DE50C" wp14:editId="5F4B68E9">
+            <wp:extent cx="3407434" cy="1375485"/>
             <wp:effectExtent l="0" t="0" r="0" b="0"/>
             <wp:docPr id="33" name="Imagem 33" descr="Forma&#10;&#10;Descrição gerada automaticamente com confiança média"/>
             <wp:cNvGraphicFramePr>
@@ -6186,7 +6009,7 @@
                   <pic:spPr bwMode="auto">
                     <a:xfrm>
                       <a:off x="0" y="0"/>
-                      <a:ext cx="3629112" cy="1464970"/>
+                      <a:ext cx="3424223" cy="1382262"/>
                     </a:xfrm>
                     <a:prstGeom prst="rect">
                       <a:avLst/>
@@ -6223,43 +6046,49 @@
           <w:sz w:val="22"/>
           <w:szCs w:val="22"/>
         </w:rPr>
-        <w:t>1</w:t>
+        <w:t xml:space="preserve">17 </w:t>
       </w:r>
       <w:r>
         <w:rPr>
           <w:sz w:val="22"/>
           <w:szCs w:val="22"/>
         </w:rPr>
-        <w:t>7</w:t>
+        <w:t>–</w:t>
       </w:r>
       <w:r>
         <w:rPr>
           <w:sz w:val="22"/>
           <w:szCs w:val="22"/>
         </w:rPr>
-        <w:t xml:space="preserve"> </w:t>
-      </w:r>
-      <w:r>
+        <w:t xml:space="preserve"> Break counter block diagram</w:t>
+      </w:r>
+    </w:p>
+    <w:p>
+      <w:pPr>
+        <w:jc w:val="center"/>
         <w:rPr>
           <w:sz w:val="22"/>
           <w:szCs w:val="22"/>
         </w:rPr>
-        <w:t>–</w:t>
-      </w:r>
-      <w:r>
+      </w:pPr>
+    </w:p>
+    <w:p>
+      <w:pPr>
+        <w:jc w:val="center"/>
         <w:rPr>
           <w:sz w:val="22"/>
           <w:szCs w:val="22"/>
         </w:rPr>
-        <w:t xml:space="preserve"> Break counter </w:t>
-      </w:r>
-      <w:r>
+      </w:pPr>
+    </w:p>
+    <w:p>
+      <w:pPr>
+        <w:jc w:val="center"/>
         <w:rPr>
           <w:sz w:val="22"/>
           <w:szCs w:val="22"/>
         </w:rPr>
-        <w:t>block diagram</w:t>
-      </w:r>
+      </w:pPr>
     </w:p>
     <w:p>
       <w:pPr>
@@ -6399,33 +6228,6 @@
     <w:p>
       <w:pPr>
         <w:jc w:val="center"/>
-        <w:rPr>
-          <w:sz w:val="22"/>
-          <w:szCs w:val="22"/>
-        </w:rPr>
-      </w:pPr>
-    </w:p>
-    <w:p>
-      <w:pPr>
-        <w:jc w:val="center"/>
-        <w:rPr>
-          <w:sz w:val="22"/>
-          <w:szCs w:val="22"/>
-        </w:rPr>
-      </w:pPr>
-    </w:p>
-    <w:p>
-      <w:pPr>
-        <w:jc w:val="center"/>
-        <w:rPr>
-          <w:sz w:val="22"/>
-          <w:szCs w:val="22"/>
-        </w:rPr>
-      </w:pPr>
-    </w:p>
-    <w:p>
-      <w:pPr>
-        <w:jc w:val="center"/>
       </w:pPr>
     </w:p>
     <w:p>
@@ -6523,7 +6325,19 @@
       </w:r>
       <w:proofErr w:type="spellEnd"/>
       <w:r>
-        <w:t xml:space="preserve"> simulations of the modules will be used to demonstrate the proper operation and state change on every module. With this demonstration, it will be possible to confirm the configurated settings and design specifications used to develop the peripheral.</w:t>
+        <w:t xml:space="preserve"> simulations of the modules will be used to demonstrate the proper operation and state change on every module. With this demonstration, it will be possible to confirm the configurated settings and design specifications </w:t>
+      </w:r>
+      <w:r>
+        <w:t>of the</w:t>
+      </w:r>
+      <w:r>
+        <w:t xml:space="preserve"> </w:t>
+      </w:r>
+      <w:r>
+        <w:t>developed</w:t>
+      </w:r>
+      <w:r>
+        <w:t xml:space="preserve"> peripheral.</w:t>
       </w:r>
     </w:p>
     <w:p>
@@ -6743,10 +6557,7 @@
         <w:jc w:val="both"/>
       </w:pPr>
       <w:r>
-        <w:t xml:space="preserve">The testbench </w:t>
-      </w:r>
-      <w:r>
-        <w:t>for the synchronizer component will be used to demonstrate three main conditions and transition. The first test shown</w:t>
+        <w:t>The testbench for the synchronizer component will be used to demonstrate three main conditions and transition. The first test shown</w:t>
       </w:r>
       <w:r>
         <w:t xml:space="preserve"> (label: Simulation 1)</w:t>
@@ -6800,13 +6611,7 @@
         <w:jc w:val="both"/>
       </w:pPr>
       <w:r>
-        <w:t>The third test (</w:t>
-      </w:r>
-      <w:r>
-        <w:t xml:space="preserve">label: Simulation </w:t>
-      </w:r>
-      <w:r>
-        <w:t xml:space="preserve">3) will then show a scenario where the </w:t>
+        <w:t xml:space="preserve">The third test (label: Simulation 3) will then show a scenario where the </w:t>
       </w:r>
       <w:proofErr w:type="spellStart"/>
       <w:r>
@@ -7260,25 +7065,7 @@
                                 <w:sz w:val="20"/>
                                 <w:szCs w:val="20"/>
                               </w:rPr>
-                              <w:t xml:space="preserve">Simulation </w:t>
-                            </w:r>
-                            <w:r>
-                              <w:rPr>
-                                <w:b/>
-                                <w:bCs/>
-                                <w:sz w:val="20"/>
-                                <w:szCs w:val="20"/>
-                              </w:rPr>
-                              <w:t>2</w:t>
-                            </w:r>
-                            <w:r>
-                              <w:rPr>
-                                <w:b/>
-                                <w:bCs/>
-                                <w:sz w:val="20"/>
-                                <w:szCs w:val="20"/>
-                              </w:rPr>
-                              <w:t xml:space="preserve"> – </w:t>
+                              <w:t xml:space="preserve">Simulation 2 – </w:t>
                             </w:r>
                             <w:proofErr w:type="spellStart"/>
                             <w:r>
@@ -7348,25 +7135,7 @@
                           <w:sz w:val="20"/>
                           <w:szCs w:val="20"/>
                         </w:rPr>
-                        <w:t xml:space="preserve">Simulation </w:t>
-                      </w:r>
-                      <w:r>
-                        <w:rPr>
-                          <w:b/>
-                          <w:bCs/>
-                          <w:sz w:val="20"/>
-                          <w:szCs w:val="20"/>
-                        </w:rPr>
-                        <w:t>2</w:t>
-                      </w:r>
-                      <w:r>
-                        <w:rPr>
-                          <w:b/>
-                          <w:bCs/>
-                          <w:sz w:val="20"/>
-                          <w:szCs w:val="20"/>
-                        </w:rPr>
-                        <w:t xml:space="preserve"> – </w:t>
+                        <w:t xml:space="preserve">Simulation 2 – </w:t>
                       </w:r>
                       <w:proofErr w:type="spellStart"/>
                       <w:r>
@@ -7840,7 +7609,7 @@
           <w:sz w:val="24"/>
           <w:szCs w:val="24"/>
         </w:rPr>
-        <w:t>Buffer</w:t>
+        <w:t>Buffer testbench</w:t>
       </w:r>
       <w:r>
         <w:rPr>
@@ -7851,8 +7620,9 @@
           <w:sz w:val="24"/>
           <w:szCs w:val="24"/>
         </w:rPr>
-        <w:t xml:space="preserve"> testbench</w:t>
-      </w:r>
+        <w:t xml:space="preserve"> (</w:t>
+      </w:r>
+      <w:proofErr w:type="spellStart"/>
       <w:r>
         <w:rPr>
           <w:rFonts w:ascii="Times New Roman" w:hAnsi="Times New Roman" w:cs="Times New Roman"/>
@@ -7862,9 +7632,9 @@
           <w:sz w:val="24"/>
           <w:szCs w:val="24"/>
         </w:rPr>
-        <w:t xml:space="preserve"> (</w:t>
-      </w:r>
-      <w:proofErr w:type="spellStart"/>
+        <w:t>tb_rx_buff</w:t>
+      </w:r>
+      <w:proofErr w:type="spellEnd"/>
       <w:r>
         <w:rPr>
           <w:rFonts w:ascii="Times New Roman" w:hAnsi="Times New Roman" w:cs="Times New Roman"/>
@@ -7874,29 +7644,6 @@
           <w:sz w:val="24"/>
           <w:szCs w:val="24"/>
         </w:rPr>
-        <w:t>tb_rx_</w:t>
-      </w:r>
-      <w:r>
-        <w:rPr>
-          <w:rFonts w:ascii="Times New Roman" w:hAnsi="Times New Roman" w:cs="Times New Roman"/>
-          <w:b/>
-          <w:bCs/>
-          <w:color w:val="auto"/>
-          <w:sz w:val="24"/>
-          <w:szCs w:val="24"/>
-        </w:rPr>
-        <w:t>buff</w:t>
-      </w:r>
-      <w:proofErr w:type="spellEnd"/>
-      <w:r>
-        <w:rPr>
-          <w:rFonts w:ascii="Times New Roman" w:hAnsi="Times New Roman" w:cs="Times New Roman"/>
-          <w:b/>
-          <w:bCs/>
-          <w:color w:val="auto"/>
-          <w:sz w:val="24"/>
-          <w:szCs w:val="24"/>
-        </w:rPr>
         <w:t>)</w:t>
       </w:r>
       <w:bookmarkEnd w:id="9"/>
@@ -7919,7 +7666,13 @@
         <w:t>For the buffer component</w:t>
       </w:r>
       <w:r>
-        <w:t xml:space="preserve">, the testbench developed demonstrated the overall simple operation that this module should perform. From the initial waiting state, the data ready triggers the internal FSM to move to the copy state, where the data from the output of the synchronizer block is </w:t>
+        <w:t>, the testbench developed demonstrate</w:t>
+      </w:r>
+      <w:r>
+        <w:t>s</w:t>
+      </w:r>
+      <w:r>
+        <w:t xml:space="preserve"> the overall simple operation that this module should perform. From the initial waiting state, the data ready triggers the internal FSM to move to the copy state, where the data from the output of the synchronizer block is </w:t>
       </w:r>
       <w:r>
         <w:t>copied</w:t>
@@ -7927,13 +7680,17 @@
       <w:r>
         <w:t xml:space="preserve"> to the buffer and inserted at the input of the </w:t>
       </w:r>
-      <w:proofErr w:type="spellStart"/>
-      <w:r>
-        <w:t>xor</w:t>
-      </w:r>
-      <w:proofErr w:type="spellEnd"/>
-      <w:r>
-        <w:t xml:space="preserve"> port. The parity assertion is then done, and if it doe not match the even parity configuration, the buffer block then raises the </w:t>
+      <w:r>
+        <w:t>XOR gate</w:t>
+      </w:r>
+      <w:r>
+        <w:t>. The parity assertion is then done, and if it doe</w:t>
+      </w:r>
+      <w:r>
+        <w:t>s</w:t>
+      </w:r>
+      <w:r>
+        <w:t xml:space="preserve"> not match the even parity configuration, the buffer block then raises the </w:t>
       </w:r>
       <w:r>
         <w:t>parity error signal.</w:t>
@@ -7946,19 +7703,7 @@
         <w:jc w:val="both"/>
       </w:pPr>
       <w:r>
-        <w:t>After the parity check, the component will wait to be cleared by the control module, returning to the waiting state where the data ready signal is at low. The two scenarios shown in the simulations then demonstrates the complete process of the buffer component, one when there is no parity error (</w:t>
-      </w:r>
-      <w:r>
-        <w:t xml:space="preserve">label: Simulation </w:t>
-      </w:r>
-      <w:r>
-        <w:t>4), and one where the word data is inconsistent (</w:t>
-      </w:r>
-      <w:r>
-        <w:t xml:space="preserve">label: Simulation </w:t>
-      </w:r>
-      <w:r>
-        <w:t>5).</w:t>
+        <w:t>After the parity check, the component will wait to be cleared by the control module, returning to the waiting state where the data ready signal is at low. The two scenarios shown in the simulations then demonstrates the complete process of the buffer component, one when there is no parity error (label: Simulation 4), and one where the word data is inconsistent (label: Simulation 5).</w:t>
       </w:r>
     </w:p>
     <w:p>
@@ -8515,16 +8260,7 @@
                                 <w:sz w:val="20"/>
                                 <w:szCs w:val="20"/>
                               </w:rPr>
-                              <w:t xml:space="preserve"> data reading</w:t>
-                            </w:r>
-                            <w:r>
-                              <w:rPr>
-                                <w:b/>
-                                <w:bCs/>
-                                <w:sz w:val="20"/>
-                                <w:szCs w:val="20"/>
-                              </w:rPr>
-                              <w:t xml:space="preserve"> with parity error</w:t>
+                              <w:t xml:space="preserve"> data reading with parity error</w:t>
                             </w:r>
                           </w:p>
                         </w:txbxContent>
@@ -8621,16 +8357,7 @@
                           <w:sz w:val="20"/>
                           <w:szCs w:val="20"/>
                         </w:rPr>
-                        <w:t xml:space="preserve"> data reading</w:t>
-                      </w:r>
-                      <w:r>
-                        <w:rPr>
-                          <w:b/>
-                          <w:bCs/>
-                          <w:sz w:val="20"/>
-                          <w:szCs w:val="20"/>
-                        </w:rPr>
-                        <w:t xml:space="preserve"> with parity error</w:t>
+                        <w:t xml:space="preserve"> data reading with parity error</w:t>
                       </w:r>
                     </w:p>
                   </w:txbxContent>
@@ -8916,7 +8643,7 @@
           <w:sz w:val="24"/>
           <w:szCs w:val="24"/>
         </w:rPr>
-        <w:t>UART</w:t>
+        <w:t>UART testbench</w:t>
       </w:r>
       <w:r>
         <w:rPr>
@@ -8927,8 +8654,9 @@
           <w:sz w:val="24"/>
           <w:szCs w:val="24"/>
         </w:rPr>
-        <w:t xml:space="preserve"> testbench</w:t>
-      </w:r>
+        <w:t xml:space="preserve"> (</w:t>
+      </w:r>
+      <w:proofErr w:type="spellStart"/>
       <w:r>
         <w:rPr>
           <w:rFonts w:ascii="Times New Roman" w:hAnsi="Times New Roman" w:cs="Times New Roman"/>
@@ -8938,30 +8666,7 @@
           <w:sz w:val="24"/>
           <w:szCs w:val="24"/>
         </w:rPr>
-        <w:t xml:space="preserve"> (</w:t>
-      </w:r>
-      <w:proofErr w:type="spellStart"/>
-      <w:r>
-        <w:rPr>
-          <w:rFonts w:ascii="Times New Roman" w:hAnsi="Times New Roman" w:cs="Times New Roman"/>
-          <w:b/>
-          <w:bCs/>
-          <w:color w:val="auto"/>
-          <w:sz w:val="24"/>
-          <w:szCs w:val="24"/>
-        </w:rPr>
-        <w:t>tb_rx_</w:t>
-      </w:r>
-      <w:r>
-        <w:rPr>
-          <w:rFonts w:ascii="Times New Roman" w:hAnsi="Times New Roman" w:cs="Times New Roman"/>
-          <w:b/>
-          <w:bCs/>
-          <w:color w:val="auto"/>
-          <w:sz w:val="24"/>
-          <w:szCs w:val="24"/>
-        </w:rPr>
-        <w:t>uart</w:t>
+        <w:t>tb_rx_uart</w:t>
       </w:r>
       <w:proofErr w:type="spellEnd"/>
       <w:r>
@@ -9132,22 +8837,7 @@
         <w:t xml:space="preserve">: </w:t>
       </w:r>
       <w:r>
-        <w:t>two characters are transmitted in the serial line with a baud rate higher than 11</w:t>
-      </w:r>
-      <w:r>
-        <w:t>5200</w:t>
-      </w:r>
-      <w:r>
-        <w:t xml:space="preserve"> (the bit period is equivalent to </w:t>
-      </w:r>
-      <w:r>
-        <w:t>6</w:t>
-      </w:r>
-      <w:r>
-        <w:t xml:space="preserve"> UART clock cycles</w:t>
-      </w:r>
-      <w:r>
-        <w:t xml:space="preserve">, B = </w:t>
+        <w:t xml:space="preserve">two characters are transmitted in the serial line with a baud rate higher than 115200 (the bit period is equivalent to 6 UART clock cycles, B = </w:t>
       </w:r>
       <w:r>
         <w:t>153600</w:t>
@@ -9180,31 +8870,7 @@
         <w:t xml:space="preserve">: </w:t>
       </w:r>
       <w:r>
-        <w:t xml:space="preserve">two characters are transmitted in the serial line with a baud rate </w:t>
-      </w:r>
-      <w:r>
-        <w:t>lower</w:t>
-      </w:r>
-      <w:r>
-        <w:t xml:space="preserve"> than 11</w:t>
-      </w:r>
-      <w:r>
-        <w:t>5200</w:t>
-      </w:r>
-      <w:r>
-        <w:t xml:space="preserve"> (the bit period is equivalent to </w:t>
-      </w:r>
-      <w:r>
-        <w:t>10</w:t>
-      </w:r>
-      <w:r>
-        <w:t xml:space="preserve"> UART clock cycles</w:t>
-      </w:r>
-      <w:r>
-        <w:t>, B = 92160</w:t>
-      </w:r>
-      <w:r>
-        <w:t>).</w:t>
+        <w:t>two characters are transmitted in the serial line with a baud rate lower than 115200 (the bit period is equivalent to 10 UART clock cycles, B = 92160).</w:t>
       </w:r>
     </w:p>
     <w:p>
@@ -9228,6 +8894,9 @@
       </w:r>
       <w:r>
         <w:t>a sequence of 11 zeros is transmitted on the line (break character)</w:t>
+      </w:r>
+      <w:r>
+        <w:t>.</w:t>
       </w:r>
     </w:p>
     <w:p>
@@ -9416,16 +9085,7 @@
                                 <w:sz w:val="20"/>
                                 <w:szCs w:val="20"/>
                               </w:rPr>
-                              <w:t xml:space="preserve"> </w:t>
-                            </w:r>
-                            <w:r>
-                              <w:rPr>
-                                <w:b/>
-                                <w:bCs/>
-                                <w:sz w:val="20"/>
-                                <w:szCs w:val="20"/>
-                              </w:rPr>
-                              <w:t>UART frame start reception.</w:t>
+                              <w:t xml:space="preserve"> UART frame start reception.</w:t>
                             </w:r>
                           </w:p>
                         </w:txbxContent>
@@ -9504,16 +9164,7 @@
                           <w:sz w:val="20"/>
                           <w:szCs w:val="20"/>
                         </w:rPr>
-                        <w:t xml:space="preserve"> </w:t>
-                      </w:r>
-                      <w:r>
-                        <w:rPr>
-                          <w:b/>
-                          <w:bCs/>
-                          <w:sz w:val="20"/>
-                          <w:szCs w:val="20"/>
-                        </w:rPr>
-                        <w:t>UART frame start reception.</w:t>
+                        <w:t xml:space="preserve"> UART frame start reception.</w:t>
                       </w:r>
                     </w:p>
                   </w:txbxContent>
@@ -9699,25 +9350,7 @@
                                 <w:sz w:val="20"/>
                                 <w:szCs w:val="20"/>
                               </w:rPr>
-                              <w:t xml:space="preserve"> UART </w:t>
-                            </w:r>
-                            <w:r>
-                              <w:rPr>
-                                <w:b/>
-                                <w:bCs/>
-                                <w:sz w:val="20"/>
-                                <w:szCs w:val="20"/>
-                              </w:rPr>
-                              <w:t>data validation check and stop count</w:t>
-                            </w:r>
-                            <w:r>
-                              <w:rPr>
-                                <w:b/>
-                                <w:bCs/>
-                                <w:sz w:val="20"/>
-                                <w:szCs w:val="20"/>
-                              </w:rPr>
-                              <w:t>.</w:t>
+                              <w:t xml:space="preserve"> UART data validation check and stop count.</w:t>
                             </w:r>
                           </w:p>
                         </w:txbxContent>
@@ -9796,25 +9429,7 @@
                           <w:sz w:val="20"/>
                           <w:szCs w:val="20"/>
                         </w:rPr>
-                        <w:t xml:space="preserve"> UART </w:t>
-                      </w:r>
-                      <w:r>
-                        <w:rPr>
-                          <w:b/>
-                          <w:bCs/>
-                          <w:sz w:val="20"/>
-                          <w:szCs w:val="20"/>
-                        </w:rPr>
-                        <w:t>data validation check and stop count</w:t>
-                      </w:r>
-                      <w:r>
-                        <w:rPr>
-                          <w:b/>
-                          <w:bCs/>
-                          <w:sz w:val="20"/>
-                          <w:szCs w:val="20"/>
-                        </w:rPr>
-                        <w:t>.</w:t>
+                        <w:t xml:space="preserve"> UART data validation check and stop count.</w:t>
                       </w:r>
                     </w:p>
                   </w:txbxContent>
@@ -9906,9 +9521,241 @@
       </w:pPr>
       <w:r>
         <w:rPr>
+          <w:b/>
+          <w:bCs/>
           <w:noProof/>
         </w:rPr>
         <w:lastRenderedPageBreak/>
+        <mc:AlternateContent>
+          <mc:Choice Requires="wps">
+            <w:drawing>
+              <wp:anchor distT="45720" distB="45720" distL="114300" distR="114300" simplePos="0" relativeHeight="251678720" behindDoc="0" locked="0" layoutInCell="1" allowOverlap="1" wp14:anchorId="40C0076D" wp14:editId="11F7DA4F">
+                <wp:simplePos x="0" y="0"/>
+                <wp:positionH relativeFrom="margin">
+                  <wp:align>center</wp:align>
+                </wp:positionH>
+                <wp:positionV relativeFrom="paragraph">
+                  <wp:posOffset>-203</wp:posOffset>
+                </wp:positionV>
+                <wp:extent cx="4190338" cy="258505"/>
+                <wp:effectExtent l="0" t="0" r="20320" b="27305"/>
+                <wp:wrapNone/>
+                <wp:docPr id="4" name="Caixa de Texto 2"/>
+                <wp:cNvGraphicFramePr>
+                  <a:graphicFrameLocks xmlns:a="http://schemas.openxmlformats.org/drawingml/2006/main"/>
+                </wp:cNvGraphicFramePr>
+                <a:graphic xmlns:a="http://schemas.openxmlformats.org/drawingml/2006/main">
+                  <a:graphicData uri="http://schemas.microsoft.com/office/word/2010/wordprocessingShape">
+                    <wps:wsp>
+                      <wps:cNvSpPr txBox="1">
+                        <a:spLocks noChangeArrowheads="1"/>
+                      </wps:cNvSpPr>
+                      <wps:spPr bwMode="auto">
+                        <a:xfrm>
+                          <a:off x="0" y="0"/>
+                          <a:ext cx="4190338" cy="258505"/>
+                        </a:xfrm>
+                        <a:prstGeom prst="rect">
+                          <a:avLst/>
+                        </a:prstGeom>
+                        <a:solidFill>
+                          <a:srgbClr val="FFFFFF"/>
+                        </a:solidFill>
+                        <a:ln w="9525">
+                          <a:solidFill>
+                            <a:srgbClr val="000000"/>
+                          </a:solidFill>
+                          <a:miter lim="800000"/>
+                          <a:headEnd/>
+                          <a:tailEnd/>
+                        </a:ln>
+                      </wps:spPr>
+                      <wps:txbx>
+                        <w:txbxContent>
+                          <w:p>
+                            <w:pPr>
+                              <w:ind w:left="-567" w:right="-567"/>
+                              <w:jc w:val="center"/>
+                              <w:rPr>
+                                <w:sz w:val="20"/>
+                                <w:szCs w:val="20"/>
+                              </w:rPr>
+                            </w:pPr>
+                            <w:r>
+                              <w:rPr>
+                                <w:b/>
+                                <w:bCs/>
+                                <w:sz w:val="20"/>
+                                <w:szCs w:val="20"/>
+                              </w:rPr>
+                              <w:t xml:space="preserve">Simulation </w:t>
+                            </w:r>
+                            <w:r>
+                              <w:rPr>
+                                <w:b/>
+                                <w:bCs/>
+                                <w:sz w:val="20"/>
+                                <w:szCs w:val="20"/>
+                              </w:rPr>
+                              <w:t>8</w:t>
+                            </w:r>
+                            <w:r>
+                              <w:rPr>
+                                <w:b/>
+                                <w:bCs/>
+                                <w:sz w:val="20"/>
+                                <w:szCs w:val="20"/>
+                              </w:rPr>
+                              <w:t xml:space="preserve"> – </w:t>
+                            </w:r>
+                            <w:proofErr w:type="spellStart"/>
+                            <w:r>
+                              <w:rPr>
+                                <w:b/>
+                                <w:bCs/>
+                                <w:sz w:val="20"/>
+                                <w:szCs w:val="20"/>
+                              </w:rPr>
+                              <w:t>tb_uart_rx</w:t>
+                            </w:r>
+                            <w:proofErr w:type="spellEnd"/>
+                            <w:r>
+                              <w:rPr>
+                                <w:b/>
+                                <w:bCs/>
+                                <w:sz w:val="20"/>
+                                <w:szCs w:val="20"/>
+                              </w:rPr>
+                              <w:t xml:space="preserve"> UART </w:t>
+                            </w:r>
+                            <w:r>
+                              <w:rPr>
+                                <w:b/>
+                                <w:bCs/>
+                                <w:sz w:val="20"/>
+                                <w:szCs w:val="20"/>
+                              </w:rPr>
+                              <w:t>transmitted frame with a parity error</w:t>
+                            </w:r>
+                            <w:r>
+                              <w:rPr>
+                                <w:b/>
+                                <w:bCs/>
+                                <w:sz w:val="20"/>
+                                <w:szCs w:val="20"/>
+                              </w:rPr>
+                              <w:t>.</w:t>
+                            </w:r>
+                          </w:p>
+                        </w:txbxContent>
+                      </wps:txbx>
+                      <wps:bodyPr rot="0" vert="horz" wrap="square" lIns="91440" tIns="45720" rIns="91440" bIns="45720" anchor="t" anchorCtr="0">
+                        <a:noAutofit/>
+                      </wps:bodyPr>
+                    </wps:wsp>
+                  </a:graphicData>
+                </a:graphic>
+                <wp14:sizeRelH relativeFrom="margin">
+                  <wp14:pctWidth>0</wp14:pctWidth>
+                </wp14:sizeRelH>
+                <wp14:sizeRelV relativeFrom="margin">
+                  <wp14:pctHeight>0</wp14:pctHeight>
+                </wp14:sizeRelV>
+              </wp:anchor>
+            </w:drawing>
+          </mc:Choice>
+          <mc:Fallback>
+            <w:pict>
+              <v:shape w14:anchorId="40C0076D" id="_x0000_s1033" type="#_x0000_t202" style="position:absolute;left:0;text-align:left;margin-left:0;margin-top:0;width:329.95pt;height:20.35pt;z-index:251678720;visibility:visible;mso-wrap-style:square;mso-width-percent:0;mso-height-percent:0;mso-wrap-distance-left:9pt;mso-wrap-distance-top:3.6pt;mso-wrap-distance-right:9pt;mso-wrap-distance-bottom:3.6pt;mso-position-horizontal:center;mso-position-horizontal-relative:margin;mso-position-vertical:absolute;mso-position-vertical-relative:text;mso-width-percent:0;mso-height-percent:0;mso-width-relative:margin;mso-height-relative:margin;v-text-anchor:top" o:gfxdata="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">
+                <v:textbox>
+                  <w:txbxContent>
+                    <w:p>
+                      <w:pPr>
+                        <w:ind w:left="-567" w:right="-567"/>
+                        <w:jc w:val="center"/>
+                        <w:rPr>
+                          <w:sz w:val="20"/>
+                          <w:szCs w:val="20"/>
+                        </w:rPr>
+                      </w:pPr>
+                      <w:r>
+                        <w:rPr>
+                          <w:b/>
+                          <w:bCs/>
+                          <w:sz w:val="20"/>
+                          <w:szCs w:val="20"/>
+                        </w:rPr>
+                        <w:t xml:space="preserve">Simulation </w:t>
+                      </w:r>
+                      <w:r>
+                        <w:rPr>
+                          <w:b/>
+                          <w:bCs/>
+                          <w:sz w:val="20"/>
+                          <w:szCs w:val="20"/>
+                        </w:rPr>
+                        <w:t>8</w:t>
+                      </w:r>
+                      <w:r>
+                        <w:rPr>
+                          <w:b/>
+                          <w:bCs/>
+                          <w:sz w:val="20"/>
+                          <w:szCs w:val="20"/>
+                        </w:rPr>
+                        <w:t xml:space="preserve"> – </w:t>
+                      </w:r>
+                      <w:proofErr w:type="spellStart"/>
+                      <w:r>
+                        <w:rPr>
+                          <w:b/>
+                          <w:bCs/>
+                          <w:sz w:val="20"/>
+                          <w:szCs w:val="20"/>
+                        </w:rPr>
+                        <w:t>tb_uart_rx</w:t>
+                      </w:r>
+                      <w:proofErr w:type="spellEnd"/>
+                      <w:r>
+                        <w:rPr>
+                          <w:b/>
+                          <w:bCs/>
+                          <w:sz w:val="20"/>
+                          <w:szCs w:val="20"/>
+                        </w:rPr>
+                        <w:t xml:space="preserve"> UART </w:t>
+                      </w:r>
+                      <w:r>
+                        <w:rPr>
+                          <w:b/>
+                          <w:bCs/>
+                          <w:sz w:val="20"/>
+                          <w:szCs w:val="20"/>
+                        </w:rPr>
+                        <w:t>transmitted frame with a parity error</w:t>
+                      </w:r>
+                      <w:r>
+                        <w:rPr>
+                          <w:b/>
+                          <w:bCs/>
+                          <w:sz w:val="20"/>
+                          <w:szCs w:val="20"/>
+                        </w:rPr>
+                        <w:t>.</w:t>
+                      </w:r>
+                    </w:p>
+                  </w:txbxContent>
+                </v:textbox>
+                <w10:wrap anchorx="margin"/>
+              </v:shape>
+            </w:pict>
+          </mc:Fallback>
+        </mc:AlternateContent>
+      </w:r>
+      <w:r>
+        <w:rPr>
+          <w:noProof/>
+        </w:rPr>
         <w:drawing>
           <wp:anchor distT="0" distB="0" distL="114300" distR="114300" simplePos="0" relativeHeight="251674624" behindDoc="0" locked="0" layoutInCell="1" allowOverlap="1" wp14:anchorId="6D0E34F1" wp14:editId="3AA27E96">
             <wp:simplePos x="0" y="0"/>
@@ -10094,6 +9941,238 @@
           <w:bCs/>
         </w:rPr>
       </w:pPr>
+      <w:r>
+        <w:rPr>
+          <w:b/>
+          <w:bCs/>
+          <w:noProof/>
+        </w:rPr>
+        <mc:AlternateContent>
+          <mc:Choice Requires="wps">
+            <w:drawing>
+              <wp:anchor distT="45720" distB="45720" distL="114300" distR="114300" simplePos="0" relativeHeight="251680768" behindDoc="0" locked="0" layoutInCell="1" allowOverlap="1" wp14:anchorId="6CD85C52" wp14:editId="5651F8F5">
+                <wp:simplePos x="0" y="0"/>
+                <wp:positionH relativeFrom="margin">
+                  <wp:align>center</wp:align>
+                </wp:positionH>
+                <wp:positionV relativeFrom="paragraph">
+                  <wp:posOffset>80909</wp:posOffset>
+                </wp:positionV>
+                <wp:extent cx="4190338" cy="258505"/>
+                <wp:effectExtent l="0" t="0" r="20320" b="27305"/>
+                <wp:wrapNone/>
+                <wp:docPr id="6" name="Caixa de Texto 2"/>
+                <wp:cNvGraphicFramePr>
+                  <a:graphicFrameLocks xmlns:a="http://schemas.openxmlformats.org/drawingml/2006/main"/>
+                </wp:cNvGraphicFramePr>
+                <a:graphic xmlns:a="http://schemas.openxmlformats.org/drawingml/2006/main">
+                  <a:graphicData uri="http://schemas.microsoft.com/office/word/2010/wordprocessingShape">
+                    <wps:wsp>
+                      <wps:cNvSpPr txBox="1">
+                        <a:spLocks noChangeArrowheads="1"/>
+                      </wps:cNvSpPr>
+                      <wps:spPr bwMode="auto">
+                        <a:xfrm>
+                          <a:off x="0" y="0"/>
+                          <a:ext cx="4190338" cy="258505"/>
+                        </a:xfrm>
+                        <a:prstGeom prst="rect">
+                          <a:avLst/>
+                        </a:prstGeom>
+                        <a:solidFill>
+                          <a:srgbClr val="FFFFFF"/>
+                        </a:solidFill>
+                        <a:ln w="9525">
+                          <a:solidFill>
+                            <a:srgbClr val="000000"/>
+                          </a:solidFill>
+                          <a:miter lim="800000"/>
+                          <a:headEnd/>
+                          <a:tailEnd/>
+                        </a:ln>
+                      </wps:spPr>
+                      <wps:txbx>
+                        <w:txbxContent>
+                          <w:p>
+                            <w:pPr>
+                              <w:ind w:left="-567" w:right="-567"/>
+                              <w:jc w:val="center"/>
+                              <w:rPr>
+                                <w:sz w:val="20"/>
+                                <w:szCs w:val="20"/>
+                              </w:rPr>
+                            </w:pPr>
+                            <w:r>
+                              <w:rPr>
+                                <w:b/>
+                                <w:bCs/>
+                                <w:sz w:val="20"/>
+                                <w:szCs w:val="20"/>
+                              </w:rPr>
+                              <w:t xml:space="preserve">Simulation </w:t>
+                            </w:r>
+                            <w:r>
+                              <w:rPr>
+                                <w:b/>
+                                <w:bCs/>
+                                <w:sz w:val="20"/>
+                                <w:szCs w:val="20"/>
+                              </w:rPr>
+                              <w:t>9</w:t>
+                            </w:r>
+                            <w:r>
+                              <w:rPr>
+                                <w:b/>
+                                <w:bCs/>
+                                <w:sz w:val="20"/>
+                                <w:szCs w:val="20"/>
+                              </w:rPr>
+                              <w:t xml:space="preserve"> – </w:t>
+                            </w:r>
+                            <w:proofErr w:type="spellStart"/>
+                            <w:r>
+                              <w:rPr>
+                                <w:b/>
+                                <w:bCs/>
+                                <w:sz w:val="20"/>
+                                <w:szCs w:val="20"/>
+                              </w:rPr>
+                              <w:t>tb_uart_rx</w:t>
+                            </w:r>
+                            <w:proofErr w:type="spellEnd"/>
+                            <w:r>
+                              <w:rPr>
+                                <w:b/>
+                                <w:bCs/>
+                                <w:sz w:val="20"/>
+                                <w:szCs w:val="20"/>
+                              </w:rPr>
+                              <w:t xml:space="preserve"> UART transmitted frame with </w:t>
+                            </w:r>
+                            <w:r>
+                              <w:rPr>
+                                <w:b/>
+                                <w:bCs/>
+                                <w:sz w:val="20"/>
+                                <w:szCs w:val="20"/>
+                              </w:rPr>
+                              <w:t>higher Baud rate</w:t>
+                            </w:r>
+                            <w:r>
+                              <w:rPr>
+                                <w:b/>
+                                <w:bCs/>
+                                <w:sz w:val="20"/>
+                                <w:szCs w:val="20"/>
+                              </w:rPr>
+                              <w:t>.</w:t>
+                            </w:r>
+                          </w:p>
+                        </w:txbxContent>
+                      </wps:txbx>
+                      <wps:bodyPr rot="0" vert="horz" wrap="square" lIns="91440" tIns="45720" rIns="91440" bIns="45720" anchor="t" anchorCtr="0">
+                        <a:noAutofit/>
+                      </wps:bodyPr>
+                    </wps:wsp>
+                  </a:graphicData>
+                </a:graphic>
+                <wp14:sizeRelH relativeFrom="margin">
+                  <wp14:pctWidth>0</wp14:pctWidth>
+                </wp14:sizeRelH>
+                <wp14:sizeRelV relativeFrom="margin">
+                  <wp14:pctHeight>0</wp14:pctHeight>
+                </wp14:sizeRelV>
+              </wp:anchor>
+            </w:drawing>
+          </mc:Choice>
+          <mc:Fallback>
+            <w:pict>
+              <v:shape w14:anchorId="6CD85C52" id="_x0000_s1034" type="#_x0000_t202" style="position:absolute;margin-left:0;margin-top:6.35pt;width:329.95pt;height:20.35pt;z-index:251680768;visibility:visible;mso-wrap-style:square;mso-width-percent:0;mso-height-percent:0;mso-wrap-distance-left:9pt;mso-wrap-distance-top:3.6pt;mso-wrap-distance-right:9pt;mso-wrap-distance-bottom:3.6pt;mso-position-horizontal:center;mso-position-horizontal-relative:margin;mso-position-vertical:absolute;mso-position-vertical-relative:text;mso-width-percent:0;mso-height-percent:0;mso-width-relative:margin;mso-height-relative:margin;v-text-anchor:top" o:gfxdata="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">
+                <v:textbox>
+                  <w:txbxContent>
+                    <w:p>
+                      <w:pPr>
+                        <w:ind w:left="-567" w:right="-567"/>
+                        <w:jc w:val="center"/>
+                        <w:rPr>
+                          <w:sz w:val="20"/>
+                          <w:szCs w:val="20"/>
+                        </w:rPr>
+                      </w:pPr>
+                      <w:r>
+                        <w:rPr>
+                          <w:b/>
+                          <w:bCs/>
+                          <w:sz w:val="20"/>
+                          <w:szCs w:val="20"/>
+                        </w:rPr>
+                        <w:t xml:space="preserve">Simulation </w:t>
+                      </w:r>
+                      <w:r>
+                        <w:rPr>
+                          <w:b/>
+                          <w:bCs/>
+                          <w:sz w:val="20"/>
+                          <w:szCs w:val="20"/>
+                        </w:rPr>
+                        <w:t>9</w:t>
+                      </w:r>
+                      <w:r>
+                        <w:rPr>
+                          <w:b/>
+                          <w:bCs/>
+                          <w:sz w:val="20"/>
+                          <w:szCs w:val="20"/>
+                        </w:rPr>
+                        <w:t xml:space="preserve"> – </w:t>
+                      </w:r>
+                      <w:proofErr w:type="spellStart"/>
+                      <w:r>
+                        <w:rPr>
+                          <w:b/>
+                          <w:bCs/>
+                          <w:sz w:val="20"/>
+                          <w:szCs w:val="20"/>
+                        </w:rPr>
+                        <w:t>tb_uart_rx</w:t>
+                      </w:r>
+                      <w:proofErr w:type="spellEnd"/>
+                      <w:r>
+                        <w:rPr>
+                          <w:b/>
+                          <w:bCs/>
+                          <w:sz w:val="20"/>
+                          <w:szCs w:val="20"/>
+                        </w:rPr>
+                        <w:t xml:space="preserve"> UART transmitted frame with </w:t>
+                      </w:r>
+                      <w:r>
+                        <w:rPr>
+                          <w:b/>
+                          <w:bCs/>
+                          <w:sz w:val="20"/>
+                          <w:szCs w:val="20"/>
+                        </w:rPr>
+                        <w:t>higher Baud rate</w:t>
+                      </w:r>
+                      <w:r>
+                        <w:rPr>
+                          <w:b/>
+                          <w:bCs/>
+                          <w:sz w:val="20"/>
+                          <w:szCs w:val="20"/>
+                        </w:rPr>
+                        <w:t>.</w:t>
+                      </w:r>
+                    </w:p>
+                  </w:txbxContent>
+                </v:textbox>
+                <w10:wrap anchorx="margin"/>
+              </v:shape>
+            </w:pict>
+          </mc:Fallback>
+        </mc:AlternateContent>
+      </w:r>
     </w:p>
     <w:p>
       <w:pPr>
@@ -10276,11 +10355,243 @@
       </w:pPr>
       <w:r>
         <w:rPr>
+          <w:b/>
+          <w:bCs/>
           <w:noProof/>
         </w:rPr>
         <w:lastRenderedPageBreak/>
+        <mc:AlternateContent>
+          <mc:Choice Requires="wps">
+            <w:drawing>
+              <wp:anchor distT="45720" distB="45720" distL="114300" distR="114300" simplePos="0" relativeHeight="251682816" behindDoc="0" locked="0" layoutInCell="1" allowOverlap="1" wp14:anchorId="4E149577" wp14:editId="430CFCC0">
+                <wp:simplePos x="0" y="0"/>
+                <wp:positionH relativeFrom="margin">
+                  <wp:align>center</wp:align>
+                </wp:positionH>
+                <wp:positionV relativeFrom="paragraph">
+                  <wp:posOffset>-203152</wp:posOffset>
+                </wp:positionV>
+                <wp:extent cx="4190338" cy="258505"/>
+                <wp:effectExtent l="0" t="0" r="20320" b="27305"/>
+                <wp:wrapNone/>
+                <wp:docPr id="9" name="Caixa de Texto 2"/>
+                <wp:cNvGraphicFramePr>
+                  <a:graphicFrameLocks xmlns:a="http://schemas.openxmlformats.org/drawingml/2006/main"/>
+                </wp:cNvGraphicFramePr>
+                <a:graphic xmlns:a="http://schemas.openxmlformats.org/drawingml/2006/main">
+                  <a:graphicData uri="http://schemas.microsoft.com/office/word/2010/wordprocessingShape">
+                    <wps:wsp>
+                      <wps:cNvSpPr txBox="1">
+                        <a:spLocks noChangeArrowheads="1"/>
+                      </wps:cNvSpPr>
+                      <wps:spPr bwMode="auto">
+                        <a:xfrm>
+                          <a:off x="0" y="0"/>
+                          <a:ext cx="4190338" cy="258505"/>
+                        </a:xfrm>
+                        <a:prstGeom prst="rect">
+                          <a:avLst/>
+                        </a:prstGeom>
+                        <a:solidFill>
+                          <a:srgbClr val="FFFFFF"/>
+                        </a:solidFill>
+                        <a:ln w="9525">
+                          <a:solidFill>
+                            <a:srgbClr val="000000"/>
+                          </a:solidFill>
+                          <a:miter lim="800000"/>
+                          <a:headEnd/>
+                          <a:tailEnd/>
+                        </a:ln>
+                      </wps:spPr>
+                      <wps:txbx>
+                        <w:txbxContent>
+                          <w:p>
+                            <w:pPr>
+                              <w:ind w:left="-567" w:right="-567"/>
+                              <w:jc w:val="center"/>
+                              <w:rPr>
+                                <w:sz w:val="20"/>
+                                <w:szCs w:val="20"/>
+                              </w:rPr>
+                            </w:pPr>
+                            <w:r>
+                              <w:rPr>
+                                <w:b/>
+                                <w:bCs/>
+                                <w:sz w:val="20"/>
+                                <w:szCs w:val="20"/>
+                              </w:rPr>
+                              <w:t xml:space="preserve">Simulation </w:t>
+                            </w:r>
+                            <w:r>
+                              <w:rPr>
+                                <w:b/>
+                                <w:bCs/>
+                                <w:sz w:val="20"/>
+                                <w:szCs w:val="20"/>
+                              </w:rPr>
+                              <w:t>10</w:t>
+                            </w:r>
+                            <w:r>
+                              <w:rPr>
+                                <w:b/>
+                                <w:bCs/>
+                                <w:sz w:val="20"/>
+                                <w:szCs w:val="20"/>
+                              </w:rPr>
+                              <w:t xml:space="preserve"> – </w:t>
+                            </w:r>
+                            <w:proofErr w:type="spellStart"/>
+                            <w:r>
+                              <w:rPr>
+                                <w:b/>
+                                <w:bCs/>
+                                <w:sz w:val="20"/>
+                                <w:szCs w:val="20"/>
+                              </w:rPr>
+                              <w:t>tb_uart_rx</w:t>
+                            </w:r>
+                            <w:proofErr w:type="spellEnd"/>
+                            <w:r>
+                              <w:rPr>
+                                <w:b/>
+                                <w:bCs/>
+                                <w:sz w:val="20"/>
+                                <w:szCs w:val="20"/>
+                              </w:rPr>
+                              <w:t xml:space="preserve"> UART transmitted frame with </w:t>
+                            </w:r>
+                            <w:r>
+                              <w:rPr>
+                                <w:b/>
+                                <w:bCs/>
+                                <w:sz w:val="20"/>
+                                <w:szCs w:val="20"/>
+                              </w:rPr>
+                              <w:t>lower</w:t>
+                            </w:r>
+                            <w:r>
+                              <w:rPr>
+                                <w:b/>
+                                <w:bCs/>
+                                <w:sz w:val="20"/>
+                                <w:szCs w:val="20"/>
+                              </w:rPr>
+                              <w:t xml:space="preserve"> Baud rate.</w:t>
+                            </w:r>
+                          </w:p>
+                        </w:txbxContent>
+                      </wps:txbx>
+                      <wps:bodyPr rot="0" vert="horz" wrap="square" lIns="91440" tIns="45720" rIns="91440" bIns="45720" anchor="t" anchorCtr="0">
+                        <a:noAutofit/>
+                      </wps:bodyPr>
+                    </wps:wsp>
+                  </a:graphicData>
+                </a:graphic>
+                <wp14:sizeRelH relativeFrom="margin">
+                  <wp14:pctWidth>0</wp14:pctWidth>
+                </wp14:sizeRelH>
+                <wp14:sizeRelV relativeFrom="margin">
+                  <wp14:pctHeight>0</wp14:pctHeight>
+                </wp14:sizeRelV>
+              </wp:anchor>
+            </w:drawing>
+          </mc:Choice>
+          <mc:Fallback>
+            <w:pict>
+              <v:shape w14:anchorId="4E149577" id="_x0000_s1035" type="#_x0000_t202" style="position:absolute;left:0;text-align:left;margin-left:0;margin-top:-16pt;width:329.95pt;height:20.35pt;z-index:251682816;visibility:visible;mso-wrap-style:square;mso-width-percent:0;mso-height-percent:0;mso-wrap-distance-left:9pt;mso-wrap-distance-top:3.6pt;mso-wrap-distance-right:9pt;mso-wrap-distance-bottom:3.6pt;mso-position-horizontal:center;mso-position-horizontal-relative:margin;mso-position-vertical:absolute;mso-position-vertical-relative:text;mso-width-percent:0;mso-height-percent:0;mso-width-relative:margin;mso-height-relative:margin;v-text-anchor:top" o:gfxdata="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">
+                <v:textbox>
+                  <w:txbxContent>
+                    <w:p>
+                      <w:pPr>
+                        <w:ind w:left="-567" w:right="-567"/>
+                        <w:jc w:val="center"/>
+                        <w:rPr>
+                          <w:sz w:val="20"/>
+                          <w:szCs w:val="20"/>
+                        </w:rPr>
+                      </w:pPr>
+                      <w:r>
+                        <w:rPr>
+                          <w:b/>
+                          <w:bCs/>
+                          <w:sz w:val="20"/>
+                          <w:szCs w:val="20"/>
+                        </w:rPr>
+                        <w:t xml:space="preserve">Simulation </w:t>
+                      </w:r>
+                      <w:r>
+                        <w:rPr>
+                          <w:b/>
+                          <w:bCs/>
+                          <w:sz w:val="20"/>
+                          <w:szCs w:val="20"/>
+                        </w:rPr>
+                        <w:t>10</w:t>
+                      </w:r>
+                      <w:r>
+                        <w:rPr>
+                          <w:b/>
+                          <w:bCs/>
+                          <w:sz w:val="20"/>
+                          <w:szCs w:val="20"/>
+                        </w:rPr>
+                        <w:t xml:space="preserve"> – </w:t>
+                      </w:r>
+                      <w:proofErr w:type="spellStart"/>
+                      <w:r>
+                        <w:rPr>
+                          <w:b/>
+                          <w:bCs/>
+                          <w:sz w:val="20"/>
+                          <w:szCs w:val="20"/>
+                        </w:rPr>
+                        <w:t>tb_uart_rx</w:t>
+                      </w:r>
+                      <w:proofErr w:type="spellEnd"/>
+                      <w:r>
+                        <w:rPr>
+                          <w:b/>
+                          <w:bCs/>
+                          <w:sz w:val="20"/>
+                          <w:szCs w:val="20"/>
+                        </w:rPr>
+                        <w:t xml:space="preserve"> UART transmitted frame with </w:t>
+                      </w:r>
+                      <w:r>
+                        <w:rPr>
+                          <w:b/>
+                          <w:bCs/>
+                          <w:sz w:val="20"/>
+                          <w:szCs w:val="20"/>
+                        </w:rPr>
+                        <w:t>lower</w:t>
+                      </w:r>
+                      <w:r>
+                        <w:rPr>
+                          <w:b/>
+                          <w:bCs/>
+                          <w:sz w:val="20"/>
+                          <w:szCs w:val="20"/>
+                        </w:rPr>
+                        <w:t xml:space="preserve"> Baud rate.</w:t>
+                      </w:r>
+                    </w:p>
+                  </w:txbxContent>
+                </v:textbox>
+                <w10:wrap anchorx="margin"/>
+              </v:shape>
+            </w:pict>
+          </mc:Fallback>
+        </mc:AlternateContent>
+      </w:r>
+      <w:r>
+        <w:rPr>
+          <w:noProof/>
+        </w:rPr>
         <w:drawing>
-          <wp:anchor distT="0" distB="0" distL="114300" distR="114300" simplePos="0" relativeHeight="251675648" behindDoc="0" locked="0" layoutInCell="1" allowOverlap="1" wp14:anchorId="0A50F18E" wp14:editId="795E6F3F">
+          <wp:anchor distT="0" distB="0" distL="114300" distR="114300" simplePos="0" relativeHeight="251675648" behindDoc="0" locked="0" layoutInCell="1" allowOverlap="1" wp14:anchorId="0A50F18E" wp14:editId="5F1BC050">
             <wp:simplePos x="0" y="0"/>
             <wp:positionH relativeFrom="column">
               <wp:posOffset>-358170</wp:posOffset>
@@ -10483,15 +10794,15 @@
           <w:noProof/>
         </w:rPr>
         <w:drawing>
-          <wp:anchor distT="0" distB="0" distL="114300" distR="114300" simplePos="0" relativeHeight="251676672" behindDoc="0" locked="0" layoutInCell="1" allowOverlap="1" wp14:anchorId="676497B0" wp14:editId="16F9BE2C">
+          <wp:anchor distT="0" distB="0" distL="114300" distR="114300" simplePos="0" relativeHeight="251676672" behindDoc="0" locked="0" layoutInCell="1" allowOverlap="1" wp14:anchorId="676497B0" wp14:editId="053D015A">
             <wp:simplePos x="0" y="0"/>
             <wp:positionH relativeFrom="margin">
-              <wp:align>center</wp:align>
+              <wp:posOffset>-372423</wp:posOffset>
             </wp:positionH>
             <wp:positionV relativeFrom="paragraph">
-              <wp:posOffset>147387</wp:posOffset>
+              <wp:posOffset>147320</wp:posOffset>
             </wp:positionV>
-            <wp:extent cx="9516140" cy="2237146"/>
+            <wp:extent cx="9516110" cy="2237105"/>
             <wp:effectExtent l="0" t="0" r="8890" b="0"/>
             <wp:wrapNone/>
             <wp:docPr id="192" name="Imagem 192" descr="Tela de computador&#10;&#10;Descrição gerada automaticamente"/>
@@ -10523,7 +10834,7 @@
                   <pic:spPr bwMode="auto">
                     <a:xfrm>
                       <a:off x="0" y="0"/>
-                      <a:ext cx="9516140" cy="2237146"/>
+                      <a:ext cx="9516110" cy="2237105"/>
                     </a:xfrm>
                     <a:prstGeom prst="rect">
                       <a:avLst/>
@@ -10538,6 +10849,220 @@
             </a:graphic>
           </wp:anchor>
         </w:drawing>
+      </w:r>
+      <w:r>
+        <w:rPr>
+          <w:b/>
+          <w:bCs/>
+          <w:noProof/>
+        </w:rPr>
+        <mc:AlternateContent>
+          <mc:Choice Requires="wps">
+            <w:drawing>
+              <wp:anchor distT="45720" distB="45720" distL="114300" distR="114300" simplePos="0" relativeHeight="251684864" behindDoc="0" locked="0" layoutInCell="1" allowOverlap="1" wp14:anchorId="4B1C97FF" wp14:editId="6258E70F">
+                <wp:simplePos x="0" y="0"/>
+                <wp:positionH relativeFrom="margin">
+                  <wp:posOffset>2254013</wp:posOffset>
+                </wp:positionH>
+                <wp:positionV relativeFrom="paragraph">
+                  <wp:posOffset>10056</wp:posOffset>
+                </wp:positionV>
+                <wp:extent cx="4190338" cy="258505"/>
+                <wp:effectExtent l="0" t="0" r="20320" b="27305"/>
+                <wp:wrapNone/>
+                <wp:docPr id="11" name="Caixa de Texto 2"/>
+                <wp:cNvGraphicFramePr>
+                  <a:graphicFrameLocks xmlns:a="http://schemas.openxmlformats.org/drawingml/2006/main"/>
+                </wp:cNvGraphicFramePr>
+                <a:graphic xmlns:a="http://schemas.openxmlformats.org/drawingml/2006/main">
+                  <a:graphicData uri="http://schemas.microsoft.com/office/word/2010/wordprocessingShape">
+                    <wps:wsp>
+                      <wps:cNvSpPr txBox="1">
+                        <a:spLocks noChangeArrowheads="1"/>
+                      </wps:cNvSpPr>
+                      <wps:spPr bwMode="auto">
+                        <a:xfrm>
+                          <a:off x="0" y="0"/>
+                          <a:ext cx="4190338" cy="258505"/>
+                        </a:xfrm>
+                        <a:prstGeom prst="rect">
+                          <a:avLst/>
+                        </a:prstGeom>
+                        <a:solidFill>
+                          <a:srgbClr val="FFFFFF"/>
+                        </a:solidFill>
+                        <a:ln w="9525">
+                          <a:solidFill>
+                            <a:srgbClr val="000000"/>
+                          </a:solidFill>
+                          <a:miter lim="800000"/>
+                          <a:headEnd/>
+                          <a:tailEnd/>
+                        </a:ln>
+                      </wps:spPr>
+                      <wps:txbx>
+                        <w:txbxContent>
+                          <w:p>
+                            <w:pPr>
+                              <w:ind w:left="-567" w:right="-567"/>
+                              <w:jc w:val="center"/>
+                              <w:rPr>
+                                <w:sz w:val="20"/>
+                                <w:szCs w:val="20"/>
+                              </w:rPr>
+                            </w:pPr>
+                            <w:r>
+                              <w:rPr>
+                                <w:b/>
+                                <w:bCs/>
+                                <w:sz w:val="20"/>
+                                <w:szCs w:val="20"/>
+                              </w:rPr>
+                              <w:t xml:space="preserve">Simulation </w:t>
+                            </w:r>
+                            <w:r>
+                              <w:rPr>
+                                <w:b/>
+                                <w:bCs/>
+                                <w:sz w:val="20"/>
+                                <w:szCs w:val="20"/>
+                              </w:rPr>
+                              <w:t>10</w:t>
+                            </w:r>
+                            <w:r>
+                              <w:rPr>
+                                <w:b/>
+                                <w:bCs/>
+                                <w:sz w:val="20"/>
+                                <w:szCs w:val="20"/>
+                              </w:rPr>
+                              <w:t xml:space="preserve"> – </w:t>
+                            </w:r>
+                            <w:proofErr w:type="spellStart"/>
+                            <w:r>
+                              <w:rPr>
+                                <w:b/>
+                                <w:bCs/>
+                                <w:sz w:val="20"/>
+                                <w:szCs w:val="20"/>
+                              </w:rPr>
+                              <w:t>tb_uart_rx</w:t>
+                            </w:r>
+                            <w:proofErr w:type="spellEnd"/>
+                            <w:r>
+                              <w:rPr>
+                                <w:b/>
+                                <w:bCs/>
+                                <w:sz w:val="20"/>
+                                <w:szCs w:val="20"/>
+                              </w:rPr>
+                              <w:t xml:space="preserve"> UART transmitted </w:t>
+                            </w:r>
+                            <w:r>
+                              <w:rPr>
+                                <w:b/>
+                                <w:bCs/>
+                                <w:sz w:val="20"/>
+                                <w:szCs w:val="20"/>
+                              </w:rPr>
+                              <w:t>break character.</w:t>
+                            </w:r>
+                          </w:p>
+                        </w:txbxContent>
+                      </wps:txbx>
+                      <wps:bodyPr rot="0" vert="horz" wrap="square" lIns="91440" tIns="45720" rIns="91440" bIns="45720" anchor="t" anchorCtr="0">
+                        <a:noAutofit/>
+                      </wps:bodyPr>
+                    </wps:wsp>
+                  </a:graphicData>
+                </a:graphic>
+                <wp14:sizeRelH relativeFrom="margin">
+                  <wp14:pctWidth>0</wp14:pctWidth>
+                </wp14:sizeRelH>
+                <wp14:sizeRelV relativeFrom="margin">
+                  <wp14:pctHeight>0</wp14:pctHeight>
+                </wp14:sizeRelV>
+              </wp:anchor>
+            </w:drawing>
+          </mc:Choice>
+          <mc:Fallback>
+            <w:pict>
+              <v:shape w14:anchorId="4B1C97FF" id="_x0000_s1036" type="#_x0000_t202" style="position:absolute;margin-left:177.5pt;margin-top:.8pt;width:329.95pt;height:20.35pt;z-index:251684864;visibility:visible;mso-wrap-style:square;mso-width-percent:0;mso-height-percent:0;mso-wrap-distance-left:9pt;mso-wrap-distance-top:3.6pt;mso-wrap-distance-right:9pt;mso-wrap-distance-bottom:3.6pt;mso-position-horizontal:absolute;mso-position-horizontal-relative:margin;mso-position-vertical:absolute;mso-position-vertical-relative:text;mso-width-percent:0;mso-height-percent:0;mso-width-relative:margin;mso-height-relative:margin;v-text-anchor:top" o:gfxdata="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">
+                <v:textbox>
+                  <w:txbxContent>
+                    <w:p>
+                      <w:pPr>
+                        <w:ind w:left="-567" w:right="-567"/>
+                        <w:jc w:val="center"/>
+                        <w:rPr>
+                          <w:sz w:val="20"/>
+                          <w:szCs w:val="20"/>
+                        </w:rPr>
+                      </w:pPr>
+                      <w:r>
+                        <w:rPr>
+                          <w:b/>
+                          <w:bCs/>
+                          <w:sz w:val="20"/>
+                          <w:szCs w:val="20"/>
+                        </w:rPr>
+                        <w:t xml:space="preserve">Simulation </w:t>
+                      </w:r>
+                      <w:r>
+                        <w:rPr>
+                          <w:b/>
+                          <w:bCs/>
+                          <w:sz w:val="20"/>
+                          <w:szCs w:val="20"/>
+                        </w:rPr>
+                        <w:t>10</w:t>
+                      </w:r>
+                      <w:r>
+                        <w:rPr>
+                          <w:b/>
+                          <w:bCs/>
+                          <w:sz w:val="20"/>
+                          <w:szCs w:val="20"/>
+                        </w:rPr>
+                        <w:t xml:space="preserve"> – </w:t>
+                      </w:r>
+                      <w:proofErr w:type="spellStart"/>
+                      <w:r>
+                        <w:rPr>
+                          <w:b/>
+                          <w:bCs/>
+                          <w:sz w:val="20"/>
+                          <w:szCs w:val="20"/>
+                        </w:rPr>
+                        <w:t>tb_uart_rx</w:t>
+                      </w:r>
+                      <w:proofErr w:type="spellEnd"/>
+                      <w:r>
+                        <w:rPr>
+                          <w:b/>
+                          <w:bCs/>
+                          <w:sz w:val="20"/>
+                          <w:szCs w:val="20"/>
+                        </w:rPr>
+                        <w:t xml:space="preserve"> UART transmitted </w:t>
+                      </w:r>
+                      <w:r>
+                        <w:rPr>
+                          <w:b/>
+                          <w:bCs/>
+                          <w:sz w:val="20"/>
+                          <w:szCs w:val="20"/>
+                        </w:rPr>
+                        <w:t>break character.</w:t>
+                      </w:r>
+                    </w:p>
+                  </w:txbxContent>
+                </v:textbox>
+                <w10:wrap anchorx="margin"/>
+              </v:shape>
+            </w:pict>
+          </mc:Fallback>
+        </mc:AlternateContent>
       </w:r>
     </w:p>
     <w:p>

</xml_diff>

<commit_message>
finished Vivado testing and implementation - final report completed
</commit_message>
<xml_diff>
--- a/doc/UART Receiver Report.docx
+++ b/doc/UART Receiver Report.docx
@@ -584,22 +584,6 @@
     </w:p>
     <w:p>
       <w:pPr>
-        <w:jc w:val="center"/>
-        <w:rPr>
-          <w:spacing w:val="-7"/>
-        </w:rPr>
-      </w:pPr>
-    </w:p>
-    <w:p>
-      <w:pPr>
-        <w:jc w:val="center"/>
-        <w:rPr>
-          <w:spacing w:val="-7"/>
-        </w:rPr>
-      </w:pPr>
-    </w:p>
-    <w:p>
-      <w:pPr>
         <w:pStyle w:val="CabealhodoSumrio"/>
         <w:jc w:val="center"/>
         <w:rPr>
@@ -624,6 +608,7 @@
           <w:szCs w:val="28"/>
           <w:lang w:val="en-US" w:eastAsia="en-US"/>
         </w:rPr>
+        <w:lastRenderedPageBreak/>
         <w:t>Contents</w:t>
       </w:r>
     </w:p>
@@ -677,7 +662,7 @@
           <w:r>
             <w:fldChar w:fldCharType="separate"/>
           </w:r>
-          <w:hyperlink w:anchor="_Toc125588321" w:history="1">
+          <w:hyperlink w:anchor="_Toc125774198" w:history="1">
             <w:r>
               <w:rPr>
                 <w:rStyle w:val="Hyperlink"/>
@@ -725,7 +710,7 @@
                 <w:noProof/>
                 <w:webHidden/>
               </w:rPr>
-              <w:instrText xml:space="preserve"> PAGEREF _Toc125588321 \h </w:instrText>
+              <w:instrText xml:space="preserve"> PAGEREF _Toc125774198 \h </w:instrText>
             </w:r>
             <w:r>
               <w:rPr>
@@ -773,7 +758,7 @@
               <w:lang w:val="pt-BR"/>
             </w:rPr>
           </w:pPr>
-          <w:hyperlink w:anchor="_Toc125588322" w:history="1">
+          <w:hyperlink w:anchor="_Toc125774199" w:history="1">
             <w:r>
               <w:rPr>
                 <w:rStyle w:val="Hyperlink"/>
@@ -821,7 +806,7 @@
                 <w:noProof/>
                 <w:webHidden/>
               </w:rPr>
-              <w:instrText xml:space="preserve"> PAGEREF _Toc125588322 \h </w:instrText>
+              <w:instrText xml:space="preserve"> PAGEREF _Toc125774199 \h </w:instrText>
             </w:r>
             <w:r>
               <w:rPr>
@@ -867,7 +852,7 @@
               <w:lang w:val="pt-BR"/>
             </w:rPr>
           </w:pPr>
-          <w:hyperlink w:anchor="_Toc125588323" w:history="1">
+          <w:hyperlink w:anchor="_Toc125774200" w:history="1">
             <w:r>
               <w:rPr>
                 <w:rStyle w:val="Hyperlink"/>
@@ -917,7 +902,7 @@
                 <w:noProof/>
                 <w:webHidden/>
               </w:rPr>
-              <w:instrText xml:space="preserve"> PAGEREF _Toc125588323 \h </w:instrText>
+              <w:instrText xml:space="preserve"> PAGEREF _Toc125774200 \h </w:instrText>
             </w:r>
             <w:r>
               <w:rPr>
@@ -963,7 +948,7 @@
               <w:lang w:val="pt-BR"/>
             </w:rPr>
           </w:pPr>
-          <w:hyperlink w:anchor="_Toc125588324" w:history="1">
+          <w:hyperlink w:anchor="_Toc125774201" w:history="1">
             <w:r>
               <w:rPr>
                 <w:rStyle w:val="Hyperlink"/>
@@ -1013,7 +998,7 @@
                 <w:noProof/>
                 <w:webHidden/>
               </w:rPr>
-              <w:instrText xml:space="preserve"> PAGEREF _Toc125588324 \h </w:instrText>
+              <w:instrText xml:space="preserve"> PAGEREF _Toc125774201 \h </w:instrText>
             </w:r>
             <w:r>
               <w:rPr>
@@ -1059,7 +1044,7 @@
               <w:lang w:val="pt-BR"/>
             </w:rPr>
           </w:pPr>
-          <w:hyperlink w:anchor="_Toc125588325" w:history="1">
+          <w:hyperlink w:anchor="_Toc125774202" w:history="1">
             <w:r>
               <w:rPr>
                 <w:rStyle w:val="Hyperlink"/>
@@ -1109,7 +1094,7 @@
                 <w:noProof/>
                 <w:webHidden/>
               </w:rPr>
-              <w:instrText xml:space="preserve"> PAGEREF _Toc125588325 \h </w:instrText>
+              <w:instrText xml:space="preserve"> PAGEREF _Toc125774202 \h </w:instrText>
             </w:r>
             <w:r>
               <w:rPr>
@@ -1155,7 +1140,7 @@
               <w:lang w:val="pt-BR"/>
             </w:rPr>
           </w:pPr>
-          <w:hyperlink w:anchor="_Toc125588326" w:history="1">
+          <w:hyperlink w:anchor="_Toc125774203" w:history="1">
             <w:r>
               <w:rPr>
                 <w:rStyle w:val="Hyperlink"/>
@@ -1205,7 +1190,7 @@
                 <w:noProof/>
                 <w:webHidden/>
               </w:rPr>
-              <w:instrText xml:space="preserve"> PAGEREF _Toc125588326 \h </w:instrText>
+              <w:instrText xml:space="preserve"> PAGEREF _Toc125774203 \h </w:instrText>
             </w:r>
             <w:r>
               <w:rPr>
@@ -1253,7 +1238,7 @@
               <w:lang w:val="pt-BR"/>
             </w:rPr>
           </w:pPr>
-          <w:hyperlink w:anchor="_Toc125588327" w:history="1">
+          <w:hyperlink w:anchor="_Toc125774204" w:history="1">
             <w:r>
               <w:rPr>
                 <w:rStyle w:val="Hyperlink"/>
@@ -1301,7 +1286,7 @@
                 <w:noProof/>
                 <w:webHidden/>
               </w:rPr>
-              <w:instrText xml:space="preserve"> PAGEREF _Toc125588327 \h </w:instrText>
+              <w:instrText xml:space="preserve"> PAGEREF _Toc125774204 \h </w:instrText>
             </w:r>
             <w:r>
               <w:rPr>
@@ -1347,7 +1332,7 @@
               <w:lang w:val="pt-BR"/>
             </w:rPr>
           </w:pPr>
-          <w:hyperlink w:anchor="_Toc125588328" w:history="1">
+          <w:hyperlink w:anchor="_Toc125774205" w:history="1">
             <w:r>
               <w:rPr>
                 <w:rStyle w:val="Hyperlink"/>
@@ -1397,7 +1382,7 @@
                 <w:noProof/>
                 <w:webHidden/>
               </w:rPr>
-              <w:instrText xml:space="preserve"> PAGEREF _Toc125588328 \h </w:instrText>
+              <w:instrText xml:space="preserve"> PAGEREF _Toc125774205 \h </w:instrText>
             </w:r>
             <w:r>
               <w:rPr>
@@ -1443,7 +1428,7 @@
               <w:lang w:val="pt-BR"/>
             </w:rPr>
           </w:pPr>
-          <w:hyperlink w:anchor="_Toc125588329" w:history="1">
+          <w:hyperlink w:anchor="_Toc125774206" w:history="1">
             <w:r>
               <w:rPr>
                 <w:rStyle w:val="Hyperlink"/>
@@ -1472,7 +1457,7 @@
                 <w:bCs/>
                 <w:noProof/>
               </w:rPr>
-              <w:t>Synchronizer testbench (tb_rx_synch)</w:t>
+              <w:t>Buffer testbench (tb_rx_buff)</w:t>
             </w:r>
             <w:r>
               <w:rPr>
@@ -1493,7 +1478,7 @@
                 <w:noProof/>
                 <w:webHidden/>
               </w:rPr>
-              <w:instrText xml:space="preserve"> PAGEREF _Toc125588329 \h </w:instrText>
+              <w:instrText xml:space="preserve"> PAGEREF _Toc125774206 \h </w:instrText>
             </w:r>
             <w:r>
               <w:rPr>
@@ -1526,6 +1511,102 @@
         </w:p>
         <w:p>
           <w:pPr>
+            <w:pStyle w:val="Sumrio2"/>
+            <w:tabs>
+              <w:tab w:val="left" w:pos="880"/>
+              <w:tab w:val="right" w:leader="dot" w:pos="8494"/>
+            </w:tabs>
+            <w:rPr>
+              <w:rFonts w:asciiTheme="minorHAnsi" w:eastAsiaTheme="minorEastAsia" w:hAnsiTheme="minorHAnsi" w:cstheme="minorBidi"/>
+              <w:noProof/>
+              <w:sz w:val="22"/>
+              <w:szCs w:val="22"/>
+              <w:lang w:val="pt-BR"/>
+            </w:rPr>
+          </w:pPr>
+          <w:hyperlink w:anchor="_Toc125774207" w:history="1">
+            <w:r>
+              <w:rPr>
+                <w:rStyle w:val="Hyperlink"/>
+                <w:rFonts w:eastAsiaTheme="majorEastAsia"/>
+                <w:b/>
+                <w:bCs/>
+                <w:noProof/>
+              </w:rPr>
+              <w:t>3.3</w:t>
+            </w:r>
+            <w:r>
+              <w:rPr>
+                <w:rFonts w:asciiTheme="minorHAnsi" w:eastAsiaTheme="minorEastAsia" w:hAnsiTheme="minorHAnsi" w:cstheme="minorBidi"/>
+                <w:noProof/>
+                <w:sz w:val="22"/>
+                <w:szCs w:val="22"/>
+                <w:lang w:val="pt-BR"/>
+              </w:rPr>
+              <w:tab/>
+            </w:r>
+            <w:r>
+              <w:rPr>
+                <w:rStyle w:val="Hyperlink"/>
+                <w:rFonts w:eastAsiaTheme="majorEastAsia"/>
+                <w:b/>
+                <w:bCs/>
+                <w:noProof/>
+              </w:rPr>
+              <w:t>UART testbench (tb_rx_uart)</w:t>
+            </w:r>
+            <w:r>
+              <w:rPr>
+                <w:noProof/>
+                <w:webHidden/>
+              </w:rPr>
+              <w:tab/>
+            </w:r>
+            <w:r>
+              <w:rPr>
+                <w:noProof/>
+                <w:webHidden/>
+              </w:rPr>
+              <w:fldChar w:fldCharType="begin"/>
+            </w:r>
+            <w:r>
+              <w:rPr>
+                <w:noProof/>
+                <w:webHidden/>
+              </w:rPr>
+              <w:instrText xml:space="preserve"> PAGEREF _Toc125774207 \h </w:instrText>
+            </w:r>
+            <w:r>
+              <w:rPr>
+                <w:noProof/>
+                <w:webHidden/>
+              </w:rPr>
+            </w:r>
+            <w:r>
+              <w:rPr>
+                <w:noProof/>
+                <w:webHidden/>
+              </w:rPr>
+              <w:fldChar w:fldCharType="separate"/>
+            </w:r>
+            <w:r>
+              <w:rPr>
+                <w:noProof/>
+                <w:webHidden/>
+              </w:rPr>
+              <w:t>16</w:t>
+            </w:r>
+            <w:r>
+              <w:rPr>
+                <w:noProof/>
+                <w:webHidden/>
+              </w:rPr>
+              <w:fldChar w:fldCharType="end"/>
+            </w:r>
+          </w:hyperlink>
+        </w:p>
+        <w:p>
+          <w:pPr>
             <w:pStyle w:val="Sumrio1"/>
             <w:tabs>
               <w:tab w:val="left" w:pos="660"/>
@@ -1541,7 +1622,7 @@
               <w:lang w:val="pt-BR"/>
             </w:rPr>
           </w:pPr>
-          <w:hyperlink w:anchor="_Toc125588330" w:history="1">
+          <w:hyperlink w:anchor="_Toc125774208" w:history="1">
             <w:r>
               <w:rPr>
                 <w:rStyle w:val="Hyperlink"/>
@@ -1589,7 +1670,7 @@
                 <w:noProof/>
                 <w:webHidden/>
               </w:rPr>
-              <w:instrText xml:space="preserve"> PAGEREF _Toc125588330 \h </w:instrText>
+              <w:instrText xml:space="preserve"> PAGEREF _Toc125774208 \h </w:instrText>
             </w:r>
             <w:r>
               <w:rPr>
@@ -1609,7 +1690,7 @@
                 <w:noProof/>
                 <w:webHidden/>
               </w:rPr>
-              <w:t>16</w:t>
+              <w:t>20</w:t>
             </w:r>
             <w:r>
               <w:rPr>
@@ -1637,7 +1718,7 @@
               <w:lang w:val="pt-BR"/>
             </w:rPr>
           </w:pPr>
-          <w:hyperlink w:anchor="_Toc125588331" w:history="1">
+          <w:hyperlink w:anchor="_Toc125774209" w:history="1">
             <w:r>
               <w:rPr>
                 <w:rStyle w:val="Hyperlink"/>
@@ -1685,7 +1766,7 @@
                 <w:noProof/>
                 <w:webHidden/>
               </w:rPr>
-              <w:instrText xml:space="preserve"> PAGEREF _Toc125588331 \h </w:instrText>
+              <w:instrText xml:space="preserve"> PAGEREF _Toc125774209 \h </w:instrText>
             </w:r>
             <w:r>
               <w:rPr>
@@ -1705,7 +1786,7 @@
                 <w:noProof/>
                 <w:webHidden/>
               </w:rPr>
-              <w:t>16</w:t>
+              <w:t>26</w:t>
             </w:r>
             <w:r>
               <w:rPr>
@@ -1732,7 +1813,7 @@
               <w:lang w:val="pt-BR"/>
             </w:rPr>
           </w:pPr>
-          <w:hyperlink w:anchor="_Toc125588332" w:history="1">
+          <w:hyperlink w:anchor="_Toc125774210" w:history="1">
             <w:r>
               <w:rPr>
                 <w:rStyle w:val="Hyperlink"/>
@@ -1760,7 +1841,7 @@
                 <w:noProof/>
                 <w:webHidden/>
               </w:rPr>
-              <w:instrText xml:space="preserve"> PAGEREF _Toc125588332 \h </w:instrText>
+              <w:instrText xml:space="preserve"> PAGEREF _Toc125774210 \h </w:instrText>
             </w:r>
             <w:r>
               <w:rPr>
@@ -1780,7 +1861,7 @@
                 <w:noProof/>
                 <w:webHidden/>
               </w:rPr>
-              <w:t>17</w:t>
+              <w:t>27</w:t>
             </w:r>
             <w:r>
               <w:rPr>
@@ -1930,17 +2011,8 @@
         <w:jc w:val="center"/>
       </w:pPr>
     </w:p>
-    <w:p>
-      <w:pPr>
-        <w:jc w:val="center"/>
-      </w:pPr>
-    </w:p>
-    <w:p>
-      <w:pPr>
-        <w:jc w:val="center"/>
-      </w:pPr>
-    </w:p>
     <w:p/>
+    <w:p/>
     <w:p>
       <w:pPr>
         <w:pStyle w:val="Ttulo1"/>
@@ -1951,7 +2023,7 @@
           <w:color w:val="auto"/>
         </w:rPr>
       </w:pPr>
-      <w:bookmarkStart w:id="1" w:name="_Toc125588321"/>
+      <w:bookmarkStart w:id="1" w:name="_Toc125774198"/>
       <w:r>
         <w:rPr>
           <w:rFonts w:ascii="Times New Roman" w:hAnsi="Times New Roman" w:cs="Times New Roman"/>
@@ -2388,7 +2460,13 @@
         <w:t xml:space="preserve">. Another possible </w:t>
       </w:r>
       <w:r>
-        <w:t>usage is to connect the CPU to another external serial device, working as a converter, for example, to an USB port connected. By using this implementation, the UART can reduce the process demand from the CPU, as it uses a much-simplified protocol</w:t>
+        <w:t xml:space="preserve">usage is to connect the CPU to </w:t>
+      </w:r>
+      <w:r>
+        <w:t>an</w:t>
+      </w:r>
+      <w:r>
+        <w:t xml:space="preserve"> external serial device, working as a converter, for example, to an USB port connected. By using this implementation, the UART can reduce the process demand from the CPU, as it uses a much-simplified protocol</w:t>
       </w:r>
       <w:r>
         <w:t xml:space="preserve"> and </w:t>
@@ -2690,10 +2768,13 @@
         <w:t>divided in</w:t>
       </w:r>
       <w:r>
-        <w:t xml:space="preserve"> a set </w:t>
-      </w:r>
-      <w:r>
-        <w:t>of components</w:t>
+        <w:t xml:space="preserve"> </w:t>
+      </w:r>
+      <w:r>
+        <w:t xml:space="preserve">four main </w:t>
+      </w:r>
+      <w:r>
+        <w:t>components</w:t>
       </w:r>
       <w:r>
         <w:t>:</w:t>
@@ -2888,7 +2969,7 @@
         <w:t xml:space="preserve">Considering the </w:t>
       </w:r>
       <w:r>
-        <w:t xml:space="preserve">project requirements, some adaptations will be necessary for this overall scheme of the UART receiver developed. A </w:t>
+        <w:t xml:space="preserve">project requirements, some adaptations will be necessary for this overall scheme of the UART receiver. A </w:t>
       </w:r>
       <w:r>
         <w:t xml:space="preserve">specific </w:t>
@@ -3094,7 +3175,7 @@
           <w:color w:val="auto"/>
         </w:rPr>
       </w:pPr>
-      <w:bookmarkStart w:id="2" w:name="_Toc125588322"/>
+      <w:bookmarkStart w:id="2" w:name="_Toc125774199"/>
       <w:r>
         <w:rPr>
           <w:rFonts w:ascii="Times New Roman" w:hAnsi="Times New Roman" w:cs="Times New Roman"/>
@@ -3547,7 +3628,7 @@
           <w:szCs w:val="24"/>
         </w:rPr>
       </w:pPr>
-      <w:bookmarkStart w:id="3" w:name="_Toc125588323"/>
+      <w:bookmarkStart w:id="3" w:name="_Toc125774200"/>
       <w:r>
         <w:rPr>
           <w:rFonts w:ascii="Times New Roman" w:hAnsi="Times New Roman" w:cs="Times New Roman"/>
@@ -3749,8 +3830,8 @@
         </w:rPr>
         <w:lastRenderedPageBreak/>
         <w:drawing>
-          <wp:inline distT="0" distB="0" distL="0" distR="0" wp14:anchorId="087748FA" wp14:editId="28F350BE">
-            <wp:extent cx="3800104" cy="1465101"/>
+          <wp:inline distT="0" distB="0" distL="0" distR="0" wp14:anchorId="087748FA" wp14:editId="349B103E">
+            <wp:extent cx="3939127" cy="1518700"/>
             <wp:effectExtent l="0" t="0" r="0" b="0"/>
             <wp:docPr id="34" name="Imagem 34" descr="Forma&#10;&#10;Descrição gerada automaticamente com confiança média"/>
             <wp:cNvGraphicFramePr>
@@ -3781,7 +3862,7 @@
                   <pic:spPr bwMode="auto">
                     <a:xfrm>
                       <a:off x="0" y="0"/>
-                      <a:ext cx="3828522" cy="1476057"/>
+                      <a:ext cx="3973913" cy="1532112"/>
                     </a:xfrm>
                     <a:prstGeom prst="rect">
                       <a:avLst/>
@@ -4594,7 +4675,7 @@
           <w:szCs w:val="24"/>
         </w:rPr>
       </w:pPr>
-      <w:bookmarkStart w:id="4" w:name="_Toc125588324"/>
+      <w:bookmarkStart w:id="4" w:name="_Toc125774201"/>
       <w:r>
         <w:rPr>
           <w:rFonts w:ascii="Times New Roman" w:hAnsi="Times New Roman" w:cs="Times New Roman"/>
@@ -5189,7 +5270,7 @@
           <w:szCs w:val="24"/>
         </w:rPr>
       </w:pPr>
-      <w:bookmarkStart w:id="5" w:name="_Toc125588325"/>
+      <w:bookmarkStart w:id="5" w:name="_Toc125774202"/>
       <w:r>
         <w:rPr>
           <w:rFonts w:ascii="Times New Roman" w:hAnsi="Times New Roman" w:cs="Times New Roman"/>
@@ -5698,7 +5779,7 @@
           <w:szCs w:val="24"/>
         </w:rPr>
       </w:pPr>
-      <w:bookmarkStart w:id="6" w:name="_Toc125588326"/>
+      <w:bookmarkStart w:id="6" w:name="_Toc125774203"/>
       <w:r>
         <w:rPr>
           <w:rFonts w:ascii="Times New Roman" w:hAnsi="Times New Roman" w:cs="Times New Roman"/>
@@ -5835,7 +5916,13 @@
         <w:jc w:val="both"/>
       </w:pPr>
       <w:r>
-        <w:t xml:space="preserve">The break counter, used to identify the described condition was implemented in a dedicated component, and follows a similar behavior of the synchronizer used in this UART receiver. The internal counter then performs a bit count respecting the oversampling rate defined (8 UART clock cycles for each bit) and will trigger once the 11 consecutive zero is detected. If a logic ‘1’ bit is detected, then the counter is automatically </w:t>
+        <w:t>The break counter, used to identify the described condition</w:t>
+      </w:r>
+      <w:r>
+        <w:t>,</w:t>
+      </w:r>
+      <w:r>
+        <w:t xml:space="preserve"> was implemented in a dedicated component, and follows a similar behavior of the synchronizer used in this UART receiver. The internal counter then performs a bit count respecting the oversampling rate defined (8 UART clock cycles for each bit) and will trigger once the 11 consecutive zero is detected. If a logic ‘1’ bit is detected, then the counter is automatically </w:t>
       </w:r>
       <w:r>
         <w:t>sent back to the IDLE state.</w:t>
@@ -6248,7 +6335,7 @@
           <w:color w:val="auto"/>
         </w:rPr>
       </w:pPr>
-      <w:bookmarkStart w:id="7" w:name="_Toc125588327"/>
+      <w:bookmarkStart w:id="7" w:name="_Toc125774204"/>
       <w:r>
         <w:rPr>
           <w:rFonts w:ascii="Times New Roman" w:hAnsi="Times New Roman" w:cs="Times New Roman"/>
@@ -6447,7 +6534,7 @@
           <w:szCs w:val="24"/>
         </w:rPr>
       </w:pPr>
-      <w:bookmarkStart w:id="8" w:name="_Toc125588328"/>
+      <w:bookmarkStart w:id="8" w:name="_Toc125774205"/>
       <w:r>
         <w:rPr>
           <w:rFonts w:ascii="Times New Roman" w:hAnsi="Times New Roman" w:cs="Times New Roman"/>
@@ -6601,7 +6688,13 @@
       </w:r>
       <w:proofErr w:type="spellEnd"/>
       <w:r>
-        <w:t xml:space="preserve"> signal, and start the stop bit detection. When the last bit is detected, the FSM return to IDLE state.</w:t>
+        <w:t xml:space="preserve"> signal, and start the stop bit detection. When the last </w:t>
+      </w:r>
+      <w:r>
+        <w:t xml:space="preserve">stop </w:t>
+      </w:r>
+      <w:r>
+        <w:t>bit is detected, the FSM return to IDLE state.</w:t>
       </w:r>
     </w:p>
     <w:p>
@@ -7542,7 +7635,6 @@
           <w:szCs w:val="24"/>
         </w:rPr>
       </w:pPr>
-      <w:bookmarkStart w:id="9" w:name="_Toc125588329"/>
     </w:p>
     <w:p>
       <w:pPr>
@@ -7556,6 +7648,7 @@
           <w:szCs w:val="24"/>
         </w:rPr>
       </w:pPr>
+      <w:bookmarkStart w:id="9" w:name="_Toc125774206"/>
       <w:r>
         <w:rPr>
           <w:rFonts w:ascii="Times New Roman" w:hAnsi="Times New Roman" w:cs="Times New Roman"/>
@@ -7705,18 +7798,15 @@
       <w:r>
         <w:t>After the parity check, the component will wait to be cleared by the control module, returning to the waiting state where the data ready signal is at low. The two scenarios shown in the simulations then demonstrates the complete process of the buffer component, one when there is no parity error (label: Simulation 4), and one where the word data is inconsistent (label: Simulation 5).</w:t>
       </w:r>
-    </w:p>
-    <w:p>
-      <w:pPr>
-        <w:pStyle w:val="Ttulo2"/>
-        <w:rPr>
-          <w:rFonts w:ascii="Times New Roman" w:hAnsi="Times New Roman" w:cs="Times New Roman"/>
-          <w:b/>
-          <w:bCs/>
-          <w:color w:val="auto"/>
-          <w:sz w:val="24"/>
-          <w:szCs w:val="24"/>
-        </w:rPr>
+      <w:r>
+        <w:t xml:space="preserve"> When a parity error is detected, the output of the buffer will be set to all ‘1’ values (0x7f).</w:t>
+      </w:r>
+    </w:p>
+    <w:p>
+      <w:pPr>
+        <w:spacing w:line="276" w:lineRule="auto"/>
+        <w:ind w:firstLine="708"/>
+        <w:jc w:val="both"/>
       </w:pPr>
       <w:r>
         <w:rPr>
@@ -7864,7 +7954,7 @@
           </mc:Choice>
           <mc:Fallback>
             <w:pict>
-              <v:shape w14:anchorId="2217C744" id="_x0000_s1029" type="#_x0000_t202" style="position:absolute;margin-left:127.55pt;margin-top:6.75pt;width:185.9pt;height:20.35pt;z-index:251666432;visibility:visible;mso-wrap-style:square;mso-width-percent:400;mso-height-percent:0;mso-wrap-distance-left:9pt;mso-wrap-distance-top:3.6pt;mso-wrap-distance-right:9pt;mso-wrap-distance-bottom:3.6pt;mso-position-horizontal:absolute;mso-position-horizontal-relative:margin;mso-position-vertical:absolute;mso-position-vertical-relative:text;mso-width-percent:400;mso-height-percent:0;mso-width-relative:margin;mso-height-relative:margin;v-text-anchor:top" o:gfxdata="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">
+              <v:shape w14:anchorId="2217C744" id="_x0000_s1029" type="#_x0000_t202" style="position:absolute;left:0;text-align:left;margin-left:127.55pt;margin-top:6.75pt;width:185.9pt;height:20.35pt;z-index:251666432;visibility:visible;mso-wrap-style:square;mso-width-percent:400;mso-height-percent:0;mso-wrap-distance-left:9pt;mso-wrap-distance-top:3.6pt;mso-wrap-distance-right:9pt;mso-wrap-distance-bottom:3.6pt;mso-position-horizontal:absolute;mso-position-horizontal-relative:margin;mso-position-vertical:absolute;mso-position-vertical-relative:text;mso-width-percent:400;mso-height-percent:0;mso-width-relative:margin;mso-height-relative:margin;v-text-anchor:top" o:gfxdata="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">
                 <v:textbox>
                   <w:txbxContent>
                     <w:p>
@@ -8554,14 +8644,6 @@
           <w:b/>
           <w:bCs/>
         </w:rPr>
-      </w:pPr>
-    </w:p>
-    <w:p>
-      <w:pPr>
-        <w:rPr>
-          <w:b/>
-          <w:bCs/>
-        </w:rPr>
         <w:sectPr>
           <w:pgSz w:w="11906" w:h="16838" w:code="9"/>
           <w:pgMar w:top="1418" w:right="1701" w:bottom="1418" w:left="1701" w:header="708" w:footer="708" w:gutter="0"/>
@@ -8590,6 +8672,7 @@
           <w:szCs w:val="24"/>
         </w:rPr>
       </w:pPr>
+      <w:bookmarkStart w:id="10" w:name="_Toc125774207"/>
       <w:r>
         <w:rPr>
           <w:rFonts w:ascii="Times New Roman" w:hAnsi="Times New Roman" w:cs="Times New Roman"/>
@@ -8680,6 +8763,7 @@
         </w:rPr>
         <w:t>)</w:t>
       </w:r>
+      <w:bookmarkEnd w:id="10"/>
     </w:p>
     <w:p>
       <w:pPr>
@@ -11177,7 +11261,7 @@
           <w:color w:val="auto"/>
         </w:rPr>
       </w:pPr>
-      <w:bookmarkStart w:id="10" w:name="_Toc125588330"/>
+      <w:bookmarkStart w:id="11" w:name="_Toc125774208"/>
       <w:r>
         <w:rPr>
           <w:rFonts w:ascii="Times New Roman" w:hAnsi="Times New Roman" w:cs="Times New Roman"/>
@@ -11225,19 +11309,2678 @@
         </w:rPr>
         <w:t>implementation</w:t>
       </w:r>
-      <w:bookmarkEnd w:id="10"/>
-    </w:p>
-    <w:p>
-      <w:pPr>
-        <w:rPr>
-          <w:b/>
-          <w:bCs/>
-        </w:rPr>
-      </w:pPr>
+      <w:bookmarkEnd w:id="11"/>
+    </w:p>
+    <w:p>
+      <w:pPr>
+        <w:rPr>
+          <w:b/>
+          <w:bCs/>
+        </w:rPr>
+      </w:pPr>
+    </w:p>
+    <w:p>
+      <w:pPr>
+        <w:spacing w:line="276" w:lineRule="auto"/>
+        <w:jc w:val="both"/>
+      </w:pPr>
+      <w:r>
+        <w:tab/>
+        <w:t>To synthesize the developed peripheral component</w:t>
+      </w:r>
+      <w:r>
+        <w:t xml:space="preserve"> in the target device (FPGA based board, </w:t>
+      </w:r>
+      <w:r>
+        <w:t xml:space="preserve">Zynq 7000 </w:t>
+      </w:r>
+      <w:proofErr w:type="spellStart"/>
+      <w:r>
+        <w:t>APSoC</w:t>
+      </w:r>
+      <w:proofErr w:type="spellEnd"/>
+      <w:r>
+        <w:t>)</w:t>
+      </w:r>
+      <w:r>
+        <w:t xml:space="preserve">, the Xilinx </w:t>
+      </w:r>
+      <w:proofErr w:type="spellStart"/>
+      <w:r>
+        <w:t>Vivado</w:t>
+      </w:r>
+      <w:proofErr w:type="spellEnd"/>
+      <w:r>
+        <w:t xml:space="preserve"> tool will be used. This will allow the evaluation of the component when implement in hardware</w:t>
+      </w:r>
+      <w:r>
+        <w:t>, considering then the resource usage, timing conditions and power consumption.</w:t>
+      </w:r>
+    </w:p>
+    <w:p>
+      <w:pPr>
+        <w:spacing w:line="276" w:lineRule="auto"/>
+        <w:jc w:val="both"/>
+      </w:pPr>
+      <w:r>
+        <w:tab/>
+      </w:r>
+      <w:r>
+        <w:t xml:space="preserve">With the source files added to the </w:t>
+      </w:r>
+      <w:proofErr w:type="spellStart"/>
+      <w:r>
+        <w:t>Vivado</w:t>
+      </w:r>
+      <w:proofErr w:type="spellEnd"/>
+      <w:r>
+        <w:t xml:space="preserve"> project, an initial synthesis design was produced. No critical errors were found in the design, however one warning was produced, the information was: </w:t>
+      </w:r>
+      <w:r>
+        <w:t>"[Synth 8-327] inferring latch for variable"</w:t>
+      </w:r>
+      <w:r>
+        <w:t xml:space="preserve"> for the </w:t>
+      </w:r>
+      <w:proofErr w:type="spellStart"/>
+      <w:r>
+        <w:rPr>
+          <w:b/>
+          <w:bCs/>
+        </w:rPr>
+        <w:t>synch_enable_out</w:t>
+      </w:r>
+      <w:proofErr w:type="spellEnd"/>
+      <w:r>
+        <w:t xml:space="preserve"> signal. That specific signal was the enable control for the synchronizer block, and it is an output of the control module. This warning was produced as on the control component code, the internal process was </w:t>
+      </w:r>
+      <w:r>
+        <w:t>design</w:t>
+      </w:r>
+      <w:r>
+        <w:t xml:space="preserve"> with the following portion of VHDL code (</w:t>
+      </w:r>
+      <w:proofErr w:type="spellStart"/>
+      <w:r>
+        <w:t>rx_control.vhd</w:t>
+      </w:r>
+      <w:proofErr w:type="spellEnd"/>
+      <w:r>
+        <w:t xml:space="preserve"> – deprecated version</w:t>
+      </w:r>
+      <w:r>
+        <w:t>):</w:t>
+      </w:r>
+    </w:p>
+    <w:p>
+      <w:pPr>
+        <w:spacing w:line="276" w:lineRule="auto"/>
+        <w:jc w:val="both"/>
+        <w:rPr>
+          <w:rFonts w:ascii="Consolas" w:hAnsi="Consolas"/>
+        </w:rPr>
+      </w:pPr>
+      <w:r>
+        <w:rPr>
+          <w:rFonts w:ascii="Consolas" w:hAnsi="Consolas"/>
+        </w:rPr>
+        <w:tab/>
+      </w:r>
+      <w:proofErr w:type="spellStart"/>
+      <w:r>
+        <w:rPr>
+          <w:rFonts w:ascii="Consolas" w:hAnsi="Consolas"/>
+        </w:rPr>
+        <w:t>p_rx_control_</w:t>
+      </w:r>
+      <w:proofErr w:type="gramStart"/>
+      <w:r>
+        <w:rPr>
+          <w:rFonts w:ascii="Consolas" w:hAnsi="Consolas"/>
+        </w:rPr>
+        <w:t>fsm</w:t>
+      </w:r>
+      <w:proofErr w:type="spellEnd"/>
+      <w:r>
+        <w:rPr>
+          <w:rFonts w:ascii="Consolas" w:hAnsi="Consolas"/>
+        </w:rPr>
+        <w:t xml:space="preserve"> :</w:t>
+      </w:r>
+      <w:proofErr w:type="gramEnd"/>
+      <w:r>
+        <w:rPr>
+          <w:rFonts w:ascii="Consolas" w:hAnsi="Consolas"/>
+        </w:rPr>
+        <w:t xml:space="preserve"> process(</w:t>
+      </w:r>
+      <w:proofErr w:type="spellStart"/>
+      <w:r>
+        <w:rPr>
+          <w:rFonts w:ascii="Consolas" w:hAnsi="Consolas"/>
+        </w:rPr>
+        <w:t>clk</w:t>
+      </w:r>
+      <w:proofErr w:type="spellEnd"/>
+      <w:r>
+        <w:rPr>
+          <w:rFonts w:ascii="Consolas" w:hAnsi="Consolas"/>
+        </w:rPr>
+        <w:t xml:space="preserve">, </w:t>
+      </w:r>
+      <w:proofErr w:type="spellStart"/>
+      <w:r>
+        <w:rPr>
+          <w:rFonts w:ascii="Consolas" w:hAnsi="Consolas"/>
+        </w:rPr>
+        <w:t>rst</w:t>
+      </w:r>
+      <w:proofErr w:type="spellEnd"/>
+      <w:r>
+        <w:rPr>
+          <w:rFonts w:ascii="Consolas" w:hAnsi="Consolas"/>
+        </w:rPr>
+        <w:t>)</w:t>
+      </w:r>
+    </w:p>
+    <w:p>
+      <w:pPr>
+        <w:spacing w:line="276" w:lineRule="auto"/>
+        <w:jc w:val="both"/>
+        <w:rPr>
+          <w:rFonts w:ascii="Consolas" w:hAnsi="Consolas"/>
+        </w:rPr>
+      </w:pPr>
+      <w:r>
+        <w:rPr>
+          <w:rFonts w:ascii="Consolas" w:hAnsi="Consolas"/>
+        </w:rPr>
+        <w:t xml:space="preserve">        begin</w:t>
+      </w:r>
+    </w:p>
+    <w:p>
+      <w:pPr>
+        <w:spacing w:line="276" w:lineRule="auto"/>
+        <w:jc w:val="both"/>
+        <w:rPr>
+          <w:rFonts w:ascii="Consolas" w:hAnsi="Consolas"/>
+        </w:rPr>
+      </w:pPr>
+      <w:r>
+        <w:rPr>
+          <w:rFonts w:ascii="Consolas" w:hAnsi="Consolas"/>
+        </w:rPr>
+        <w:t xml:space="preserve">            if </w:t>
+      </w:r>
+      <w:proofErr w:type="spellStart"/>
+      <w:r>
+        <w:rPr>
+          <w:rFonts w:ascii="Consolas" w:hAnsi="Consolas"/>
+        </w:rPr>
+        <w:t>rst</w:t>
+      </w:r>
+      <w:proofErr w:type="spellEnd"/>
+      <w:r>
+        <w:rPr>
+          <w:rFonts w:ascii="Consolas" w:hAnsi="Consolas"/>
+        </w:rPr>
+        <w:t xml:space="preserve"> = '0' then -- reset active low</w:t>
+      </w:r>
+    </w:p>
+    <w:p>
+      <w:pPr>
+        <w:spacing w:line="276" w:lineRule="auto"/>
+        <w:jc w:val="both"/>
+        <w:rPr>
+          <w:rFonts w:ascii="Consolas" w:hAnsi="Consolas"/>
+        </w:rPr>
+      </w:pPr>
+      <w:r>
+        <w:rPr>
+          <w:rFonts w:ascii="Consolas" w:hAnsi="Consolas"/>
+        </w:rPr>
+        <w:t xml:space="preserve">                </w:t>
+      </w:r>
+      <w:proofErr w:type="spellStart"/>
+      <w:r>
+        <w:rPr>
+          <w:rFonts w:ascii="Consolas" w:hAnsi="Consolas"/>
+        </w:rPr>
+        <w:t>rx_control_fsm_state</w:t>
+      </w:r>
+      <w:proofErr w:type="spellEnd"/>
+      <w:r>
+        <w:rPr>
+          <w:rFonts w:ascii="Consolas" w:hAnsi="Consolas"/>
+        </w:rPr>
+        <w:t xml:space="preserve"> &lt;= RESET_</w:t>
+      </w:r>
+      <w:proofErr w:type="gramStart"/>
+      <w:r>
+        <w:rPr>
+          <w:rFonts w:ascii="Consolas" w:hAnsi="Consolas"/>
+        </w:rPr>
+        <w:t>S;</w:t>
+      </w:r>
+      <w:proofErr w:type="gramEnd"/>
+    </w:p>
+    <w:p>
+      <w:pPr>
+        <w:spacing w:line="276" w:lineRule="auto"/>
+        <w:jc w:val="both"/>
+        <w:rPr>
+          <w:rFonts w:ascii="Consolas" w:hAnsi="Consolas"/>
+        </w:rPr>
+      </w:pPr>
+      <w:r>
+        <w:rPr>
+          <w:rFonts w:ascii="Consolas" w:hAnsi="Consolas"/>
+        </w:rPr>
+        <w:t xml:space="preserve">                </w:t>
+      </w:r>
+      <w:proofErr w:type="spellStart"/>
+      <w:r>
+        <w:rPr>
+          <w:rFonts w:ascii="Consolas" w:hAnsi="Consolas"/>
+        </w:rPr>
+        <w:t>y_valid_out</w:t>
+      </w:r>
+      <w:proofErr w:type="spellEnd"/>
+      <w:r>
+        <w:rPr>
+          <w:rFonts w:ascii="Consolas" w:hAnsi="Consolas"/>
+        </w:rPr>
+        <w:t xml:space="preserve">      &lt;= '0</w:t>
+      </w:r>
+      <w:proofErr w:type="gramStart"/>
+      <w:r>
+        <w:rPr>
+          <w:rFonts w:ascii="Consolas" w:hAnsi="Consolas"/>
+        </w:rPr>
+        <w:t>';</w:t>
+      </w:r>
+      <w:proofErr w:type="gramEnd"/>
+    </w:p>
+    <w:p>
+      <w:pPr>
+        <w:spacing w:line="276" w:lineRule="auto"/>
+        <w:ind w:left="1416" w:firstLine="708"/>
+        <w:jc w:val="both"/>
+        <w:rPr>
+          <w:rFonts w:ascii="Consolas" w:hAnsi="Consolas"/>
+        </w:rPr>
+      </w:pPr>
+      <w:proofErr w:type="spellStart"/>
+      <w:r>
+        <w:rPr>
+          <w:rFonts w:ascii="Consolas" w:hAnsi="Consolas"/>
+        </w:rPr>
+        <w:t>synch_enable_out</w:t>
+      </w:r>
+      <w:proofErr w:type="spellEnd"/>
+      <w:r>
+        <w:rPr>
+          <w:rFonts w:ascii="Consolas" w:hAnsi="Consolas"/>
+        </w:rPr>
+        <w:t xml:space="preserve"> &lt;= '1</w:t>
+      </w:r>
+      <w:proofErr w:type="gramStart"/>
+      <w:r>
+        <w:rPr>
+          <w:rFonts w:ascii="Consolas" w:hAnsi="Consolas"/>
+        </w:rPr>
+        <w:t>';</w:t>
+      </w:r>
+      <w:proofErr w:type="gramEnd"/>
+    </w:p>
+    <w:p>
+      <w:pPr>
+        <w:spacing w:line="276" w:lineRule="auto"/>
+        <w:jc w:val="both"/>
+        <w:rPr>
+          <w:rFonts w:ascii="Consolas" w:hAnsi="Consolas"/>
+        </w:rPr>
+      </w:pPr>
+      <w:r>
+        <w:rPr>
+          <w:rFonts w:ascii="Consolas" w:hAnsi="Consolas"/>
+        </w:rPr>
+        <w:t xml:space="preserve">                </w:t>
+      </w:r>
+      <w:proofErr w:type="spellStart"/>
+      <w:r>
+        <w:rPr>
+          <w:rFonts w:ascii="Consolas" w:hAnsi="Consolas"/>
+        </w:rPr>
+        <w:t>synch_reset_</w:t>
+      </w:r>
+      <w:proofErr w:type="gramStart"/>
+      <w:r>
+        <w:rPr>
+          <w:rFonts w:ascii="Consolas" w:hAnsi="Consolas"/>
+        </w:rPr>
+        <w:t>out</w:t>
+      </w:r>
+      <w:proofErr w:type="spellEnd"/>
+      <w:r>
+        <w:rPr>
+          <w:rFonts w:ascii="Consolas" w:hAnsi="Consolas"/>
+        </w:rPr>
+        <w:t xml:space="preserve">  &lt;</w:t>
+      </w:r>
+      <w:proofErr w:type="gramEnd"/>
+      <w:r>
+        <w:rPr>
+          <w:rFonts w:ascii="Consolas" w:hAnsi="Consolas"/>
+        </w:rPr>
+        <w:t>= '0';</w:t>
+      </w:r>
+    </w:p>
+    <w:p>
+      <w:pPr>
+        <w:spacing w:line="276" w:lineRule="auto"/>
+        <w:ind w:left="1416" w:firstLine="708"/>
+        <w:jc w:val="both"/>
+        <w:rPr>
+          <w:rFonts w:ascii="Consolas" w:hAnsi="Consolas"/>
+        </w:rPr>
+      </w:pPr>
+      <w:proofErr w:type="spellStart"/>
+      <w:r>
+        <w:rPr>
+          <w:rFonts w:ascii="Consolas" w:hAnsi="Consolas"/>
+        </w:rPr>
+        <w:t>buff_enable_</w:t>
+      </w:r>
+      <w:proofErr w:type="gramStart"/>
+      <w:r>
+        <w:rPr>
+          <w:rFonts w:ascii="Consolas" w:hAnsi="Consolas"/>
+        </w:rPr>
+        <w:t>out</w:t>
+      </w:r>
+      <w:proofErr w:type="spellEnd"/>
+      <w:r>
+        <w:rPr>
+          <w:rFonts w:ascii="Consolas" w:hAnsi="Consolas"/>
+        </w:rPr>
+        <w:t xml:space="preserve">  &lt;</w:t>
+      </w:r>
+      <w:proofErr w:type="gramEnd"/>
+      <w:r>
+        <w:rPr>
+          <w:rFonts w:ascii="Consolas" w:hAnsi="Consolas"/>
+        </w:rPr>
+        <w:t>= '1';</w:t>
+      </w:r>
+    </w:p>
+    <w:p>
+      <w:pPr>
+        <w:spacing w:line="276" w:lineRule="auto"/>
+        <w:jc w:val="both"/>
+        <w:rPr>
+          <w:rFonts w:ascii="Consolas" w:hAnsi="Consolas"/>
+        </w:rPr>
+      </w:pPr>
+      <w:r>
+        <w:rPr>
+          <w:rFonts w:ascii="Consolas" w:hAnsi="Consolas"/>
+        </w:rPr>
+        <w:t xml:space="preserve">                </w:t>
+      </w:r>
+      <w:proofErr w:type="spellStart"/>
+      <w:r>
+        <w:rPr>
+          <w:rFonts w:ascii="Consolas" w:hAnsi="Consolas"/>
+        </w:rPr>
+        <w:t>buff_reset_out</w:t>
+      </w:r>
+      <w:proofErr w:type="spellEnd"/>
+      <w:r>
+        <w:rPr>
+          <w:rFonts w:ascii="Consolas" w:hAnsi="Consolas"/>
+        </w:rPr>
+        <w:t xml:space="preserve">   &lt;= '0</w:t>
+      </w:r>
+      <w:proofErr w:type="gramStart"/>
+      <w:r>
+        <w:rPr>
+          <w:rFonts w:ascii="Consolas" w:hAnsi="Consolas"/>
+        </w:rPr>
+        <w:t>';</w:t>
+      </w:r>
+      <w:proofErr w:type="gramEnd"/>
+    </w:p>
+    <w:p>
+      <w:pPr>
+        <w:spacing w:line="276" w:lineRule="auto"/>
+        <w:jc w:val="both"/>
+        <w:rPr>
+          <w:rFonts w:ascii="Consolas" w:hAnsi="Consolas"/>
+        </w:rPr>
+      </w:pPr>
+      <w:r>
+        <w:rPr>
+          <w:rFonts w:ascii="Consolas" w:hAnsi="Consolas"/>
+        </w:rPr>
+        <w:t xml:space="preserve">                </w:t>
+      </w:r>
+      <w:proofErr w:type="spellStart"/>
+      <w:r>
+        <w:rPr>
+          <w:rFonts w:ascii="Consolas" w:hAnsi="Consolas"/>
+        </w:rPr>
+        <w:t>buff_clear_out</w:t>
+      </w:r>
+      <w:proofErr w:type="spellEnd"/>
+      <w:r>
+        <w:rPr>
+          <w:rFonts w:ascii="Consolas" w:hAnsi="Consolas"/>
+        </w:rPr>
+        <w:t xml:space="preserve">   &lt;= '0</w:t>
+      </w:r>
+      <w:proofErr w:type="gramStart"/>
+      <w:r>
+        <w:rPr>
+          <w:rFonts w:ascii="Consolas" w:hAnsi="Consolas"/>
+        </w:rPr>
+        <w:t>';</w:t>
+      </w:r>
+      <w:proofErr w:type="gramEnd"/>
+    </w:p>
+    <w:p>
+      <w:pPr>
+        <w:spacing w:line="276" w:lineRule="auto"/>
+        <w:jc w:val="both"/>
+        <w:rPr>
+          <w:rFonts w:ascii="Consolas" w:hAnsi="Consolas"/>
+        </w:rPr>
+      </w:pPr>
+    </w:p>
+    <w:p>
+      <w:pPr>
+        <w:spacing w:line="276" w:lineRule="auto"/>
+        <w:jc w:val="both"/>
+        <w:rPr>
+          <w:rFonts w:ascii="Consolas" w:hAnsi="Consolas"/>
+        </w:rPr>
+      </w:pPr>
+      <w:r>
+        <w:rPr>
+          <w:rFonts w:ascii="Consolas" w:hAnsi="Consolas"/>
+        </w:rPr>
+        <w:t xml:space="preserve">            </w:t>
+      </w:r>
+      <w:proofErr w:type="spellStart"/>
+      <w:r>
+        <w:rPr>
+          <w:rFonts w:ascii="Consolas" w:hAnsi="Consolas"/>
+        </w:rPr>
+        <w:t>elsif</w:t>
+      </w:r>
+      <w:proofErr w:type="spellEnd"/>
+      <w:r>
+        <w:rPr>
+          <w:rFonts w:ascii="Consolas" w:hAnsi="Consolas"/>
+        </w:rPr>
+        <w:t xml:space="preserve"> </w:t>
+      </w:r>
+      <w:proofErr w:type="spellStart"/>
+      <w:r>
+        <w:rPr>
+          <w:rFonts w:ascii="Consolas" w:hAnsi="Consolas"/>
+        </w:rPr>
+        <w:t>rising_edge</w:t>
+      </w:r>
+      <w:proofErr w:type="spellEnd"/>
+      <w:r>
+        <w:rPr>
+          <w:rFonts w:ascii="Consolas" w:hAnsi="Consolas"/>
+        </w:rPr>
+        <w:t>(</w:t>
+      </w:r>
+      <w:proofErr w:type="spellStart"/>
+      <w:r>
+        <w:rPr>
+          <w:rFonts w:ascii="Consolas" w:hAnsi="Consolas"/>
+        </w:rPr>
+        <w:t>clk</w:t>
+      </w:r>
+      <w:proofErr w:type="spellEnd"/>
+      <w:r>
+        <w:rPr>
+          <w:rFonts w:ascii="Consolas" w:hAnsi="Consolas"/>
+        </w:rPr>
+        <w:t xml:space="preserve">) </w:t>
+      </w:r>
+      <w:proofErr w:type="gramStart"/>
+      <w:r>
+        <w:rPr>
+          <w:rFonts w:ascii="Consolas" w:hAnsi="Consolas"/>
+        </w:rPr>
+        <w:t>then</w:t>
+      </w:r>
+      <w:proofErr w:type="gramEnd"/>
+    </w:p>
+    <w:p>
+      <w:pPr>
+        <w:spacing w:line="276" w:lineRule="auto"/>
+        <w:jc w:val="both"/>
+        <w:rPr>
+          <w:rFonts w:ascii="Consolas" w:hAnsi="Consolas"/>
+        </w:rPr>
+      </w:pPr>
+      <w:r>
+        <w:rPr>
+          <w:rFonts w:ascii="Consolas" w:hAnsi="Consolas"/>
+        </w:rPr>
+        <w:t xml:space="preserve">                case </w:t>
+      </w:r>
+      <w:proofErr w:type="spellStart"/>
+      <w:r>
+        <w:rPr>
+          <w:rFonts w:ascii="Consolas" w:hAnsi="Consolas"/>
+        </w:rPr>
+        <w:t>rx_control_fsm_state</w:t>
+      </w:r>
+      <w:proofErr w:type="spellEnd"/>
+      <w:r>
+        <w:rPr>
+          <w:rFonts w:ascii="Consolas" w:hAnsi="Consolas"/>
+        </w:rPr>
+        <w:t xml:space="preserve"> </w:t>
+      </w:r>
+      <w:proofErr w:type="gramStart"/>
+      <w:r>
+        <w:rPr>
+          <w:rFonts w:ascii="Consolas" w:hAnsi="Consolas"/>
+        </w:rPr>
+        <w:t>is</w:t>
+      </w:r>
+      <w:proofErr w:type="gramEnd"/>
+    </w:p>
+    <w:p>
+      <w:pPr>
+        <w:spacing w:line="276" w:lineRule="auto"/>
+        <w:jc w:val="both"/>
+        <w:rPr>
+          <w:rFonts w:ascii="Consolas" w:hAnsi="Consolas"/>
+        </w:rPr>
+      </w:pPr>
+      <w:r>
+        <w:rPr>
+          <w:rFonts w:ascii="Consolas" w:hAnsi="Consolas"/>
+        </w:rPr>
+        <w:t xml:space="preserve">                    when RESET_S =&gt;</w:t>
+      </w:r>
+    </w:p>
+    <w:p>
+      <w:pPr>
+        <w:spacing w:line="276" w:lineRule="auto"/>
+        <w:jc w:val="both"/>
+        <w:rPr>
+          <w:rFonts w:ascii="Consolas" w:hAnsi="Consolas"/>
+        </w:rPr>
+      </w:pPr>
+      <w:r>
+        <w:rPr>
+          <w:rFonts w:ascii="Consolas" w:hAnsi="Consolas"/>
+        </w:rPr>
+        <w:tab/>
+      </w:r>
+      <w:r>
+        <w:rPr>
+          <w:rFonts w:ascii="Consolas" w:hAnsi="Consolas"/>
+        </w:rPr>
+        <w:tab/>
+      </w:r>
+      <w:r>
+        <w:rPr>
+          <w:rFonts w:ascii="Consolas" w:hAnsi="Consolas"/>
+        </w:rPr>
+        <w:tab/>
+      </w:r>
+      <w:r>
+        <w:rPr>
+          <w:rFonts w:ascii="Consolas" w:hAnsi="Consolas"/>
+        </w:rPr>
+        <w:tab/>
+        <w:t>…</w:t>
+      </w:r>
+    </w:p>
+    <w:p>
+      <w:pPr>
+        <w:spacing w:line="276" w:lineRule="auto"/>
+        <w:jc w:val="both"/>
+      </w:pPr>
+      <w:r>
+        <w:tab/>
+      </w:r>
+    </w:p>
+    <w:p>
+      <w:pPr>
+        <w:spacing w:line="276" w:lineRule="auto"/>
+        <w:ind w:firstLine="708"/>
+        <w:jc w:val="both"/>
+      </w:pPr>
+      <w:r>
+        <w:t xml:space="preserve">Noticeably, the signal referred at the warning was being set at the asynchronous reset section of the control block. However, this signal is </w:t>
+      </w:r>
+      <w:r>
+        <w:t xml:space="preserve">connected to the </w:t>
+      </w:r>
+      <w:proofErr w:type="spellStart"/>
+      <w:r>
+        <w:rPr>
+          <w:b/>
+          <w:bCs/>
+        </w:rPr>
+        <w:t>en</w:t>
+      </w:r>
+      <w:proofErr w:type="spellEnd"/>
+      <w:r>
+        <w:t xml:space="preserve"> input at the synchronizer component, and its assertion is </w:t>
+      </w:r>
+      <w:r>
+        <w:t xml:space="preserve">clock triggered, as shown in the portion of VHDL code </w:t>
+      </w:r>
+      <w:r>
+        <w:t>(</w:t>
+      </w:r>
+      <w:proofErr w:type="spellStart"/>
+      <w:r>
+        <w:t>rx_</w:t>
+      </w:r>
+      <w:r>
+        <w:t>synch</w:t>
+      </w:r>
+      <w:r>
+        <w:t>.vhd</w:t>
+      </w:r>
+      <w:proofErr w:type="spellEnd"/>
+      <w:r>
+        <w:t>)</w:t>
+      </w:r>
+      <w:r>
+        <w:t>:</w:t>
+      </w:r>
+    </w:p>
+    <w:p>
+      <w:pPr>
+        <w:spacing w:line="276" w:lineRule="auto"/>
+        <w:jc w:val="both"/>
+        <w:rPr>
+          <w:rFonts w:ascii="Consolas" w:hAnsi="Consolas"/>
+        </w:rPr>
+      </w:pPr>
+      <w:r>
+        <w:rPr>
+          <w:rFonts w:ascii="Consolas" w:hAnsi="Consolas"/>
+        </w:rPr>
+        <w:t xml:space="preserve">        </w:t>
+      </w:r>
+      <w:proofErr w:type="spellStart"/>
+      <w:r>
+        <w:rPr>
+          <w:rFonts w:ascii="Consolas" w:hAnsi="Consolas"/>
+        </w:rPr>
+        <w:t>p_rx_synch_</w:t>
+      </w:r>
+      <w:proofErr w:type="gramStart"/>
+      <w:r>
+        <w:rPr>
+          <w:rFonts w:ascii="Consolas" w:hAnsi="Consolas"/>
+        </w:rPr>
+        <w:t>fsm</w:t>
+      </w:r>
+      <w:proofErr w:type="spellEnd"/>
+      <w:r>
+        <w:rPr>
+          <w:rFonts w:ascii="Consolas" w:hAnsi="Consolas"/>
+        </w:rPr>
+        <w:t xml:space="preserve"> :</w:t>
+      </w:r>
+      <w:proofErr w:type="gramEnd"/>
+      <w:r>
+        <w:rPr>
+          <w:rFonts w:ascii="Consolas" w:hAnsi="Consolas"/>
+        </w:rPr>
+        <w:t xml:space="preserve"> process(</w:t>
+      </w:r>
+      <w:proofErr w:type="spellStart"/>
+      <w:r>
+        <w:rPr>
+          <w:rFonts w:ascii="Consolas" w:hAnsi="Consolas"/>
+        </w:rPr>
+        <w:t>clk</w:t>
+      </w:r>
+      <w:proofErr w:type="spellEnd"/>
+      <w:r>
+        <w:rPr>
+          <w:rFonts w:ascii="Consolas" w:hAnsi="Consolas"/>
+        </w:rPr>
+        <w:t xml:space="preserve">, </w:t>
+      </w:r>
+      <w:proofErr w:type="spellStart"/>
+      <w:r>
+        <w:rPr>
+          <w:rFonts w:ascii="Consolas" w:hAnsi="Consolas"/>
+        </w:rPr>
+        <w:t>rst</w:t>
+      </w:r>
+      <w:proofErr w:type="spellEnd"/>
+      <w:r>
+        <w:rPr>
+          <w:rFonts w:ascii="Consolas" w:hAnsi="Consolas"/>
+        </w:rPr>
+        <w:t>)</w:t>
+      </w:r>
+    </w:p>
+    <w:p>
+      <w:pPr>
+        <w:spacing w:line="276" w:lineRule="auto"/>
+        <w:jc w:val="both"/>
+        <w:rPr>
+          <w:rFonts w:ascii="Consolas" w:hAnsi="Consolas"/>
+        </w:rPr>
+      </w:pPr>
+      <w:r>
+        <w:rPr>
+          <w:rFonts w:ascii="Consolas" w:hAnsi="Consolas"/>
+        </w:rPr>
+        <w:t xml:space="preserve">        variable </w:t>
+      </w:r>
+      <w:proofErr w:type="gramStart"/>
+      <w:r>
+        <w:rPr>
+          <w:rFonts w:ascii="Consolas" w:hAnsi="Consolas"/>
+        </w:rPr>
+        <w:t>count :</w:t>
+      </w:r>
+      <w:proofErr w:type="gramEnd"/>
+      <w:r>
+        <w:rPr>
+          <w:rFonts w:ascii="Consolas" w:hAnsi="Consolas"/>
+        </w:rPr>
+        <w:t xml:space="preserve"> integer := 0;</w:t>
+      </w:r>
+    </w:p>
+    <w:p>
+      <w:pPr>
+        <w:spacing w:line="276" w:lineRule="auto"/>
+        <w:jc w:val="both"/>
+        <w:rPr>
+          <w:rFonts w:ascii="Consolas" w:hAnsi="Consolas"/>
+        </w:rPr>
+      </w:pPr>
+      <w:r>
+        <w:rPr>
+          <w:rFonts w:ascii="Consolas" w:hAnsi="Consolas"/>
+        </w:rPr>
+        <w:t xml:space="preserve">        begin</w:t>
+      </w:r>
+    </w:p>
+    <w:p>
+      <w:pPr>
+        <w:spacing w:line="276" w:lineRule="auto"/>
+        <w:jc w:val="both"/>
+        <w:rPr>
+          <w:rFonts w:ascii="Consolas" w:hAnsi="Consolas"/>
+        </w:rPr>
+      </w:pPr>
+      <w:r>
+        <w:rPr>
+          <w:rFonts w:ascii="Consolas" w:hAnsi="Consolas"/>
+        </w:rPr>
+        <w:t xml:space="preserve">            if </w:t>
+      </w:r>
+      <w:proofErr w:type="spellStart"/>
+      <w:r>
+        <w:rPr>
+          <w:rFonts w:ascii="Consolas" w:hAnsi="Consolas"/>
+        </w:rPr>
+        <w:t>rst</w:t>
+      </w:r>
+      <w:proofErr w:type="spellEnd"/>
+      <w:r>
+        <w:rPr>
+          <w:rFonts w:ascii="Consolas" w:hAnsi="Consolas"/>
+        </w:rPr>
+        <w:t xml:space="preserve"> = '0' then -- reset active low</w:t>
+      </w:r>
+    </w:p>
+    <w:p>
+      <w:pPr>
+        <w:spacing w:line="276" w:lineRule="auto"/>
+        <w:ind w:left="708" w:firstLine="708"/>
+        <w:jc w:val="both"/>
+        <w:rPr>
+          <w:rFonts w:ascii="Consolas" w:hAnsi="Consolas"/>
+        </w:rPr>
+      </w:pPr>
+      <w:r>
+        <w:rPr>
+          <w:rFonts w:ascii="Consolas" w:hAnsi="Consolas"/>
+        </w:rPr>
+        <w:t>…</w:t>
+      </w:r>
+    </w:p>
+    <w:p>
+      <w:pPr>
+        <w:spacing w:line="276" w:lineRule="auto"/>
+        <w:jc w:val="both"/>
+        <w:rPr>
+          <w:rFonts w:ascii="Consolas" w:hAnsi="Consolas"/>
+        </w:rPr>
+      </w:pPr>
+      <w:r>
+        <w:rPr>
+          <w:rFonts w:ascii="Consolas" w:hAnsi="Consolas"/>
+        </w:rPr>
+        <w:t xml:space="preserve">            </w:t>
+      </w:r>
+      <w:proofErr w:type="spellStart"/>
+      <w:r>
+        <w:rPr>
+          <w:rFonts w:ascii="Consolas" w:hAnsi="Consolas"/>
+        </w:rPr>
+        <w:t>elsif</w:t>
+      </w:r>
+      <w:proofErr w:type="spellEnd"/>
+      <w:r>
+        <w:rPr>
+          <w:rFonts w:ascii="Consolas" w:hAnsi="Consolas"/>
+        </w:rPr>
+        <w:t xml:space="preserve"> </w:t>
+      </w:r>
+      <w:proofErr w:type="spellStart"/>
+      <w:r>
+        <w:rPr>
+          <w:rFonts w:ascii="Consolas" w:hAnsi="Consolas"/>
+        </w:rPr>
+        <w:t>rising_edge</w:t>
+      </w:r>
+      <w:proofErr w:type="spellEnd"/>
+      <w:r>
+        <w:rPr>
+          <w:rFonts w:ascii="Consolas" w:hAnsi="Consolas"/>
+        </w:rPr>
+        <w:t>(</w:t>
+      </w:r>
+      <w:proofErr w:type="spellStart"/>
+      <w:r>
+        <w:rPr>
+          <w:rFonts w:ascii="Consolas" w:hAnsi="Consolas"/>
+        </w:rPr>
+        <w:t>clk</w:t>
+      </w:r>
+      <w:proofErr w:type="spellEnd"/>
+      <w:r>
+        <w:rPr>
+          <w:rFonts w:ascii="Consolas" w:hAnsi="Consolas"/>
+        </w:rPr>
+        <w:t xml:space="preserve">) </w:t>
+      </w:r>
+      <w:proofErr w:type="gramStart"/>
+      <w:r>
+        <w:rPr>
+          <w:rFonts w:ascii="Consolas" w:hAnsi="Consolas"/>
+        </w:rPr>
+        <w:t>then</w:t>
+      </w:r>
+      <w:proofErr w:type="gramEnd"/>
+    </w:p>
+    <w:p>
+      <w:pPr>
+        <w:spacing w:line="276" w:lineRule="auto"/>
+        <w:jc w:val="both"/>
+        <w:rPr>
+          <w:rFonts w:ascii="Consolas" w:hAnsi="Consolas"/>
+        </w:rPr>
+      </w:pPr>
+      <w:r>
+        <w:rPr>
+          <w:rFonts w:ascii="Consolas" w:hAnsi="Consolas"/>
+        </w:rPr>
+        <w:t xml:space="preserve">                if </w:t>
+      </w:r>
+      <w:proofErr w:type="spellStart"/>
+      <w:r>
+        <w:rPr>
+          <w:rFonts w:ascii="Consolas" w:hAnsi="Consolas"/>
+        </w:rPr>
+        <w:t>en</w:t>
+      </w:r>
+      <w:proofErr w:type="spellEnd"/>
+      <w:r>
+        <w:rPr>
+          <w:rFonts w:ascii="Consolas" w:hAnsi="Consolas"/>
+        </w:rPr>
+        <w:t xml:space="preserve"> = '1' then</w:t>
+      </w:r>
+    </w:p>
+    <w:p>
+      <w:pPr>
+        <w:spacing w:line="276" w:lineRule="auto"/>
+        <w:jc w:val="both"/>
+        <w:rPr>
+          <w:rFonts w:ascii="Consolas" w:hAnsi="Consolas"/>
+        </w:rPr>
+      </w:pPr>
+      <w:r>
+        <w:rPr>
+          <w:rFonts w:ascii="Consolas" w:hAnsi="Consolas"/>
+        </w:rPr>
+        <w:t xml:space="preserve">                    case </w:t>
+      </w:r>
+      <w:proofErr w:type="spellStart"/>
+      <w:r>
+        <w:rPr>
+          <w:rFonts w:ascii="Consolas" w:hAnsi="Consolas"/>
+        </w:rPr>
+        <w:t>rx_synch_fsm_state</w:t>
+      </w:r>
+      <w:proofErr w:type="spellEnd"/>
+      <w:r>
+        <w:rPr>
+          <w:rFonts w:ascii="Consolas" w:hAnsi="Consolas"/>
+        </w:rPr>
+        <w:t xml:space="preserve"> </w:t>
+      </w:r>
+      <w:proofErr w:type="gramStart"/>
+      <w:r>
+        <w:rPr>
+          <w:rFonts w:ascii="Consolas" w:hAnsi="Consolas"/>
+        </w:rPr>
+        <w:t>is</w:t>
+      </w:r>
+      <w:proofErr w:type="gramEnd"/>
+    </w:p>
+    <w:p>
+      <w:pPr>
+        <w:spacing w:line="276" w:lineRule="auto"/>
+        <w:jc w:val="both"/>
+        <w:rPr>
+          <w:rFonts w:ascii="Consolas" w:hAnsi="Consolas"/>
+        </w:rPr>
+      </w:pPr>
+      <w:r>
+        <w:rPr>
+          <w:rFonts w:ascii="Consolas" w:hAnsi="Consolas"/>
+        </w:rPr>
+        <w:t xml:space="preserve">                        when RESET_S =&gt;</w:t>
+      </w:r>
+    </w:p>
+    <w:p>
+      <w:pPr>
+        <w:spacing w:line="276" w:lineRule="auto"/>
+        <w:ind w:left="2832" w:firstLine="708"/>
+        <w:jc w:val="both"/>
+        <w:rPr>
+          <w:rFonts w:ascii="Consolas" w:hAnsi="Consolas"/>
+        </w:rPr>
+      </w:pPr>
+      <w:r>
+        <w:rPr>
+          <w:rFonts w:ascii="Consolas" w:hAnsi="Consolas"/>
+        </w:rPr>
+        <w:t>…</w:t>
+      </w:r>
+    </w:p>
+    <w:p>
+      <w:pPr>
+        <w:spacing w:line="276" w:lineRule="auto"/>
+        <w:ind w:firstLine="708"/>
+        <w:jc w:val="both"/>
+      </w:pPr>
+      <w:r>
+        <w:lastRenderedPageBreak/>
+        <w:t xml:space="preserve">By moving the signal from the </w:t>
+      </w:r>
+      <w:r>
+        <w:t>asynchronous</w:t>
+      </w:r>
+      <w:r>
+        <w:t xml:space="preserve"> reset portion of the control process to the IDLE state of the clock triggered FSM, the warning was </w:t>
+      </w:r>
+      <w:r>
+        <w:t xml:space="preserve">cleared. With this the component was successfully synthesized, and the schematic produced by </w:t>
+      </w:r>
+      <w:proofErr w:type="spellStart"/>
+      <w:r>
+        <w:t>Vivado</w:t>
+      </w:r>
+      <w:proofErr w:type="spellEnd"/>
+      <w:r>
+        <w:t xml:space="preserve"> is as follows:</w:t>
+      </w:r>
     </w:p>
     <w:p/>
     <w:p>
       <w:pPr>
+        <w:ind w:left="-1701"/>
+      </w:pPr>
+      <w:r>
+        <w:rPr>
+          <w:noProof/>
+        </w:rPr>
+        <w:drawing>
+          <wp:inline distT="0" distB="0" distL="0" distR="0" wp14:anchorId="4BE334EE" wp14:editId="49D96F7B">
+            <wp:extent cx="7544373" cy="2544212"/>
+            <wp:effectExtent l="0" t="0" r="0" b="8890"/>
+            <wp:docPr id="14" name="Imagem 14" descr="Diagrama&#10;&#10;Descrição gerada automaticamente"/>
+            <wp:cNvGraphicFramePr>
+              <a:graphicFrameLocks xmlns:a="http://schemas.openxmlformats.org/drawingml/2006/main" noChangeAspect="1"/>
+            </wp:cNvGraphicFramePr>
+            <a:graphic xmlns:a="http://schemas.openxmlformats.org/drawingml/2006/main">
+              <a:graphicData uri="http://schemas.openxmlformats.org/drawingml/2006/picture">
+                <pic:pic xmlns:pic="http://schemas.openxmlformats.org/drawingml/2006/picture">
+                  <pic:nvPicPr>
+                    <pic:cNvPr id="14" name="Imagem 14" descr="Diagrama&#10;&#10;Descrição gerada automaticamente"/>
+                    <pic:cNvPicPr/>
+                  </pic:nvPicPr>
+                  <pic:blipFill>
+                    <a:blip r:embed="rId35"/>
+                    <a:stretch>
+                      <a:fillRect/>
+                    </a:stretch>
+                  </pic:blipFill>
+                  <pic:spPr>
+                    <a:xfrm>
+                      <a:off x="0" y="0"/>
+                      <a:ext cx="7597861" cy="2562250"/>
+                    </a:xfrm>
+                    <a:prstGeom prst="rect">
+                      <a:avLst/>
+                    </a:prstGeom>
+                  </pic:spPr>
+                </pic:pic>
+              </a:graphicData>
+            </a:graphic>
+          </wp:inline>
+        </w:drawing>
+      </w:r>
+    </w:p>
+    <w:p/>
+    <w:p>
+      <w:pPr>
+        <w:jc w:val="center"/>
+        <w:rPr>
+          <w:sz w:val="22"/>
+          <w:szCs w:val="22"/>
+        </w:rPr>
+      </w:pPr>
+      <w:r>
+        <w:rPr>
+          <w:sz w:val="22"/>
+          <w:szCs w:val="22"/>
+        </w:rPr>
+        <w:t xml:space="preserve">Figure </w:t>
+      </w:r>
+      <w:r>
+        <w:rPr>
+          <w:sz w:val="22"/>
+          <w:szCs w:val="22"/>
+        </w:rPr>
+        <w:t>1</w:t>
+      </w:r>
+      <w:r>
+        <w:rPr>
+          <w:sz w:val="22"/>
+          <w:szCs w:val="22"/>
+        </w:rPr>
+        <w:t>8</w:t>
+      </w:r>
+      <w:r>
+        <w:rPr>
+          <w:sz w:val="22"/>
+          <w:szCs w:val="22"/>
+        </w:rPr>
+        <w:t xml:space="preserve"> </w:t>
+      </w:r>
+      <w:r>
+        <w:rPr>
+          <w:sz w:val="22"/>
+          <w:szCs w:val="22"/>
+        </w:rPr>
+        <w:t>–</w:t>
+      </w:r>
+      <w:r>
+        <w:rPr>
+          <w:sz w:val="22"/>
+          <w:szCs w:val="22"/>
+        </w:rPr>
+        <w:t xml:space="preserve"> </w:t>
+      </w:r>
+      <w:proofErr w:type="spellStart"/>
+      <w:r>
+        <w:rPr>
+          <w:sz w:val="22"/>
+          <w:szCs w:val="22"/>
+        </w:rPr>
+        <w:t>Vivado</w:t>
+      </w:r>
+      <w:proofErr w:type="spellEnd"/>
+      <w:r>
+        <w:rPr>
+          <w:sz w:val="22"/>
+          <w:szCs w:val="22"/>
+        </w:rPr>
+        <w:t xml:space="preserve"> synthesis schematic</w:t>
+      </w:r>
+    </w:p>
+    <w:p/>
+    <w:p>
+      <w:pPr>
+        <w:spacing w:line="276" w:lineRule="auto"/>
+        <w:jc w:val="both"/>
+      </w:pPr>
+      <w:r>
+        <w:tab/>
+        <w:t>For the timing and power evaluation, a constraint file was create for this design to set the value for the UART input clock. The period used for the standard design followed the project requirements for the stipulated data rate of 115200 bits/s</w:t>
+      </w:r>
+      <w:r>
+        <w:t xml:space="preserve">. As the oversampling rate has a value of 8, the clock period for the input clock is then set to 1085,07 ns (duty cycle at 50%). </w:t>
+      </w:r>
+      <w:r>
+        <w:t>The results for Utilization, Timing were as follows:</w:t>
+      </w:r>
+    </w:p>
+    <w:p>
+      <w:pPr>
+        <w:spacing w:line="276" w:lineRule="auto"/>
+        <w:jc w:val="both"/>
+      </w:pPr>
+    </w:p>
+    <w:p>
+      <w:pPr>
+        <w:jc w:val="center"/>
+      </w:pPr>
+      <w:r>
+        <w:rPr>
+          <w:noProof/>
+        </w:rPr>
+        <w:drawing>
+          <wp:inline distT="0" distB="0" distL="0" distR="0" wp14:anchorId="2E63F099" wp14:editId="641D7897">
+            <wp:extent cx="4388245" cy="1614114"/>
+            <wp:effectExtent l="0" t="0" r="0" b="5715"/>
+            <wp:docPr id="32" name="Imagem 32" descr="Tabela&#10;&#10;Descrição gerada automaticamente"/>
+            <wp:cNvGraphicFramePr>
+              <a:graphicFrameLocks xmlns:a="http://schemas.openxmlformats.org/drawingml/2006/main" noChangeAspect="1"/>
+            </wp:cNvGraphicFramePr>
+            <a:graphic xmlns:a="http://schemas.openxmlformats.org/drawingml/2006/main">
+              <a:graphicData uri="http://schemas.openxmlformats.org/drawingml/2006/picture">
+                <pic:pic xmlns:pic="http://schemas.openxmlformats.org/drawingml/2006/picture">
+                  <pic:nvPicPr>
+                    <pic:cNvPr id="32" name="Imagem 32" descr="Tabela&#10;&#10;Descrição gerada automaticamente"/>
+                    <pic:cNvPicPr/>
+                  </pic:nvPicPr>
+                  <pic:blipFill>
+                    <a:blip r:embed="rId36"/>
+                    <a:stretch>
+                      <a:fillRect/>
+                    </a:stretch>
+                  </pic:blipFill>
+                  <pic:spPr>
+                    <a:xfrm>
+                      <a:off x="0" y="0"/>
+                      <a:ext cx="4447280" cy="1635829"/>
+                    </a:xfrm>
+                    <a:prstGeom prst="rect">
+                      <a:avLst/>
+                    </a:prstGeom>
+                  </pic:spPr>
+                </pic:pic>
+              </a:graphicData>
+            </a:graphic>
+          </wp:inline>
+        </w:drawing>
+      </w:r>
+    </w:p>
+    <w:p>
+      <w:pPr>
+        <w:jc w:val="center"/>
+        <w:rPr>
+          <w:sz w:val="22"/>
+          <w:szCs w:val="22"/>
+        </w:rPr>
+      </w:pPr>
+      <w:r>
+        <w:rPr>
+          <w:sz w:val="22"/>
+          <w:szCs w:val="22"/>
+        </w:rPr>
+        <w:t xml:space="preserve">Figure </w:t>
+      </w:r>
+      <w:r>
+        <w:rPr>
+          <w:sz w:val="22"/>
+          <w:szCs w:val="22"/>
+        </w:rPr>
+        <w:t>1</w:t>
+      </w:r>
+      <w:r>
+        <w:rPr>
+          <w:sz w:val="22"/>
+          <w:szCs w:val="22"/>
+        </w:rPr>
+        <w:t>9</w:t>
+      </w:r>
+      <w:r>
+        <w:rPr>
+          <w:sz w:val="22"/>
+          <w:szCs w:val="22"/>
+        </w:rPr>
+        <w:t xml:space="preserve"> </w:t>
+      </w:r>
+      <w:r>
+        <w:rPr>
+          <w:sz w:val="22"/>
+          <w:szCs w:val="22"/>
+        </w:rPr>
+        <w:t>–</w:t>
+      </w:r>
+      <w:r>
+        <w:rPr>
+          <w:sz w:val="22"/>
+          <w:szCs w:val="22"/>
+        </w:rPr>
+        <w:t xml:space="preserve"> </w:t>
+      </w:r>
+      <w:proofErr w:type="spellStart"/>
+      <w:r>
+        <w:rPr>
+          <w:sz w:val="22"/>
+          <w:szCs w:val="22"/>
+        </w:rPr>
+        <w:t>Vivado</w:t>
+      </w:r>
+      <w:proofErr w:type="spellEnd"/>
+      <w:r>
+        <w:rPr>
+          <w:sz w:val="22"/>
+          <w:szCs w:val="22"/>
+        </w:rPr>
+        <w:t xml:space="preserve"> </w:t>
+      </w:r>
+      <w:r>
+        <w:rPr>
+          <w:sz w:val="22"/>
+          <w:szCs w:val="22"/>
+        </w:rPr>
+        <w:t xml:space="preserve">Implementation: utilization </w:t>
+      </w:r>
+      <w:r>
+        <w:rPr>
+          <w:sz w:val="22"/>
+          <w:szCs w:val="22"/>
+        </w:rPr>
+        <w:t xml:space="preserve">report </w:t>
+      </w:r>
+      <w:r>
+        <w:rPr>
+          <w:sz w:val="22"/>
+          <w:szCs w:val="22"/>
+        </w:rPr>
+        <w:t>(B = 115200)</w:t>
+      </w:r>
+    </w:p>
+    <w:p/>
+    <w:p>
+      <w:pPr>
+        <w:ind w:left="-850"/>
+      </w:pPr>
+      <w:r>
+        <w:rPr>
+          <w:noProof/>
+        </w:rPr>
+        <w:drawing>
+          <wp:inline distT="0" distB="0" distL="0" distR="0" wp14:anchorId="5AE27DEA" wp14:editId="4E99CD2F">
+            <wp:extent cx="6423596" cy="1444073"/>
+            <wp:effectExtent l="0" t="0" r="0" b="3810"/>
+            <wp:docPr id="42" name="Imagem 42" descr="Interface gráfica do usuário, Aplicativo&#10;&#10;Descrição gerada automaticamente"/>
+            <wp:cNvGraphicFramePr>
+              <a:graphicFrameLocks xmlns:a="http://schemas.openxmlformats.org/drawingml/2006/main" noChangeAspect="1"/>
+            </wp:cNvGraphicFramePr>
+            <a:graphic xmlns:a="http://schemas.openxmlformats.org/drawingml/2006/main">
+              <a:graphicData uri="http://schemas.openxmlformats.org/drawingml/2006/picture">
+                <pic:pic xmlns:pic="http://schemas.openxmlformats.org/drawingml/2006/picture">
+                  <pic:nvPicPr>
+                    <pic:cNvPr id="42" name="Imagem 42" descr="Interface gráfica do usuário, Aplicativo&#10;&#10;Descrição gerada automaticamente"/>
+                    <pic:cNvPicPr/>
+                  </pic:nvPicPr>
+                  <pic:blipFill>
+                    <a:blip r:embed="rId37"/>
+                    <a:stretch>
+                      <a:fillRect/>
+                    </a:stretch>
+                  </pic:blipFill>
+                  <pic:spPr>
+                    <a:xfrm>
+                      <a:off x="0" y="0"/>
+                      <a:ext cx="6462018" cy="1452711"/>
+                    </a:xfrm>
+                    <a:prstGeom prst="rect">
+                      <a:avLst/>
+                    </a:prstGeom>
+                  </pic:spPr>
+                </pic:pic>
+              </a:graphicData>
+            </a:graphic>
+          </wp:inline>
+        </w:drawing>
+      </w:r>
+    </w:p>
+    <w:p>
+      <w:pPr>
+        <w:jc w:val="center"/>
+        <w:rPr>
+          <w:sz w:val="22"/>
+          <w:szCs w:val="22"/>
+        </w:rPr>
+      </w:pPr>
+      <w:r>
+        <w:rPr>
+          <w:sz w:val="22"/>
+          <w:szCs w:val="22"/>
+        </w:rPr>
+        <w:t xml:space="preserve">Figure </w:t>
+      </w:r>
+      <w:r>
+        <w:rPr>
+          <w:sz w:val="22"/>
+          <w:szCs w:val="22"/>
+        </w:rPr>
+        <w:t>20</w:t>
+      </w:r>
+      <w:r>
+        <w:rPr>
+          <w:sz w:val="22"/>
+          <w:szCs w:val="22"/>
+        </w:rPr>
+        <w:t xml:space="preserve"> </w:t>
+      </w:r>
+      <w:r>
+        <w:rPr>
+          <w:sz w:val="22"/>
+          <w:szCs w:val="22"/>
+        </w:rPr>
+        <w:t>–</w:t>
+      </w:r>
+      <w:r>
+        <w:rPr>
+          <w:sz w:val="22"/>
+          <w:szCs w:val="22"/>
+        </w:rPr>
+        <w:t xml:space="preserve"> </w:t>
+      </w:r>
+      <w:proofErr w:type="spellStart"/>
+      <w:r>
+        <w:rPr>
+          <w:sz w:val="22"/>
+          <w:szCs w:val="22"/>
+        </w:rPr>
+        <w:t>Vivado</w:t>
+      </w:r>
+      <w:proofErr w:type="spellEnd"/>
+      <w:r>
+        <w:rPr>
+          <w:sz w:val="22"/>
+          <w:szCs w:val="22"/>
+        </w:rPr>
+        <w:t xml:space="preserve"> Implementation</w:t>
+      </w:r>
+      <w:r>
+        <w:rPr>
+          <w:sz w:val="22"/>
+          <w:szCs w:val="22"/>
+        </w:rPr>
+        <w:t>:</w:t>
+      </w:r>
+      <w:r>
+        <w:rPr>
+          <w:sz w:val="22"/>
+          <w:szCs w:val="22"/>
+        </w:rPr>
+        <w:t xml:space="preserve"> </w:t>
+      </w:r>
+      <w:r>
+        <w:rPr>
+          <w:sz w:val="22"/>
+          <w:szCs w:val="22"/>
+        </w:rPr>
+        <w:t>timing summary</w:t>
+      </w:r>
+      <w:r>
+        <w:rPr>
+          <w:sz w:val="22"/>
+          <w:szCs w:val="22"/>
+        </w:rPr>
+        <w:t xml:space="preserve"> (B = 115200)</w:t>
+      </w:r>
+    </w:p>
+    <w:p>
+      <w:pPr>
+        <w:spacing w:line="276" w:lineRule="auto"/>
+        <w:jc w:val="both"/>
+        <w:rPr>
+          <w:sz w:val="22"/>
+          <w:szCs w:val="22"/>
+        </w:rPr>
+      </w:pPr>
+    </w:p>
+    <w:p>
+      <w:pPr>
+        <w:spacing w:line="276" w:lineRule="auto"/>
+        <w:ind w:firstLine="708"/>
+        <w:jc w:val="both"/>
+      </w:pPr>
+      <w:r>
+        <w:t>From the implemented design, the worst path estimated was sufficient to provide a correct signal assertion. The clock period used in this UART peripheral was approximately 1085 ns</w:t>
+      </w:r>
+      <w:r>
+        <w:t xml:space="preserve"> and the necessary time to a particular logic to be completed in this design is much less than the period, as the Slack equation shows:</w:t>
+      </w:r>
+    </w:p>
+    <w:p>
+      <w:pPr>
+        <w:jc w:val="center"/>
+        <w:rPr>
+          <w:sz w:val="22"/>
+          <w:szCs w:val="22"/>
+        </w:rPr>
+      </w:pPr>
+      <w:r>
+        <w:rPr>
+          <w:noProof/>
+        </w:rPr>
+        <w:drawing>
+          <wp:inline distT="0" distB="0" distL="0" distR="0" wp14:anchorId="6FA91057" wp14:editId="3A00875D">
+            <wp:extent cx="3522428" cy="1644338"/>
+            <wp:effectExtent l="0" t="0" r="1905" b="0"/>
+            <wp:docPr id="50" name="Imagem 50" descr="Tabela&#10;&#10;Descrição gerada automaticamente"/>
+            <wp:cNvGraphicFramePr>
+              <a:graphicFrameLocks xmlns:a="http://schemas.openxmlformats.org/drawingml/2006/main" noChangeAspect="1"/>
+            </wp:cNvGraphicFramePr>
+            <a:graphic xmlns:a="http://schemas.openxmlformats.org/drawingml/2006/main">
+              <a:graphicData uri="http://schemas.openxmlformats.org/drawingml/2006/picture">
+                <pic:pic xmlns:pic="http://schemas.openxmlformats.org/drawingml/2006/picture">
+                  <pic:nvPicPr>
+                    <pic:cNvPr id="50" name="Imagem 50" descr="Tabela&#10;&#10;Descrição gerada automaticamente"/>
+                    <pic:cNvPicPr/>
+                  </pic:nvPicPr>
+                  <pic:blipFill>
+                    <a:blip r:embed="rId38"/>
+                    <a:stretch>
+                      <a:fillRect/>
+                    </a:stretch>
+                  </pic:blipFill>
+                  <pic:spPr>
+                    <a:xfrm>
+                      <a:off x="0" y="0"/>
+                      <a:ext cx="3586986" cy="1674475"/>
+                    </a:xfrm>
+                    <a:prstGeom prst="rect">
+                      <a:avLst/>
+                    </a:prstGeom>
+                  </pic:spPr>
+                </pic:pic>
+              </a:graphicData>
+            </a:graphic>
+          </wp:inline>
+        </w:drawing>
+      </w:r>
+    </w:p>
+    <w:p>
+      <w:pPr>
+        <w:jc w:val="center"/>
+        <w:rPr>
+          <w:sz w:val="22"/>
+          <w:szCs w:val="22"/>
+        </w:rPr>
+      </w:pPr>
+      <w:r>
+        <w:rPr>
+          <w:sz w:val="22"/>
+          <w:szCs w:val="22"/>
+        </w:rPr>
+        <w:t xml:space="preserve">Figure </w:t>
+      </w:r>
+      <w:r>
+        <w:rPr>
+          <w:sz w:val="22"/>
+          <w:szCs w:val="22"/>
+        </w:rPr>
+        <w:t>2</w:t>
+      </w:r>
+      <w:r>
+        <w:rPr>
+          <w:sz w:val="22"/>
+          <w:szCs w:val="22"/>
+        </w:rPr>
+        <w:t>1</w:t>
+      </w:r>
+      <w:r>
+        <w:rPr>
+          <w:sz w:val="22"/>
+          <w:szCs w:val="22"/>
+        </w:rPr>
+        <w:t xml:space="preserve"> </w:t>
+      </w:r>
+      <w:r>
+        <w:rPr>
+          <w:sz w:val="22"/>
+          <w:szCs w:val="22"/>
+        </w:rPr>
+        <w:t>–</w:t>
+      </w:r>
+      <w:r>
+        <w:rPr>
+          <w:sz w:val="22"/>
+          <w:szCs w:val="22"/>
+        </w:rPr>
+        <w:t xml:space="preserve"> </w:t>
+      </w:r>
+      <w:proofErr w:type="spellStart"/>
+      <w:r>
+        <w:rPr>
+          <w:sz w:val="22"/>
+          <w:szCs w:val="22"/>
+        </w:rPr>
+        <w:t>Vivado</w:t>
+      </w:r>
+      <w:proofErr w:type="spellEnd"/>
+      <w:r>
+        <w:rPr>
+          <w:sz w:val="22"/>
+          <w:szCs w:val="22"/>
+        </w:rPr>
+        <w:t xml:space="preserve"> </w:t>
+      </w:r>
+      <w:r>
+        <w:rPr>
+          <w:sz w:val="22"/>
+          <w:szCs w:val="22"/>
+        </w:rPr>
+        <w:t>slack calculation at worst path</w:t>
+      </w:r>
+      <w:r>
+        <w:rPr>
+          <w:sz w:val="22"/>
+          <w:szCs w:val="22"/>
+        </w:rPr>
+        <w:t xml:space="preserve"> (B = 115200)</w:t>
+      </w:r>
+    </w:p>
+    <w:p>
+      <w:pPr>
+        <w:jc w:val="both"/>
+        <w:rPr>
+          <w:sz w:val="22"/>
+          <w:szCs w:val="22"/>
+        </w:rPr>
+      </w:pPr>
+    </w:p>
+    <w:p>
+      <w:pPr>
+        <w:ind w:left="-850"/>
+        <w:jc w:val="center"/>
+        <w:rPr>
+          <w:sz w:val="22"/>
+          <w:szCs w:val="22"/>
+        </w:rPr>
+      </w:pPr>
+      <w:r>
+        <w:rPr>
+          <w:noProof/>
+        </w:rPr>
+        <w:drawing>
+          <wp:inline distT="0" distB="0" distL="0" distR="0" wp14:anchorId="22DB2AF9" wp14:editId="0BC93BE2">
+            <wp:extent cx="6464410" cy="1844910"/>
+            <wp:effectExtent l="0" t="0" r="0" b="3175"/>
+            <wp:docPr id="47" name="Imagem 47" descr="Interface gráfica do usuário, Texto, Aplicativo, Email&#10;&#10;Descrição gerada automaticamente"/>
+            <wp:cNvGraphicFramePr>
+              <a:graphicFrameLocks xmlns:a="http://schemas.openxmlformats.org/drawingml/2006/main" noChangeAspect="1"/>
+            </wp:cNvGraphicFramePr>
+            <a:graphic xmlns:a="http://schemas.openxmlformats.org/drawingml/2006/main">
+              <a:graphicData uri="http://schemas.openxmlformats.org/drawingml/2006/picture">
+                <pic:pic xmlns:pic="http://schemas.openxmlformats.org/drawingml/2006/picture">
+                  <pic:nvPicPr>
+                    <pic:cNvPr id="47" name="Imagem 47" descr="Interface gráfica do usuário, Texto, Aplicativo, Email&#10;&#10;Descrição gerada automaticamente"/>
+                    <pic:cNvPicPr/>
+                  </pic:nvPicPr>
+                  <pic:blipFill>
+                    <a:blip r:embed="rId39"/>
+                    <a:stretch>
+                      <a:fillRect/>
+                    </a:stretch>
+                  </pic:blipFill>
+                  <pic:spPr>
+                    <a:xfrm>
+                      <a:off x="0" y="0"/>
+                      <a:ext cx="6549492" cy="1869192"/>
+                    </a:xfrm>
+                    <a:prstGeom prst="rect">
+                      <a:avLst/>
+                    </a:prstGeom>
+                  </pic:spPr>
+                </pic:pic>
+              </a:graphicData>
+            </a:graphic>
+          </wp:inline>
+        </w:drawing>
+      </w:r>
+    </w:p>
+    <w:p>
+      <w:pPr>
+        <w:jc w:val="center"/>
+        <w:rPr>
+          <w:sz w:val="22"/>
+          <w:szCs w:val="22"/>
+        </w:rPr>
+      </w:pPr>
+      <w:r>
+        <w:rPr>
+          <w:sz w:val="22"/>
+          <w:szCs w:val="22"/>
+        </w:rPr>
+        <w:t xml:space="preserve">Figure </w:t>
+      </w:r>
+      <w:r>
+        <w:rPr>
+          <w:sz w:val="22"/>
+          <w:szCs w:val="22"/>
+        </w:rPr>
+        <w:t>2</w:t>
+      </w:r>
+      <w:r>
+        <w:rPr>
+          <w:sz w:val="22"/>
+          <w:szCs w:val="22"/>
+        </w:rPr>
+        <w:t>2</w:t>
+      </w:r>
+      <w:r>
+        <w:rPr>
+          <w:sz w:val="22"/>
+          <w:szCs w:val="22"/>
+        </w:rPr>
+        <w:t xml:space="preserve"> </w:t>
+      </w:r>
+      <w:r>
+        <w:rPr>
+          <w:sz w:val="22"/>
+          <w:szCs w:val="22"/>
+        </w:rPr>
+        <w:t>–</w:t>
+      </w:r>
+      <w:r>
+        <w:rPr>
+          <w:sz w:val="22"/>
+          <w:szCs w:val="22"/>
+        </w:rPr>
+        <w:t xml:space="preserve"> </w:t>
+      </w:r>
+      <w:proofErr w:type="spellStart"/>
+      <w:r>
+        <w:rPr>
+          <w:sz w:val="22"/>
+          <w:szCs w:val="22"/>
+        </w:rPr>
+        <w:t>Vivado</w:t>
+      </w:r>
+      <w:proofErr w:type="spellEnd"/>
+      <w:r>
+        <w:rPr>
+          <w:sz w:val="22"/>
+          <w:szCs w:val="22"/>
+        </w:rPr>
+        <w:t xml:space="preserve"> </w:t>
+      </w:r>
+      <w:r>
+        <w:rPr>
+          <w:sz w:val="22"/>
+          <w:szCs w:val="22"/>
+        </w:rPr>
+        <w:t>Worst negative slack path</w:t>
+      </w:r>
+      <w:r>
+        <w:rPr>
+          <w:sz w:val="22"/>
+          <w:szCs w:val="22"/>
+        </w:rPr>
+        <w:t xml:space="preserve"> (B = 115200)</w:t>
+      </w:r>
+    </w:p>
+    <w:p>
+      <w:pPr>
+        <w:rPr>
+          <w:sz w:val="22"/>
+          <w:szCs w:val="22"/>
+        </w:rPr>
+      </w:pPr>
+    </w:p>
+    <w:p>
+      <w:pPr>
+        <w:jc w:val="center"/>
+        <w:rPr>
+          <w:sz w:val="22"/>
+          <w:szCs w:val="22"/>
+        </w:rPr>
+      </w:pPr>
+      <w:r>
+        <w:rPr>
+          <w:noProof/>
+        </w:rPr>
+        <w:drawing>
+          <wp:inline distT="0" distB="0" distL="0" distR="0" wp14:anchorId="61DA4C7D" wp14:editId="612DBE74">
+            <wp:extent cx="4891829" cy="3586038"/>
+            <wp:effectExtent l="0" t="0" r="4445" b="0"/>
+            <wp:docPr id="54" name="Imagem 54" descr="Interface gráfica do usuário, Aplicativo, Tabela&#10;&#10;Descrição gerada automaticamente"/>
+            <wp:cNvGraphicFramePr>
+              <a:graphicFrameLocks xmlns:a="http://schemas.openxmlformats.org/drawingml/2006/main" noChangeAspect="1"/>
+            </wp:cNvGraphicFramePr>
+            <a:graphic xmlns:a="http://schemas.openxmlformats.org/drawingml/2006/main">
+              <a:graphicData uri="http://schemas.openxmlformats.org/drawingml/2006/picture">
+                <pic:pic xmlns:pic="http://schemas.openxmlformats.org/drawingml/2006/picture">
+                  <pic:nvPicPr>
+                    <pic:cNvPr id="54" name="Imagem 54" descr="Interface gráfica do usuário, Aplicativo, Tabela&#10;&#10;Descrição gerada automaticamente"/>
+                    <pic:cNvPicPr/>
+                  </pic:nvPicPr>
+                  <pic:blipFill>
+                    <a:blip r:embed="rId40"/>
+                    <a:stretch>
+                      <a:fillRect/>
+                    </a:stretch>
+                  </pic:blipFill>
+                  <pic:spPr>
+                    <a:xfrm>
+                      <a:off x="0" y="0"/>
+                      <a:ext cx="4914572" cy="3602710"/>
+                    </a:xfrm>
+                    <a:prstGeom prst="rect">
+                      <a:avLst/>
+                    </a:prstGeom>
+                  </pic:spPr>
+                </pic:pic>
+              </a:graphicData>
+            </a:graphic>
+          </wp:inline>
+        </w:drawing>
+      </w:r>
+    </w:p>
+    <w:p>
+      <w:pPr>
+        <w:jc w:val="center"/>
+        <w:rPr>
+          <w:sz w:val="22"/>
+          <w:szCs w:val="22"/>
+        </w:rPr>
+      </w:pPr>
+      <w:r>
+        <w:rPr>
+          <w:sz w:val="22"/>
+          <w:szCs w:val="22"/>
+        </w:rPr>
+        <w:t xml:space="preserve">Figure </w:t>
+      </w:r>
+      <w:r>
+        <w:rPr>
+          <w:sz w:val="22"/>
+          <w:szCs w:val="22"/>
+        </w:rPr>
+        <w:t>2</w:t>
+      </w:r>
+      <w:r>
+        <w:rPr>
+          <w:sz w:val="22"/>
+          <w:szCs w:val="22"/>
+        </w:rPr>
+        <w:t>3</w:t>
+      </w:r>
+      <w:r>
+        <w:rPr>
+          <w:sz w:val="22"/>
+          <w:szCs w:val="22"/>
+        </w:rPr>
+        <w:t xml:space="preserve"> </w:t>
+      </w:r>
+      <w:r>
+        <w:rPr>
+          <w:sz w:val="22"/>
+          <w:szCs w:val="22"/>
+        </w:rPr>
+        <w:t>–</w:t>
+      </w:r>
+      <w:r>
+        <w:rPr>
+          <w:sz w:val="22"/>
+          <w:szCs w:val="22"/>
+        </w:rPr>
+        <w:t xml:space="preserve"> </w:t>
+      </w:r>
+      <w:proofErr w:type="spellStart"/>
+      <w:r>
+        <w:rPr>
+          <w:sz w:val="22"/>
+          <w:szCs w:val="22"/>
+        </w:rPr>
+        <w:t>Vivado</w:t>
+      </w:r>
+      <w:proofErr w:type="spellEnd"/>
+      <w:r>
+        <w:rPr>
+          <w:sz w:val="22"/>
+          <w:szCs w:val="22"/>
+        </w:rPr>
+        <w:t xml:space="preserve"> </w:t>
+      </w:r>
+      <w:r>
+        <w:rPr>
+          <w:sz w:val="22"/>
+          <w:szCs w:val="22"/>
+        </w:rPr>
+        <w:t>data path at worst negative slack</w:t>
+      </w:r>
+      <w:r>
+        <w:rPr>
+          <w:sz w:val="22"/>
+          <w:szCs w:val="22"/>
+        </w:rPr>
+        <w:t xml:space="preserve"> (B = 115200)</w:t>
+      </w:r>
+    </w:p>
+    <w:p>
+      <w:pPr>
+        <w:ind w:left="-1134"/>
+        <w:jc w:val="center"/>
+        <w:rPr>
+          <w:sz w:val="22"/>
+          <w:szCs w:val="22"/>
+        </w:rPr>
+      </w:pPr>
+    </w:p>
+    <w:p>
+      <w:pPr>
+        <w:jc w:val="center"/>
+        <w:rPr>
+          <w:sz w:val="22"/>
+          <w:szCs w:val="22"/>
+        </w:rPr>
+      </w:pPr>
+      <w:r>
+        <w:rPr>
+          <w:noProof/>
+        </w:rPr>
+        <w:drawing>
+          <wp:inline distT="0" distB="0" distL="0" distR="0" wp14:anchorId="0128EFC6" wp14:editId="0F5A7D22">
+            <wp:extent cx="5343277" cy="4141919"/>
+            <wp:effectExtent l="0" t="0" r="0" b="0"/>
+            <wp:docPr id="194" name="Imagem 194" descr="Diagrama, Esquemático&#10;&#10;Descrição gerada automaticamente"/>
+            <wp:cNvGraphicFramePr>
+              <a:graphicFrameLocks xmlns:a="http://schemas.openxmlformats.org/drawingml/2006/main" noChangeAspect="1"/>
+            </wp:cNvGraphicFramePr>
+            <a:graphic xmlns:a="http://schemas.openxmlformats.org/drawingml/2006/main">
+              <a:graphicData uri="http://schemas.openxmlformats.org/drawingml/2006/picture">
+                <pic:pic xmlns:pic="http://schemas.openxmlformats.org/drawingml/2006/picture">
+                  <pic:nvPicPr>
+                    <pic:cNvPr id="194" name="Imagem 194" descr="Diagrama, Esquemático&#10;&#10;Descrição gerada automaticamente"/>
+                    <pic:cNvPicPr/>
+                  </pic:nvPicPr>
+                  <pic:blipFill>
+                    <a:blip r:embed="rId41"/>
+                    <a:stretch>
+                      <a:fillRect/>
+                    </a:stretch>
+                  </pic:blipFill>
+                  <pic:spPr>
+                    <a:xfrm>
+                      <a:off x="0" y="0"/>
+                      <a:ext cx="5369184" cy="4162001"/>
+                    </a:xfrm>
+                    <a:prstGeom prst="rect">
+                      <a:avLst/>
+                    </a:prstGeom>
+                  </pic:spPr>
+                </pic:pic>
+              </a:graphicData>
+            </a:graphic>
+          </wp:inline>
+        </w:drawing>
+      </w:r>
+    </w:p>
+    <w:p>
+      <w:pPr>
+        <w:jc w:val="center"/>
+        <w:rPr>
+          <w:sz w:val="22"/>
+          <w:szCs w:val="22"/>
+        </w:rPr>
+      </w:pPr>
+      <w:r>
+        <w:rPr>
+          <w:sz w:val="22"/>
+          <w:szCs w:val="22"/>
+        </w:rPr>
+        <w:t xml:space="preserve">Figure </w:t>
+      </w:r>
+      <w:r>
+        <w:rPr>
+          <w:sz w:val="22"/>
+          <w:szCs w:val="22"/>
+        </w:rPr>
+        <w:t>2</w:t>
+      </w:r>
+      <w:r>
+        <w:rPr>
+          <w:sz w:val="22"/>
+          <w:szCs w:val="22"/>
+        </w:rPr>
+        <w:t>4</w:t>
+      </w:r>
+      <w:r>
+        <w:rPr>
+          <w:sz w:val="22"/>
+          <w:szCs w:val="22"/>
+        </w:rPr>
+        <w:t xml:space="preserve"> </w:t>
+      </w:r>
+      <w:r>
+        <w:rPr>
+          <w:sz w:val="22"/>
+          <w:szCs w:val="22"/>
+        </w:rPr>
+        <w:t>–</w:t>
+      </w:r>
+      <w:r>
+        <w:rPr>
+          <w:sz w:val="22"/>
+          <w:szCs w:val="22"/>
+        </w:rPr>
+        <w:t xml:space="preserve"> </w:t>
+      </w:r>
+      <w:proofErr w:type="spellStart"/>
+      <w:r>
+        <w:rPr>
+          <w:sz w:val="22"/>
+          <w:szCs w:val="22"/>
+        </w:rPr>
+        <w:t>Vivado</w:t>
+      </w:r>
+      <w:proofErr w:type="spellEnd"/>
+      <w:r>
+        <w:rPr>
+          <w:sz w:val="22"/>
+          <w:szCs w:val="22"/>
+        </w:rPr>
+        <w:t xml:space="preserve"> </w:t>
+      </w:r>
+      <w:r>
+        <w:rPr>
+          <w:sz w:val="22"/>
+          <w:szCs w:val="22"/>
+        </w:rPr>
+        <w:t xml:space="preserve">zoom in WNS </w:t>
+      </w:r>
+      <w:r>
+        <w:rPr>
+          <w:sz w:val="22"/>
+          <w:szCs w:val="22"/>
+        </w:rPr>
+        <w:t xml:space="preserve">data path </w:t>
+      </w:r>
+      <w:r>
+        <w:rPr>
+          <w:sz w:val="22"/>
+          <w:szCs w:val="22"/>
+        </w:rPr>
+        <w:t xml:space="preserve">at synchronizer schematic </w:t>
+      </w:r>
+      <w:r>
+        <w:rPr>
+          <w:sz w:val="22"/>
+          <w:szCs w:val="22"/>
+        </w:rPr>
+        <w:t>(B = 115200)</w:t>
+      </w:r>
+    </w:p>
+    <w:p>
+      <w:pPr>
+        <w:jc w:val="center"/>
+        <w:rPr>
+          <w:sz w:val="22"/>
+          <w:szCs w:val="22"/>
+        </w:rPr>
+      </w:pPr>
+    </w:p>
+    <w:p>
+      <w:pPr>
+        <w:ind w:left="-1134"/>
+        <w:jc w:val="center"/>
+        <w:rPr>
+          <w:sz w:val="22"/>
+          <w:szCs w:val="22"/>
+        </w:rPr>
+      </w:pPr>
+      <w:r>
+        <w:rPr>
+          <w:noProof/>
+        </w:rPr>
+        <w:drawing>
+          <wp:inline distT="0" distB="0" distL="0" distR="0" wp14:anchorId="11EB787F" wp14:editId="376D9AF3">
+            <wp:extent cx="6864691" cy="4031311"/>
+            <wp:effectExtent l="0" t="0" r="0" b="7620"/>
+            <wp:docPr id="195" name="Imagem 195" descr="Diagrama, Esquemático&#10;&#10;Descrição gerada automaticamente"/>
+            <wp:cNvGraphicFramePr>
+              <a:graphicFrameLocks xmlns:a="http://schemas.openxmlformats.org/drawingml/2006/main" noChangeAspect="1"/>
+            </wp:cNvGraphicFramePr>
+            <a:graphic xmlns:a="http://schemas.openxmlformats.org/drawingml/2006/main">
+              <a:graphicData uri="http://schemas.openxmlformats.org/drawingml/2006/picture">
+                <pic:pic xmlns:pic="http://schemas.openxmlformats.org/drawingml/2006/picture">
+                  <pic:nvPicPr>
+                    <pic:cNvPr id="195" name="Imagem 195" descr="Diagrama, Esquemático&#10;&#10;Descrição gerada automaticamente"/>
+                    <pic:cNvPicPr>
+                      <a:picLocks noChangeAspect="1" noChangeArrowheads="1"/>
+                    </pic:cNvPicPr>
+                  </pic:nvPicPr>
+                  <pic:blipFill>
+                    <a:blip r:embed="rId42" cstate="print">
+                      <a:extLst>
+                        <a:ext uri="{28A0092B-C50C-407E-A947-70E740481C1C}">
+                          <a14:useLocalDpi xmlns:a14="http://schemas.microsoft.com/office/drawing/2010/main" val="0"/>
+                        </a:ext>
+                      </a:extLst>
+                    </a:blip>
+                    <a:srcRect/>
+                    <a:stretch>
+                      <a:fillRect/>
+                    </a:stretch>
+                  </pic:blipFill>
+                  <pic:spPr bwMode="auto">
+                    <a:xfrm>
+                      <a:off x="0" y="0"/>
+                      <a:ext cx="6895706" cy="4049524"/>
+                    </a:xfrm>
+                    <a:prstGeom prst="rect">
+                      <a:avLst/>
+                    </a:prstGeom>
+                    <a:noFill/>
+                    <a:ln>
+                      <a:noFill/>
+                    </a:ln>
+                  </pic:spPr>
+                </pic:pic>
+              </a:graphicData>
+            </a:graphic>
+          </wp:inline>
+        </w:drawing>
+      </w:r>
+    </w:p>
+    <w:p>
+      <w:pPr>
+        <w:jc w:val="center"/>
+        <w:rPr>
+          <w:sz w:val="22"/>
+          <w:szCs w:val="22"/>
+        </w:rPr>
+      </w:pPr>
+      <w:r>
+        <w:rPr>
+          <w:sz w:val="22"/>
+          <w:szCs w:val="22"/>
+        </w:rPr>
+        <w:t xml:space="preserve">Figure </w:t>
+      </w:r>
+      <w:r>
+        <w:rPr>
+          <w:sz w:val="22"/>
+          <w:szCs w:val="22"/>
+        </w:rPr>
+        <w:t>2</w:t>
+      </w:r>
+      <w:r>
+        <w:rPr>
+          <w:sz w:val="22"/>
+          <w:szCs w:val="22"/>
+        </w:rPr>
+        <w:t>5</w:t>
+      </w:r>
+      <w:r>
+        <w:rPr>
+          <w:sz w:val="22"/>
+          <w:szCs w:val="22"/>
+        </w:rPr>
+        <w:t xml:space="preserve"> </w:t>
+      </w:r>
+      <w:r>
+        <w:rPr>
+          <w:sz w:val="22"/>
+          <w:szCs w:val="22"/>
+        </w:rPr>
+        <w:t>–</w:t>
+      </w:r>
+      <w:r>
+        <w:rPr>
+          <w:sz w:val="22"/>
+          <w:szCs w:val="22"/>
+        </w:rPr>
+        <w:t xml:space="preserve"> </w:t>
+      </w:r>
+      <w:proofErr w:type="spellStart"/>
+      <w:r>
+        <w:rPr>
+          <w:sz w:val="22"/>
+          <w:szCs w:val="22"/>
+        </w:rPr>
+        <w:t>Vivado</w:t>
+      </w:r>
+      <w:proofErr w:type="spellEnd"/>
+      <w:r>
+        <w:rPr>
+          <w:sz w:val="22"/>
+          <w:szCs w:val="22"/>
+        </w:rPr>
+        <w:t xml:space="preserve"> WNS data path </w:t>
+      </w:r>
+      <w:r>
+        <w:rPr>
+          <w:sz w:val="22"/>
+          <w:szCs w:val="22"/>
+        </w:rPr>
+        <w:t xml:space="preserve">highlighted </w:t>
+      </w:r>
+      <w:r>
+        <w:rPr>
+          <w:sz w:val="22"/>
+          <w:szCs w:val="22"/>
+        </w:rPr>
+        <w:t>at synchronizer schematic (B = 115200)</w:t>
+      </w:r>
+    </w:p>
+    <w:p>
+      <w:pPr>
+        <w:spacing w:line="276" w:lineRule="auto"/>
+        <w:ind w:firstLine="708"/>
+        <w:jc w:val="both"/>
+      </w:pPr>
+      <w:r>
+        <w:lastRenderedPageBreak/>
+        <w:t>The Hold time worst path was also evaluated in the design. No constraints were violated in the final implementation, as the report shows</w:t>
+      </w:r>
+      <w:r>
+        <w:t>:</w:t>
+      </w:r>
+    </w:p>
+    <w:p>
+      <w:pPr>
+        <w:spacing w:line="276" w:lineRule="auto"/>
+        <w:ind w:firstLine="708"/>
+        <w:jc w:val="center"/>
+        <w:rPr>
+          <w:sz w:val="22"/>
+          <w:szCs w:val="22"/>
+        </w:rPr>
+      </w:pPr>
+      <w:r>
+        <w:rPr>
+          <w:noProof/>
+        </w:rPr>
+        <w:drawing>
+          <wp:inline distT="0" distB="0" distL="0" distR="0" wp14:anchorId="1D6AF817" wp14:editId="45509215">
+            <wp:extent cx="3297664" cy="1423283"/>
+            <wp:effectExtent l="0" t="0" r="0" b="5715"/>
+            <wp:docPr id="193" name="Imagem 193" descr="Tabela&#10;&#10;Descrição gerada automaticamente com confiança média"/>
+            <wp:cNvGraphicFramePr>
+              <a:graphicFrameLocks xmlns:a="http://schemas.openxmlformats.org/drawingml/2006/main" noChangeAspect="1"/>
+            </wp:cNvGraphicFramePr>
+            <a:graphic xmlns:a="http://schemas.openxmlformats.org/drawingml/2006/main">
+              <a:graphicData uri="http://schemas.openxmlformats.org/drawingml/2006/picture">
+                <pic:pic xmlns:pic="http://schemas.openxmlformats.org/drawingml/2006/picture">
+                  <pic:nvPicPr>
+                    <pic:cNvPr id="193" name="Imagem 193" descr="Tabela&#10;&#10;Descrição gerada automaticamente com confiança média"/>
+                    <pic:cNvPicPr/>
+                  </pic:nvPicPr>
+                  <pic:blipFill>
+                    <a:blip r:embed="rId43"/>
+                    <a:stretch>
+                      <a:fillRect/>
+                    </a:stretch>
+                  </pic:blipFill>
+                  <pic:spPr>
+                    <a:xfrm>
+                      <a:off x="0" y="0"/>
+                      <a:ext cx="3313334" cy="1430046"/>
+                    </a:xfrm>
+                    <a:prstGeom prst="rect">
+                      <a:avLst/>
+                    </a:prstGeom>
+                  </pic:spPr>
+                </pic:pic>
+              </a:graphicData>
+            </a:graphic>
+          </wp:inline>
+        </w:drawing>
+      </w:r>
+    </w:p>
+    <w:p>
+      <w:pPr>
+        <w:jc w:val="center"/>
+        <w:rPr>
+          <w:sz w:val="22"/>
+          <w:szCs w:val="22"/>
+        </w:rPr>
+      </w:pPr>
+      <w:r>
+        <w:rPr>
+          <w:sz w:val="22"/>
+          <w:szCs w:val="22"/>
+        </w:rPr>
+        <w:t xml:space="preserve">Figure </w:t>
+      </w:r>
+      <w:r>
+        <w:rPr>
+          <w:sz w:val="22"/>
+          <w:szCs w:val="22"/>
+        </w:rPr>
+        <w:t>2</w:t>
+      </w:r>
+      <w:r>
+        <w:rPr>
+          <w:sz w:val="22"/>
+          <w:szCs w:val="22"/>
+        </w:rPr>
+        <w:t>5</w:t>
+      </w:r>
+      <w:r>
+        <w:rPr>
+          <w:sz w:val="22"/>
+          <w:szCs w:val="22"/>
+        </w:rPr>
+        <w:t xml:space="preserve"> </w:t>
+      </w:r>
+      <w:r>
+        <w:rPr>
+          <w:sz w:val="22"/>
+          <w:szCs w:val="22"/>
+        </w:rPr>
+        <w:t>–</w:t>
+      </w:r>
+      <w:r>
+        <w:rPr>
+          <w:sz w:val="22"/>
+          <w:szCs w:val="22"/>
+        </w:rPr>
+        <w:t xml:space="preserve"> </w:t>
+      </w:r>
+      <w:proofErr w:type="spellStart"/>
+      <w:r>
+        <w:rPr>
+          <w:sz w:val="22"/>
+          <w:szCs w:val="22"/>
+        </w:rPr>
+        <w:t>Vivado</w:t>
+      </w:r>
+      <w:proofErr w:type="spellEnd"/>
+      <w:r>
+        <w:rPr>
+          <w:sz w:val="22"/>
+          <w:szCs w:val="22"/>
+        </w:rPr>
+        <w:t xml:space="preserve"> slack</w:t>
+      </w:r>
+      <w:r>
+        <w:rPr>
+          <w:sz w:val="22"/>
+          <w:szCs w:val="22"/>
+        </w:rPr>
+        <w:t xml:space="preserve"> (Hold time)</w:t>
+      </w:r>
+      <w:r>
+        <w:rPr>
+          <w:sz w:val="22"/>
+          <w:szCs w:val="22"/>
+        </w:rPr>
+        <w:t xml:space="preserve"> calculation at worst path (B = 115200)</w:t>
+      </w:r>
+    </w:p>
+    <w:p>
+      <w:pPr>
+        <w:spacing w:line="276" w:lineRule="auto"/>
+        <w:ind w:firstLine="708"/>
+        <w:jc w:val="center"/>
+        <w:rPr>
+          <w:sz w:val="22"/>
+          <w:szCs w:val="22"/>
+        </w:rPr>
+      </w:pPr>
+    </w:p>
+    <w:p>
+      <w:pPr>
+        <w:jc w:val="center"/>
+        <w:rPr>
+          <w:sz w:val="22"/>
+          <w:szCs w:val="22"/>
+        </w:rPr>
+      </w:pPr>
+      <w:r>
+        <w:rPr>
+          <w:noProof/>
+        </w:rPr>
+        <w:drawing>
+          <wp:inline distT="0" distB="0" distL="0" distR="0" wp14:anchorId="622F5BEE" wp14:editId="0BA68235">
+            <wp:extent cx="5816897" cy="1630017"/>
+            <wp:effectExtent l="0" t="0" r="0" b="8890"/>
+            <wp:docPr id="56" name="Imagem 56" descr="Interface gráfica do usuário, Texto, Aplicativo, Email&#10;&#10;Descrição gerada automaticamente"/>
+            <wp:cNvGraphicFramePr>
+              <a:graphicFrameLocks xmlns:a="http://schemas.openxmlformats.org/drawingml/2006/main" noChangeAspect="1"/>
+            </wp:cNvGraphicFramePr>
+            <a:graphic xmlns:a="http://schemas.openxmlformats.org/drawingml/2006/main">
+              <a:graphicData uri="http://schemas.openxmlformats.org/drawingml/2006/picture">
+                <pic:pic xmlns:pic="http://schemas.openxmlformats.org/drawingml/2006/picture">
+                  <pic:nvPicPr>
+                    <pic:cNvPr id="56" name="Imagem 56" descr="Interface gráfica do usuário, Texto, Aplicativo, Email&#10;&#10;Descrição gerada automaticamente"/>
+                    <pic:cNvPicPr/>
+                  </pic:nvPicPr>
+                  <pic:blipFill>
+                    <a:blip r:embed="rId44"/>
+                    <a:stretch>
+                      <a:fillRect/>
+                    </a:stretch>
+                  </pic:blipFill>
+                  <pic:spPr>
+                    <a:xfrm>
+                      <a:off x="0" y="0"/>
+                      <a:ext cx="5826072" cy="1632588"/>
+                    </a:xfrm>
+                    <a:prstGeom prst="rect">
+                      <a:avLst/>
+                    </a:prstGeom>
+                  </pic:spPr>
+                </pic:pic>
+              </a:graphicData>
+            </a:graphic>
+          </wp:inline>
+        </w:drawing>
+      </w:r>
+    </w:p>
+    <w:p>
+      <w:pPr>
+        <w:jc w:val="center"/>
+        <w:rPr>
+          <w:sz w:val="22"/>
+          <w:szCs w:val="22"/>
+        </w:rPr>
+      </w:pPr>
+      <w:r>
+        <w:rPr>
+          <w:sz w:val="22"/>
+          <w:szCs w:val="22"/>
+        </w:rPr>
+        <w:t xml:space="preserve">Figure </w:t>
+      </w:r>
+      <w:r>
+        <w:rPr>
+          <w:sz w:val="22"/>
+          <w:szCs w:val="22"/>
+        </w:rPr>
+        <w:t>2</w:t>
+      </w:r>
+      <w:r>
+        <w:rPr>
+          <w:sz w:val="22"/>
+          <w:szCs w:val="22"/>
+        </w:rPr>
+        <w:t>6</w:t>
+      </w:r>
+      <w:r>
+        <w:rPr>
+          <w:sz w:val="22"/>
+          <w:szCs w:val="22"/>
+        </w:rPr>
+        <w:t xml:space="preserve"> </w:t>
+      </w:r>
+      <w:r>
+        <w:rPr>
+          <w:sz w:val="22"/>
+          <w:szCs w:val="22"/>
+        </w:rPr>
+        <w:t>–</w:t>
+      </w:r>
+      <w:r>
+        <w:rPr>
+          <w:sz w:val="22"/>
+          <w:szCs w:val="22"/>
+        </w:rPr>
+        <w:t xml:space="preserve"> </w:t>
+      </w:r>
+      <w:proofErr w:type="spellStart"/>
+      <w:r>
+        <w:rPr>
+          <w:sz w:val="22"/>
+          <w:szCs w:val="22"/>
+        </w:rPr>
+        <w:t>Vivado</w:t>
+      </w:r>
+      <w:proofErr w:type="spellEnd"/>
+      <w:r>
+        <w:rPr>
+          <w:sz w:val="22"/>
+          <w:szCs w:val="22"/>
+        </w:rPr>
+        <w:t xml:space="preserve"> slack</w:t>
+      </w:r>
+      <w:r>
+        <w:rPr>
+          <w:sz w:val="22"/>
+          <w:szCs w:val="22"/>
+        </w:rPr>
+        <w:t xml:space="preserve"> (Hold time)</w:t>
+      </w:r>
+      <w:r>
+        <w:rPr>
+          <w:sz w:val="22"/>
+          <w:szCs w:val="22"/>
+        </w:rPr>
+        <w:t xml:space="preserve"> calculation at worst path (B = 115200)</w:t>
+      </w:r>
+    </w:p>
+    <w:p>
+      <w:pPr>
+        <w:jc w:val="center"/>
+        <w:rPr>
+          <w:sz w:val="22"/>
+          <w:szCs w:val="22"/>
+        </w:rPr>
+      </w:pPr>
+    </w:p>
+    <w:p>
+      <w:pPr>
+        <w:spacing w:line="276" w:lineRule="auto"/>
+        <w:ind w:firstLine="708"/>
+        <w:jc w:val="both"/>
+        <w:rPr>
+          <w:sz w:val="22"/>
+          <w:szCs w:val="22"/>
+        </w:rPr>
+      </w:pPr>
+      <w:r>
+        <w:t xml:space="preserve">For the power consumption report, the device produced has a relatively low dissipated power (91 </w:t>
+      </w:r>
+      <w:proofErr w:type="spellStart"/>
+      <w:r>
+        <w:t>mW</w:t>
+      </w:r>
+      <w:proofErr w:type="spellEnd"/>
+      <w:r>
+        <w:t>), as most of the energy used is considered as “Device static”.</w:t>
+      </w:r>
+    </w:p>
+    <w:p>
+      <w:pPr>
+        <w:jc w:val="center"/>
+        <w:rPr>
+          <w:sz w:val="22"/>
+          <w:szCs w:val="22"/>
+        </w:rPr>
+      </w:pPr>
+    </w:p>
+    <w:p>
+      <w:pPr>
+        <w:jc w:val="center"/>
+        <w:rPr>
+          <w:sz w:val="22"/>
+          <w:szCs w:val="22"/>
+        </w:rPr>
+      </w:pPr>
+      <w:r>
+        <w:rPr>
+          <w:noProof/>
+        </w:rPr>
+        <w:drawing>
+          <wp:inline distT="0" distB="0" distL="0" distR="0" wp14:anchorId="737B43B8" wp14:editId="3E5D2920">
+            <wp:extent cx="5400040" cy="2618740"/>
+            <wp:effectExtent l="0" t="0" r="0" b="0"/>
+            <wp:docPr id="36" name="Imagem 36" descr="Gráfico, Gráfico de cascata&#10;&#10;Descrição gerada automaticamente"/>
+            <wp:cNvGraphicFramePr>
+              <a:graphicFrameLocks xmlns:a="http://schemas.openxmlformats.org/drawingml/2006/main" noChangeAspect="1"/>
+            </wp:cNvGraphicFramePr>
+            <a:graphic xmlns:a="http://schemas.openxmlformats.org/drawingml/2006/main">
+              <a:graphicData uri="http://schemas.openxmlformats.org/drawingml/2006/picture">
+                <pic:pic xmlns:pic="http://schemas.openxmlformats.org/drawingml/2006/picture">
+                  <pic:nvPicPr>
+                    <pic:cNvPr id="36" name="Imagem 36" descr="Gráfico, Gráfico de cascata&#10;&#10;Descrição gerada automaticamente"/>
+                    <pic:cNvPicPr/>
+                  </pic:nvPicPr>
+                  <pic:blipFill>
+                    <a:blip r:embed="rId45"/>
+                    <a:stretch>
+                      <a:fillRect/>
+                    </a:stretch>
+                  </pic:blipFill>
+                  <pic:spPr>
+                    <a:xfrm>
+                      <a:off x="0" y="0"/>
+                      <a:ext cx="5400040" cy="2618740"/>
+                    </a:xfrm>
+                    <a:prstGeom prst="rect">
+                      <a:avLst/>
+                    </a:prstGeom>
+                  </pic:spPr>
+                </pic:pic>
+              </a:graphicData>
+            </a:graphic>
+          </wp:inline>
+        </w:drawing>
+      </w:r>
+    </w:p>
+    <w:p>
+      <w:pPr>
+        <w:jc w:val="center"/>
+        <w:rPr>
+          <w:sz w:val="22"/>
+          <w:szCs w:val="22"/>
+        </w:rPr>
+      </w:pPr>
+      <w:r>
+        <w:rPr>
+          <w:sz w:val="22"/>
+          <w:szCs w:val="22"/>
+        </w:rPr>
+        <w:t xml:space="preserve">Figure </w:t>
+      </w:r>
+      <w:r>
+        <w:rPr>
+          <w:sz w:val="22"/>
+          <w:szCs w:val="22"/>
+        </w:rPr>
+        <w:t>2</w:t>
+      </w:r>
+      <w:r>
+        <w:rPr>
+          <w:sz w:val="22"/>
+          <w:szCs w:val="22"/>
+        </w:rPr>
+        <w:t>7</w:t>
+      </w:r>
+      <w:r>
+        <w:rPr>
+          <w:sz w:val="22"/>
+          <w:szCs w:val="22"/>
+        </w:rPr>
+        <w:t xml:space="preserve"> </w:t>
+      </w:r>
+      <w:r>
+        <w:rPr>
+          <w:sz w:val="22"/>
+          <w:szCs w:val="22"/>
+        </w:rPr>
+        <w:t>–</w:t>
+      </w:r>
+      <w:r>
+        <w:rPr>
+          <w:sz w:val="22"/>
+          <w:szCs w:val="22"/>
+        </w:rPr>
+        <w:t xml:space="preserve"> </w:t>
+      </w:r>
+      <w:proofErr w:type="spellStart"/>
+      <w:r>
+        <w:rPr>
+          <w:sz w:val="22"/>
+          <w:szCs w:val="22"/>
+        </w:rPr>
+        <w:t>Vivado</w:t>
+      </w:r>
+      <w:proofErr w:type="spellEnd"/>
+      <w:r>
+        <w:rPr>
+          <w:sz w:val="22"/>
+          <w:szCs w:val="22"/>
+        </w:rPr>
+        <w:t xml:space="preserve"> Implementation</w:t>
+      </w:r>
+      <w:r>
+        <w:rPr>
+          <w:sz w:val="22"/>
+          <w:szCs w:val="22"/>
+        </w:rPr>
+        <w:t>:</w:t>
+      </w:r>
+      <w:r>
+        <w:rPr>
+          <w:sz w:val="22"/>
+          <w:szCs w:val="22"/>
+        </w:rPr>
+        <w:t xml:space="preserve"> </w:t>
+      </w:r>
+      <w:r>
+        <w:rPr>
+          <w:sz w:val="22"/>
+          <w:szCs w:val="22"/>
+        </w:rPr>
+        <w:t>power</w:t>
+      </w:r>
+      <w:r>
+        <w:rPr>
+          <w:sz w:val="22"/>
+          <w:szCs w:val="22"/>
+        </w:rPr>
+        <w:t xml:space="preserve"> report</w:t>
+      </w:r>
+      <w:r>
+        <w:rPr>
+          <w:sz w:val="22"/>
+          <w:szCs w:val="22"/>
+        </w:rPr>
+        <w:t xml:space="preserve"> (B = 115200)</w:t>
+      </w:r>
+    </w:p>
+    <w:p>
+      <w:pPr>
+        <w:rPr>
+          <w:sz w:val="22"/>
+          <w:szCs w:val="22"/>
+        </w:rPr>
         <w:sectPr>
           <w:pgSz w:w="11906" w:h="16838" w:code="9"/>
           <w:pgMar w:top="1418" w:right="1701" w:bottom="1418" w:left="1701" w:header="708" w:footer="708" w:gutter="0"/>
@@ -11248,6 +13991,507 @@
     </w:p>
     <w:p>
       <w:pPr>
+        <w:spacing w:line="276" w:lineRule="auto"/>
+        <w:ind w:firstLine="708"/>
+        <w:jc w:val="both"/>
+        <w:rPr>
+          <w:sz w:val="22"/>
+          <w:szCs w:val="22"/>
+        </w:rPr>
+      </w:pPr>
+      <w:r>
+        <w:lastRenderedPageBreak/>
+        <w:t xml:space="preserve">The final test for the UART peripheral implemented was done by increasing the input clock value, allowing an evaluation for higher data rates. The FTDI chip was used as a reference for a possible use for this UART peripheral. This component, widely used as a </w:t>
+      </w:r>
+      <w:r>
+        <w:t>USB converter to UART</w:t>
+      </w:r>
+      <w:r>
+        <w:t xml:space="preserve">, operates at a maximum Baud rate of 3Mbps in the UART TX port. </w:t>
+      </w:r>
+      <w:r>
+        <w:t>The</w:t>
+      </w:r>
+      <w:r>
+        <w:t xml:space="preserve"> UART receiver developed was </w:t>
+      </w:r>
+      <w:r>
+        <w:t xml:space="preserve">then </w:t>
+      </w:r>
+      <w:r>
+        <w:t xml:space="preserve">fed with </w:t>
+      </w:r>
+      <w:r>
+        <w:t>an</w:t>
+      </w:r>
+      <w:r>
+        <w:t xml:space="preserve"> 80 MHz clock, allowing for at reception </w:t>
+      </w:r>
+      <w:r>
+        <w:t xml:space="preserve">over </w:t>
+      </w:r>
+      <w:r>
+        <w:t>3 times higher than the maximum of the FTDI transmission capacity</w:t>
+      </w:r>
+      <w:r>
+        <w:t xml:space="preserve"> (considering an oversampling rate of 8 cycles)</w:t>
+      </w:r>
+      <w:r>
+        <w:t>. The results showed that even with these conditions, the timing requirements were satisfied, as the reports show:</w:t>
+      </w:r>
+    </w:p>
+    <w:p>
+      <w:pPr>
+        <w:tabs>
+          <w:tab w:val="left" w:pos="2993"/>
+        </w:tabs>
+        <w:ind w:left="-1134"/>
+      </w:pPr>
+      <w:r>
+        <w:tab/>
+      </w:r>
+      <w:r>
+        <w:rPr>
+          <w:noProof/>
+        </w:rPr>
+        <w:drawing>
+          <wp:inline distT="0" distB="0" distL="0" distR="0" wp14:anchorId="64B665A5" wp14:editId="6225643D">
+            <wp:extent cx="6791319" cy="1280160"/>
+            <wp:effectExtent l="0" t="0" r="0" b="0"/>
+            <wp:docPr id="37" name="Imagem 37" descr="Interface gráfica do usuário, Aplicativo&#10;&#10;Descrição gerada automaticamente"/>
+            <wp:cNvGraphicFramePr>
+              <a:graphicFrameLocks xmlns:a="http://schemas.openxmlformats.org/drawingml/2006/main" noChangeAspect="1"/>
+            </wp:cNvGraphicFramePr>
+            <a:graphic xmlns:a="http://schemas.openxmlformats.org/drawingml/2006/main">
+              <a:graphicData uri="http://schemas.openxmlformats.org/drawingml/2006/picture">
+                <pic:pic xmlns:pic="http://schemas.openxmlformats.org/drawingml/2006/picture">
+                  <pic:nvPicPr>
+                    <pic:cNvPr id="37" name="Imagem 37" descr="Interface gráfica do usuário, Aplicativo&#10;&#10;Descrição gerada automaticamente"/>
+                    <pic:cNvPicPr/>
+                  </pic:nvPicPr>
+                  <pic:blipFill>
+                    <a:blip r:embed="rId46"/>
+                    <a:stretch>
+                      <a:fillRect/>
+                    </a:stretch>
+                  </pic:blipFill>
+                  <pic:spPr>
+                    <a:xfrm>
+                      <a:off x="0" y="0"/>
+                      <a:ext cx="6791319" cy="1280160"/>
+                    </a:xfrm>
+                    <a:prstGeom prst="rect">
+                      <a:avLst/>
+                    </a:prstGeom>
+                  </pic:spPr>
+                </pic:pic>
+              </a:graphicData>
+            </a:graphic>
+          </wp:inline>
+        </w:drawing>
+      </w:r>
+    </w:p>
+    <w:p>
+      <w:pPr>
+        <w:jc w:val="center"/>
+        <w:rPr>
+          <w:sz w:val="22"/>
+          <w:szCs w:val="22"/>
+        </w:rPr>
+      </w:pPr>
+      <w:r>
+        <w:rPr>
+          <w:sz w:val="22"/>
+          <w:szCs w:val="22"/>
+        </w:rPr>
+        <w:t xml:space="preserve">Figure </w:t>
+      </w:r>
+      <w:r>
+        <w:rPr>
+          <w:sz w:val="22"/>
+          <w:szCs w:val="22"/>
+        </w:rPr>
+        <w:t>2</w:t>
+      </w:r>
+      <w:r>
+        <w:rPr>
+          <w:sz w:val="22"/>
+          <w:szCs w:val="22"/>
+        </w:rPr>
+        <w:t>8</w:t>
+      </w:r>
+      <w:r>
+        <w:rPr>
+          <w:sz w:val="22"/>
+          <w:szCs w:val="22"/>
+        </w:rPr>
+        <w:t xml:space="preserve"> </w:t>
+      </w:r>
+      <w:r>
+        <w:rPr>
+          <w:sz w:val="22"/>
+          <w:szCs w:val="22"/>
+        </w:rPr>
+        <w:t>–</w:t>
+      </w:r>
+      <w:r>
+        <w:rPr>
+          <w:sz w:val="22"/>
+          <w:szCs w:val="22"/>
+        </w:rPr>
+        <w:t xml:space="preserve"> </w:t>
+      </w:r>
+      <w:proofErr w:type="spellStart"/>
+      <w:r>
+        <w:rPr>
+          <w:sz w:val="22"/>
+          <w:szCs w:val="22"/>
+        </w:rPr>
+        <w:t>Vivado</w:t>
+      </w:r>
+      <w:proofErr w:type="spellEnd"/>
+      <w:r>
+        <w:rPr>
+          <w:sz w:val="22"/>
+          <w:szCs w:val="22"/>
+        </w:rPr>
+        <w:t xml:space="preserve"> Implementation: </w:t>
+      </w:r>
+      <w:r>
+        <w:rPr>
+          <w:sz w:val="22"/>
+          <w:szCs w:val="22"/>
+        </w:rPr>
+        <w:t>timing summary</w:t>
+      </w:r>
+      <w:r>
+        <w:rPr>
+          <w:sz w:val="22"/>
+          <w:szCs w:val="22"/>
+        </w:rPr>
+        <w:t xml:space="preserve"> (B = 1</w:t>
+      </w:r>
+      <w:r>
+        <w:rPr>
+          <w:sz w:val="22"/>
+          <w:szCs w:val="22"/>
+        </w:rPr>
+        <w:t>0Mbps</w:t>
+      </w:r>
+      <w:r>
+        <w:rPr>
+          <w:sz w:val="22"/>
+          <w:szCs w:val="22"/>
+        </w:rPr>
+        <w:t>)</w:t>
+      </w:r>
+    </w:p>
+    <w:p>
+      <w:pPr>
+        <w:tabs>
+          <w:tab w:val="left" w:pos="2993"/>
+        </w:tabs>
+        <w:ind w:left="-1134"/>
+      </w:pPr>
+    </w:p>
+    <w:p>
+      <w:pPr>
+        <w:tabs>
+          <w:tab w:val="left" w:pos="2993"/>
+        </w:tabs>
+        <w:jc w:val="center"/>
+      </w:pPr>
+      <w:r>
+        <w:rPr>
+          <w:noProof/>
+        </w:rPr>
+        <w:drawing>
+          <wp:inline distT="0" distB="0" distL="0" distR="0" wp14:anchorId="3E1AF7B4" wp14:editId="0BAF2247">
+            <wp:extent cx="3377184" cy="1531088"/>
+            <wp:effectExtent l="0" t="0" r="0" b="0"/>
+            <wp:docPr id="39" name="Imagem 39" descr="Interface gráfica do usuário, Tabela&#10;&#10;Descrição gerada automaticamente com confiança média"/>
+            <wp:cNvGraphicFramePr>
+              <a:graphicFrameLocks xmlns:a="http://schemas.openxmlformats.org/drawingml/2006/main" noChangeAspect="1"/>
+            </wp:cNvGraphicFramePr>
+            <a:graphic xmlns:a="http://schemas.openxmlformats.org/drawingml/2006/main">
+              <a:graphicData uri="http://schemas.openxmlformats.org/drawingml/2006/picture">
+                <pic:pic xmlns:pic="http://schemas.openxmlformats.org/drawingml/2006/picture">
+                  <pic:nvPicPr>
+                    <pic:cNvPr id="39" name="Imagem 39" descr="Interface gráfica do usuário, Tabela&#10;&#10;Descrição gerada automaticamente com confiança média"/>
+                    <pic:cNvPicPr/>
+                  </pic:nvPicPr>
+                  <pic:blipFill>
+                    <a:blip r:embed="rId47"/>
+                    <a:stretch>
+                      <a:fillRect/>
+                    </a:stretch>
+                  </pic:blipFill>
+                  <pic:spPr>
+                    <a:xfrm>
+                      <a:off x="0" y="0"/>
+                      <a:ext cx="3396336" cy="1539771"/>
+                    </a:xfrm>
+                    <a:prstGeom prst="rect">
+                      <a:avLst/>
+                    </a:prstGeom>
+                  </pic:spPr>
+                </pic:pic>
+              </a:graphicData>
+            </a:graphic>
+          </wp:inline>
+        </w:drawing>
+      </w:r>
+    </w:p>
+    <w:p>
+      <w:pPr>
+        <w:jc w:val="center"/>
+        <w:rPr>
+          <w:sz w:val="22"/>
+          <w:szCs w:val="22"/>
+        </w:rPr>
+      </w:pPr>
+      <w:r>
+        <w:rPr>
+          <w:sz w:val="22"/>
+          <w:szCs w:val="22"/>
+        </w:rPr>
+        <w:t xml:space="preserve">Figure </w:t>
+      </w:r>
+      <w:r>
+        <w:rPr>
+          <w:sz w:val="22"/>
+          <w:szCs w:val="22"/>
+        </w:rPr>
+        <w:t>2</w:t>
+      </w:r>
+      <w:r>
+        <w:rPr>
+          <w:sz w:val="22"/>
+          <w:szCs w:val="22"/>
+        </w:rPr>
+        <w:t>9</w:t>
+      </w:r>
+      <w:r>
+        <w:rPr>
+          <w:sz w:val="22"/>
+          <w:szCs w:val="22"/>
+        </w:rPr>
+        <w:t xml:space="preserve"> </w:t>
+      </w:r>
+      <w:r>
+        <w:rPr>
+          <w:sz w:val="22"/>
+          <w:szCs w:val="22"/>
+        </w:rPr>
+        <w:t>–</w:t>
+      </w:r>
+      <w:r>
+        <w:rPr>
+          <w:sz w:val="22"/>
+          <w:szCs w:val="22"/>
+        </w:rPr>
+        <w:t xml:space="preserve"> </w:t>
+      </w:r>
+      <w:proofErr w:type="spellStart"/>
+      <w:r>
+        <w:rPr>
+          <w:sz w:val="22"/>
+          <w:szCs w:val="22"/>
+        </w:rPr>
+        <w:t>Vivado</w:t>
+      </w:r>
+      <w:proofErr w:type="spellEnd"/>
+      <w:r>
+        <w:rPr>
+          <w:sz w:val="22"/>
+          <w:szCs w:val="22"/>
+        </w:rPr>
+        <w:t xml:space="preserve"> slack calculation at worst path (B = 10Mbps)</w:t>
+      </w:r>
+    </w:p>
+    <w:p>
+      <w:pPr>
+        <w:tabs>
+          <w:tab w:val="left" w:pos="2993"/>
+        </w:tabs>
+        <w:jc w:val="center"/>
+      </w:pPr>
+    </w:p>
+    <w:p>
+      <w:pPr>
+        <w:spacing w:line="276" w:lineRule="auto"/>
+        <w:ind w:firstLine="708"/>
+        <w:jc w:val="both"/>
+        <w:rPr>
+          <w:sz w:val="22"/>
+          <w:szCs w:val="22"/>
+        </w:rPr>
+      </w:pPr>
+      <w:r>
+        <w:t>The</w:t>
+      </w:r>
+      <w:r>
+        <w:t xml:space="preserve"> power consumption report</w:t>
+      </w:r>
+      <w:r>
+        <w:t xml:space="preserve"> showed a slight increase in the</w:t>
+      </w:r>
+      <w:r>
+        <w:t xml:space="preserve"> dissipated power</w:t>
+      </w:r>
+      <w:r>
+        <w:t xml:space="preserve"> on these conditions</w:t>
+      </w:r>
+      <w:r>
+        <w:t xml:space="preserve"> (9</w:t>
+      </w:r>
+      <w:r>
+        <w:t>4</w:t>
+      </w:r>
+      <w:r>
+        <w:t xml:space="preserve"> </w:t>
+      </w:r>
+      <w:proofErr w:type="spellStart"/>
+      <w:r>
+        <w:t>mW</w:t>
+      </w:r>
+      <w:proofErr w:type="spellEnd"/>
+      <w:r>
+        <w:t>)</w:t>
+      </w:r>
+      <w:r>
+        <w:t>:</w:t>
+      </w:r>
+    </w:p>
+    <w:p>
+      <w:pPr>
+        <w:tabs>
+          <w:tab w:val="left" w:pos="2993"/>
+        </w:tabs>
+        <w:jc w:val="center"/>
+      </w:pPr>
+    </w:p>
+    <w:p>
+      <w:pPr>
+        <w:tabs>
+          <w:tab w:val="left" w:pos="2993"/>
+        </w:tabs>
+        <w:jc w:val="center"/>
+      </w:pPr>
+      <w:r>
+        <w:rPr>
+          <w:noProof/>
+        </w:rPr>
+        <w:drawing>
+          <wp:inline distT="0" distB="0" distL="0" distR="0" wp14:anchorId="7DA53079" wp14:editId="1768A19A">
+            <wp:extent cx="5507665" cy="2542049"/>
+            <wp:effectExtent l="0" t="0" r="0" b="0"/>
+            <wp:docPr id="38" name="Imagem 38" descr="Interface gráfica do usuário&#10;&#10;Descrição gerada automaticamente com confiança média"/>
+            <wp:cNvGraphicFramePr>
+              <a:graphicFrameLocks xmlns:a="http://schemas.openxmlformats.org/drawingml/2006/main" noChangeAspect="1"/>
+            </wp:cNvGraphicFramePr>
+            <a:graphic xmlns:a="http://schemas.openxmlformats.org/drawingml/2006/main">
+              <a:graphicData uri="http://schemas.openxmlformats.org/drawingml/2006/picture">
+                <pic:pic xmlns:pic="http://schemas.openxmlformats.org/drawingml/2006/picture">
+                  <pic:nvPicPr>
+                    <pic:cNvPr id="38" name="Imagem 38" descr="Interface gráfica do usuário&#10;&#10;Descrição gerada automaticamente com confiança média"/>
+                    <pic:cNvPicPr/>
+                  </pic:nvPicPr>
+                  <pic:blipFill>
+                    <a:blip r:embed="rId48"/>
+                    <a:stretch>
+                      <a:fillRect/>
+                    </a:stretch>
+                  </pic:blipFill>
+                  <pic:spPr>
+                    <a:xfrm>
+                      <a:off x="0" y="0"/>
+                      <a:ext cx="5509411" cy="2542855"/>
+                    </a:xfrm>
+                    <a:prstGeom prst="rect">
+                      <a:avLst/>
+                    </a:prstGeom>
+                  </pic:spPr>
+                </pic:pic>
+              </a:graphicData>
+            </a:graphic>
+          </wp:inline>
+        </w:drawing>
+      </w:r>
+    </w:p>
+    <w:p>
+      <w:pPr>
+        <w:tabs>
+          <w:tab w:val="left" w:pos="2993"/>
+        </w:tabs>
+        <w:jc w:val="center"/>
+      </w:pPr>
+    </w:p>
+    <w:p>
+      <w:pPr>
+        <w:jc w:val="center"/>
+        <w:rPr>
+          <w:sz w:val="22"/>
+          <w:szCs w:val="22"/>
+        </w:rPr>
+      </w:pPr>
+      <w:r>
+        <w:rPr>
+          <w:sz w:val="22"/>
+          <w:szCs w:val="22"/>
+        </w:rPr>
+        <w:t xml:space="preserve">Figure </w:t>
+      </w:r>
+      <w:r>
+        <w:rPr>
+          <w:sz w:val="22"/>
+          <w:szCs w:val="22"/>
+        </w:rPr>
+        <w:t>30</w:t>
+      </w:r>
+      <w:r>
+        <w:rPr>
+          <w:sz w:val="22"/>
+          <w:szCs w:val="22"/>
+        </w:rPr>
+        <w:t xml:space="preserve"> </w:t>
+      </w:r>
+      <w:r>
+        <w:rPr>
+          <w:sz w:val="22"/>
+          <w:szCs w:val="22"/>
+        </w:rPr>
+        <w:t>–</w:t>
+      </w:r>
+      <w:r>
+        <w:rPr>
+          <w:sz w:val="22"/>
+          <w:szCs w:val="22"/>
+        </w:rPr>
+        <w:t xml:space="preserve"> </w:t>
+      </w:r>
+      <w:proofErr w:type="spellStart"/>
+      <w:r>
+        <w:rPr>
+          <w:sz w:val="22"/>
+          <w:szCs w:val="22"/>
+        </w:rPr>
+        <w:t>Vivado</w:t>
+      </w:r>
+      <w:proofErr w:type="spellEnd"/>
+      <w:r>
+        <w:rPr>
+          <w:sz w:val="22"/>
+          <w:szCs w:val="22"/>
+        </w:rPr>
+        <w:t xml:space="preserve"> Implementation: power report (B = 10Mbps)</w:t>
+      </w:r>
+    </w:p>
+    <w:p>
+      <w:pPr>
+        <w:tabs>
+          <w:tab w:val="left" w:pos="2993"/>
+        </w:tabs>
         <w:sectPr>
           <w:pgSz w:w="11906" w:h="16838" w:code="9"/>
           <w:pgMar w:top="1418" w:right="1701" w:bottom="1418" w:left="1701" w:header="708" w:footer="708" w:gutter="0"/>
@@ -11258,16 +14502,6 @@
     </w:p>
     <w:p>
       <w:pPr>
-        <w:sectPr>
-          <w:pgSz w:w="11906" w:h="16838" w:code="9"/>
-          <w:pgMar w:top="1418" w:right="1701" w:bottom="1418" w:left="1701" w:header="708" w:footer="708" w:gutter="0"/>
-          <w:cols w:space="708"/>
-          <w:docGrid w:linePitch="360"/>
-        </w:sectPr>
-      </w:pPr>
-    </w:p>
-    <w:p>
-      <w:pPr>
         <w:pStyle w:val="Ttulo1"/>
         <w:rPr>
           <w:rFonts w:ascii="Times New Roman" w:hAnsi="Times New Roman" w:cs="Times New Roman"/>
@@ -11276,26 +14510,17 @@
           <w:color w:val="auto"/>
         </w:rPr>
       </w:pPr>
-    </w:p>
-    <w:p/>
-    <w:p>
-      <w:r>
-        <w:t>maximum clock frequency (critical path), elements used (slice, LUT, etc.) and estimated power consumption. Comment on any warning messages.</w:t>
-      </w:r>
-    </w:p>
-    <w:p/>
-    <w:p/>
-    <w:p>
-      <w:pPr>
-        <w:pStyle w:val="Ttulo1"/>
+      <w:bookmarkStart w:id="12" w:name="_Toc125774209"/>
+      <w:r>
         <w:rPr>
           <w:rFonts w:ascii="Times New Roman" w:hAnsi="Times New Roman" w:cs="Times New Roman"/>
           <w:b/>
           <w:bCs/>
           <w:color w:val="auto"/>
         </w:rPr>
-      </w:pPr>
-      <w:bookmarkStart w:id="11" w:name="_Toc125588331"/>
+        <w:lastRenderedPageBreak/>
+        <w:t>5</w:t>
+      </w:r>
       <w:r>
         <w:rPr>
           <w:rFonts w:ascii="Times New Roman" w:hAnsi="Times New Roman" w:cs="Times New Roman"/>
@@ -11303,7 +14528,7 @@
           <w:bCs/>
           <w:color w:val="auto"/>
         </w:rPr>
-        <w:t>5</w:t>
+        <w:t>.</w:t>
       </w:r>
       <w:r>
         <w:rPr>
@@ -11312,7 +14537,7 @@
           <w:bCs/>
           <w:color w:val="auto"/>
         </w:rPr>
-        <w:t>.</w:t>
+        <w:tab/>
       </w:r>
       <w:r>
         <w:rPr>
@@ -11321,18 +14546,152 @@
           <w:bCs/>
           <w:color w:val="auto"/>
         </w:rPr>
-        <w:tab/>
-      </w:r>
-      <w:r>
-        <w:rPr>
-          <w:rFonts w:ascii="Times New Roman" w:hAnsi="Times New Roman" w:cs="Times New Roman"/>
-          <w:b/>
-          <w:bCs/>
-          <w:color w:val="auto"/>
-        </w:rPr>
         <w:t>Conclusions</w:t>
       </w:r>
-      <w:bookmarkEnd w:id="11"/>
+      <w:bookmarkEnd w:id="12"/>
+    </w:p>
+    <w:p>
+      <w:pPr>
+        <w:tabs>
+          <w:tab w:val="left" w:pos="2993"/>
+        </w:tabs>
+        <w:jc w:val="center"/>
+      </w:pPr>
+    </w:p>
+    <w:p>
+      <w:pPr>
+        <w:spacing w:line="276" w:lineRule="auto"/>
+        <w:ind w:firstLine="708"/>
+        <w:jc w:val="both"/>
+      </w:pPr>
+      <w:r>
+        <w:t xml:space="preserve">With the results from the </w:t>
+      </w:r>
+      <w:proofErr w:type="spellStart"/>
+      <w:r>
+        <w:t>Modelsim</w:t>
+      </w:r>
+      <w:proofErr w:type="spellEnd"/>
+      <w:r>
+        <w:t xml:space="preserve"> simulations, complemented by the synthesis and implementation design using </w:t>
+      </w:r>
+      <w:proofErr w:type="spellStart"/>
+      <w:r>
+        <w:t>Vivado</w:t>
+      </w:r>
+      <w:proofErr w:type="spellEnd"/>
+      <w:r>
+        <w:t>, it is possible to conclude that the UART receiver peripheral develop was operation with success. The overall architecture followed an established device as reference (</w:t>
+      </w:r>
+      <w:proofErr w:type="spellStart"/>
+      <w:r>
+        <w:t>KeyStone</w:t>
+      </w:r>
+      <w:proofErr w:type="spellEnd"/>
+      <w:r>
+        <w:t xml:space="preserve"> UART peripheral), with the proper adaptation to fulfill the Project requirements.</w:t>
+      </w:r>
+    </w:p>
+    <w:p>
+      <w:pPr>
+        <w:spacing w:line="276" w:lineRule="auto"/>
+        <w:ind w:firstLine="708"/>
+        <w:jc w:val="both"/>
+      </w:pPr>
+      <w:r>
+        <w:t>For a more sophisticated implementation, the error signals</w:t>
+      </w:r>
+      <w:r>
+        <w:t xml:space="preserve"> could be exposed (usually those outputs are connected to the interruption signals of the MCU), as well as a configuration register</w:t>
+      </w:r>
+      <w:r>
+        <w:t xml:space="preserve">. This would allow for the complete external control </w:t>
+      </w:r>
+      <w:r>
+        <w:t>of t</w:t>
+      </w:r>
+      <w:r>
+        <w:t xml:space="preserve">he internal UART </w:t>
+      </w:r>
+      <w:r>
+        <w:t>protocol</w:t>
+      </w:r>
+      <w:r>
+        <w:t xml:space="preserve"> setting</w:t>
+      </w:r>
+      <w:r>
+        <w:t>s</w:t>
+      </w:r>
+      <w:r>
+        <w:t xml:space="preserve">, </w:t>
+      </w:r>
+      <w:r>
+        <w:t>such as</w:t>
+      </w:r>
+      <w:r>
+        <w:t xml:space="preserve"> the word size, the </w:t>
+      </w:r>
+      <w:r>
+        <w:t>number of</w:t>
+      </w:r>
+      <w:r>
+        <w:t xml:space="preserve"> stop bits and even the data rate (a PLL component could be inserted in the design to </w:t>
+      </w:r>
+      <w:r>
+        <w:t>match the sampling frequency with the desired data rate</w:t>
+      </w:r>
+      <w:r>
+        <w:t>)</w:t>
+      </w:r>
+      <w:r>
+        <w:t>. By exposing the error signals, the component would also be more flexible, as the information of the protocol would be passed directly to the microcontroller, allowing an HAL to manage the operation of the peripheral (custom policies and timeout conditions could be used for handling the error conditions, as it is generally the user who decides what to do in those situations).</w:t>
+      </w:r>
+    </w:p>
+    <w:p>
+      <w:pPr>
+        <w:spacing w:line="276" w:lineRule="auto"/>
+        <w:ind w:firstLine="708"/>
+        <w:jc w:val="both"/>
+      </w:pPr>
+      <w:r>
+        <w:t xml:space="preserve">The </w:t>
+      </w:r>
+      <w:r>
+        <w:t>final</w:t>
+      </w:r>
+      <w:r>
+        <w:t xml:space="preserve"> steps for the actual deployment and testing on the FPGA </w:t>
+      </w:r>
+      <w:r>
+        <w:t>board</w:t>
+      </w:r>
+      <w:r>
+        <w:t xml:space="preserve"> would </w:t>
+      </w:r>
+      <w:r>
+        <w:t>require</w:t>
+      </w:r>
+      <w:r>
+        <w:t xml:space="preserve"> a Pin planning, as well as the bitstream file</w:t>
+      </w:r>
+      <w:r>
+        <w:t xml:space="preserve"> generation</w:t>
+      </w:r>
+      <w:r>
+        <w:t xml:space="preserve"> for the component. Also, an addition module could be imple</w:t>
+      </w:r>
+      <w:r>
+        <w:t>ment</w:t>
+      </w:r>
+      <w:r>
+        <w:t>ed in the FPGA, simulati</w:t>
+      </w:r>
+      <w:r>
+        <w:t>ng</w:t>
+      </w:r>
+      <w:r>
+        <w:t xml:space="preserve"> a source device that would transmit the characters to the receiver.</w:t>
+      </w:r>
     </w:p>
     <w:p/>
     <w:p/>
@@ -11375,9 +14734,10 @@
           <w:bCs/>
           <w:color w:val="auto"/>
         </w:rPr>
+        <w:lastRenderedPageBreak/>
         <w:tab/>
       </w:r>
-      <w:bookmarkStart w:id="12" w:name="_Toc125588332"/>
+      <w:bookmarkStart w:id="13" w:name="_Toc125774210"/>
       <w:r>
         <w:rPr>
           <w:rFonts w:ascii="Times New Roman" w:hAnsi="Times New Roman" w:cs="Times New Roman"/>
@@ -11387,7 +14747,7 @@
         </w:rPr>
         <w:t>Appendix</w:t>
       </w:r>
-      <w:bookmarkEnd w:id="12"/>
+      <w:bookmarkEnd w:id="13"/>
     </w:p>
     <w:p/>
     <w:p>
@@ -11407,8 +14767,30 @@
           <w:b/>
           <w:bCs/>
         </w:rPr>
+        <w:t xml:space="preserve">TI Keystone UART Peripheral: </w:t>
+      </w:r>
+      <w:r>
+        <w:rPr>
+          <w:b/>
+          <w:bCs/>
+        </w:rPr>
         <w:t>Functional Block Diagram</w:t>
       </w:r>
+      <w:r>
+        <w:rPr>
+          <w:b/>
+          <w:bCs/>
+        </w:rPr>
+        <w:t>:</w:t>
+      </w:r>
+    </w:p>
+    <w:p>
+      <w:pPr>
+        <w:rPr>
+          <w:b/>
+          <w:bCs/>
+        </w:rPr>
+      </w:pPr>
     </w:p>
     <w:p>
       <w:pPr>
@@ -11418,11 +14800,10 @@
         <w:rPr>
           <w:noProof/>
         </w:rPr>
-        <w:lastRenderedPageBreak/>
         <w:drawing>
-          <wp:inline distT="0" distB="0" distL="0" distR="0" wp14:anchorId="0927772C" wp14:editId="6194EB15">
-            <wp:extent cx="5400040" cy="6288405"/>
-            <wp:effectExtent l="0" t="0" r="0" b="0"/>
+          <wp:inline distT="0" distB="0" distL="0" distR="0" wp14:anchorId="0927772C" wp14:editId="1451E3E6">
+            <wp:extent cx="5462546" cy="6361194"/>
+            <wp:effectExtent l="0" t="0" r="5080" b="1905"/>
             <wp:docPr id="29" name="Imagem 29" descr="Diagrama, Esquemático&#10;&#10;Descrição gerada automaticamente"/>
             <wp:cNvGraphicFramePr>
               <a:graphicFrameLocks xmlns:a="http://schemas.openxmlformats.org/drawingml/2006/main" noChangeAspect="1"/>
@@ -11435,7 +14816,7 @@
                     <pic:cNvPicPr/>
                   </pic:nvPicPr>
                   <pic:blipFill>
-                    <a:blip r:embed="rId35"/>
+                    <a:blip r:embed="rId49"/>
                     <a:stretch>
                       <a:fillRect/>
                     </a:stretch>
@@ -11443,7 +14824,7 @@
                   <pic:spPr>
                     <a:xfrm>
                       <a:off x="0" y="0"/>
-                      <a:ext cx="5400040" cy="6288405"/>
+                      <a:ext cx="5468917" cy="6368613"/>
                     </a:xfrm>
                     <a:prstGeom prst="rect">
                       <a:avLst/>
@@ -11465,14 +14846,22 @@
     <w:p/>
     <w:p/>
     <w:p/>
-    <w:p/>
-    <w:p>
-      <w:pPr>
-        <w:rPr>
-          <w:b/>
-          <w:bCs/>
-        </w:rPr>
-      </w:pPr>
+    <w:p>
+      <w:pPr>
+        <w:spacing w:line="276" w:lineRule="auto"/>
+        <w:rPr>
+          <w:b/>
+          <w:bCs/>
+        </w:rPr>
+      </w:pPr>
+      <w:r>
+        <w:rPr>
+          <w:b/>
+          <w:bCs/>
+        </w:rPr>
+        <w:lastRenderedPageBreak/>
+        <w:t xml:space="preserve">TI Keystone UART Peripheral: </w:t>
+      </w:r>
       <w:r>
         <w:rPr>
           <w:b/>
@@ -11480,6 +14869,21 @@
         </w:rPr>
         <w:t>Relationships Between Data Bit, BCLK, and UART Input Clock</w:t>
       </w:r>
+      <w:r>
+        <w:rPr>
+          <w:b/>
+          <w:bCs/>
+        </w:rPr>
+        <w:t>:</w:t>
+      </w:r>
+    </w:p>
+    <w:p>
+      <w:pPr>
+        <w:rPr>
+          <w:b/>
+          <w:bCs/>
+        </w:rPr>
+      </w:pPr>
     </w:p>
     <w:p>
       <w:pPr>
@@ -11489,11 +14893,10 @@
         <w:rPr>
           <w:noProof/>
         </w:rPr>
-        <w:lastRenderedPageBreak/>
         <w:drawing>
-          <wp:inline distT="0" distB="0" distL="0" distR="0" wp14:anchorId="5E5DC8EB" wp14:editId="43348137">
-            <wp:extent cx="5400040" cy="3023870"/>
-            <wp:effectExtent l="0" t="0" r="0" b="5080"/>
+          <wp:inline distT="0" distB="0" distL="0" distR="0" wp14:anchorId="5E5DC8EB" wp14:editId="23AFD948">
+            <wp:extent cx="5176299" cy="2898582"/>
+            <wp:effectExtent l="0" t="0" r="5715" b="0"/>
             <wp:docPr id="30" name="Imagem 30" descr="Diagrama&#10;&#10;Descrição gerada automaticamente"/>
             <wp:cNvGraphicFramePr>
               <a:graphicFrameLocks xmlns:a="http://schemas.openxmlformats.org/drawingml/2006/main" noChangeAspect="1"/>
@@ -11506,7 +14909,7 @@
                     <pic:cNvPicPr/>
                   </pic:nvPicPr>
                   <pic:blipFill>
-                    <a:blip r:embed="rId36"/>
+                    <a:blip r:embed="rId50"/>
                     <a:stretch>
                       <a:fillRect/>
                     </a:stretch>
@@ -11514,7 +14917,7 @@
                   <pic:spPr>
                     <a:xfrm>
                       <a:off x="0" y="0"/>
-                      <a:ext cx="5400040" cy="3023870"/>
+                      <a:ext cx="5217270" cy="2921524"/>
                     </a:xfrm>
                     <a:prstGeom prst="rect">
                       <a:avLst/>
@@ -11527,14 +14930,22 @@
         </w:drawing>
       </w:r>
     </w:p>
-    <w:p/>
-    <w:p/>
-    <w:p/>
-    <w:p/>
-    <w:p/>
-    <w:p/>
-    <w:p/>
-    <w:p>
+    <w:p>
+      <w:pPr>
+        <w:spacing w:line="276" w:lineRule="auto"/>
+      </w:pPr>
+    </w:p>
+    <w:p>
+      <w:pPr>
+        <w:spacing w:line="276" w:lineRule="auto"/>
+      </w:pPr>
+      <w:r>
+        <w:rPr>
+          <w:b/>
+          <w:bCs/>
+        </w:rPr>
+        <w:t xml:space="preserve">TI Keystone UART Peripheral: </w:t>
+      </w:r>
       <w:r>
         <w:rPr>
           <w:b/>
@@ -11550,7 +14961,13 @@
         <w:t xml:space="preserve"> –</w:t>
       </w:r>
       <w:r>
-        <w:t xml:space="preserve"> Request to Send (RTS) and Clear to Send (CTS) signals: </w:t>
+        <w:t xml:space="preserve"> Request to Send (RTS) and Clear to Send (CTS) signals</w:t>
+      </w:r>
+      <w:r>
+        <w:t>:</w:t>
+      </w:r>
+      <w:r>
+        <w:t xml:space="preserve"> </w:t>
       </w:r>
     </w:p>
     <w:p>
@@ -11562,8 +14979,8 @@
           <w:noProof/>
         </w:rPr>
         <w:drawing>
-          <wp:inline distT="0" distB="0" distL="0" distR="0" wp14:anchorId="6AE74151" wp14:editId="52AC7D0B">
-            <wp:extent cx="5400040" cy="1990090"/>
+          <wp:inline distT="0" distB="0" distL="0" distR="0" wp14:anchorId="6AE74151" wp14:editId="6445D8D7">
+            <wp:extent cx="5287617" cy="1948658"/>
             <wp:effectExtent l="0" t="0" r="0" b="0"/>
             <wp:docPr id="27" name="Imagem 27" descr="Interface gráfica do usuário&#10;&#10;Descrição gerada automaticamente"/>
             <wp:cNvGraphicFramePr>
@@ -11577,7 +14994,7 @@
                     <pic:cNvPicPr/>
                   </pic:nvPicPr>
                   <pic:blipFill>
-                    <a:blip r:embed="rId37"/>
+                    <a:blip r:embed="rId51"/>
                     <a:stretch>
                       <a:fillRect/>
                     </a:stretch>
@@ -11585,7 +15002,7 @@
                   <pic:spPr>
                     <a:xfrm>
                       <a:off x="0" y="0"/>
-                      <a:ext cx="5400040" cy="1990090"/>
+                      <a:ext cx="5323110" cy="1961738"/>
                     </a:xfrm>
                     <a:prstGeom prst="rect">
                       <a:avLst/>
@@ -11606,80 +15023,15 @@
     </w:p>
     <w:p>
       <w:pPr>
-        <w:ind w:firstLine="708"/>
         <w:jc w:val="both"/>
       </w:pPr>
-    </w:p>
-    <w:p>
-      <w:pPr>
-        <w:ind w:firstLine="708"/>
-        <w:jc w:val="both"/>
-      </w:pPr>
-    </w:p>
-    <w:p>
-      <w:pPr>
-        <w:ind w:firstLine="708"/>
-        <w:jc w:val="both"/>
-      </w:pPr>
-    </w:p>
-    <w:p>
-      <w:pPr>
-        <w:ind w:firstLine="708"/>
-        <w:jc w:val="both"/>
-      </w:pPr>
-    </w:p>
-    <w:p>
-      <w:pPr>
-        <w:ind w:firstLine="708"/>
-        <w:jc w:val="both"/>
-      </w:pPr>
-    </w:p>
-    <w:p>
-      <w:pPr>
-        <w:ind w:firstLine="708"/>
-        <w:jc w:val="both"/>
-      </w:pPr>
-    </w:p>
-    <w:p>
-      <w:pPr>
-        <w:ind w:firstLine="708"/>
-        <w:jc w:val="both"/>
-      </w:pPr>
-    </w:p>
-    <w:p>
-      <w:pPr>
-        <w:ind w:firstLine="708"/>
-        <w:jc w:val="both"/>
-      </w:pPr>
-    </w:p>
-    <w:p>
-      <w:pPr>
-        <w:ind w:firstLine="708"/>
-        <w:jc w:val="both"/>
-      </w:pPr>
-    </w:p>
-    <w:p>
-      <w:pPr>
-        <w:ind w:firstLine="708"/>
-        <w:jc w:val="both"/>
-      </w:pPr>
-    </w:p>
-    <w:p>
-      <w:pPr>
-        <w:ind w:firstLine="708"/>
-        <w:jc w:val="both"/>
-      </w:pPr>
-    </w:p>
-    <w:p>
-      <w:pPr>
-        <w:ind w:firstLine="708"/>
-        <w:jc w:val="both"/>
-      </w:pPr>
-    </w:p>
-    <w:p>
-      <w:pPr>
-        <w:jc w:val="both"/>
-      </w:pPr>
+      <w:r>
+        <w:rPr>
+          <w:b/>
+          <w:bCs/>
+        </w:rPr>
+        <w:t xml:space="preserve">TI Keystone UART Peripheral: </w:t>
+      </w:r>
       <w:r>
         <w:rPr>
           <w:b/>
@@ -11692,10 +15044,7 @@
           <w:b/>
           <w:bCs/>
         </w:rPr>
-        <w:t xml:space="preserve"> - </w:t>
-      </w:r>
-      <w:r>
-        <w:t>Complete error handling interrupt signaling:</w:t>
+        <w:t>:</w:t>
       </w:r>
     </w:p>
     <w:p>
@@ -11706,11 +15055,10 @@
         <w:rPr>
           <w:noProof/>
         </w:rPr>
-        <w:lastRenderedPageBreak/>
         <w:drawing>
-          <wp:inline distT="0" distB="0" distL="0" distR="0" wp14:anchorId="0F071415" wp14:editId="757CF283">
-            <wp:extent cx="5400040" cy="2104390"/>
-            <wp:effectExtent l="0" t="0" r="0" b="0"/>
+          <wp:inline distT="0" distB="0" distL="0" distR="0" wp14:anchorId="0F071415" wp14:editId="2E0187F4">
+            <wp:extent cx="5468194" cy="2130950"/>
+            <wp:effectExtent l="0" t="0" r="0" b="3175"/>
             <wp:docPr id="28" name="Imagem 28" descr="Diagrama&#10;&#10;Descrição gerada automaticamente"/>
             <wp:cNvGraphicFramePr>
               <a:graphicFrameLocks xmlns:a="http://schemas.openxmlformats.org/drawingml/2006/main" noChangeAspect="1"/>
@@ -11723,7 +15071,7 @@
                     <pic:cNvPicPr/>
                   </pic:nvPicPr>
                   <pic:blipFill>
-                    <a:blip r:embed="rId38"/>
+                    <a:blip r:embed="rId52"/>
                     <a:stretch>
                       <a:fillRect/>
                     </a:stretch>
@@ -11731,7 +15079,7 @@
                   <pic:spPr>
                     <a:xfrm>
                       <a:off x="0" y="0"/>
-                      <a:ext cx="5400040" cy="2104390"/>
+                      <a:ext cx="5503065" cy="2144539"/>
                     </a:xfrm>
                     <a:prstGeom prst="rect">
                       <a:avLst/>
@@ -11758,85 +15106,6 @@
     </w:p>
     <w:p>
       <w:pPr>
-        <w:ind w:firstLine="708"/>
-        <w:jc w:val="both"/>
-      </w:pPr>
-    </w:p>
-    <w:p>
-      <w:pPr>
-        <w:ind w:firstLine="708"/>
-        <w:jc w:val="both"/>
-      </w:pPr>
-    </w:p>
-    <w:p>
-      <w:pPr>
-        <w:ind w:firstLine="708"/>
-        <w:jc w:val="both"/>
-      </w:pPr>
-    </w:p>
-    <w:p>
-      <w:pPr>
-        <w:ind w:firstLine="708"/>
-        <w:jc w:val="both"/>
-      </w:pPr>
-    </w:p>
-    <w:p>
-      <w:pPr>
-        <w:ind w:firstLine="708"/>
-        <w:jc w:val="both"/>
-      </w:pPr>
-    </w:p>
-    <w:p>
-      <w:pPr>
-        <w:ind w:firstLine="708"/>
-        <w:jc w:val="both"/>
-      </w:pPr>
-    </w:p>
-    <w:p>
-      <w:pPr>
-        <w:ind w:firstLine="708"/>
-        <w:jc w:val="both"/>
-      </w:pPr>
-    </w:p>
-    <w:p>
-      <w:pPr>
-        <w:ind w:firstLine="708"/>
-        <w:jc w:val="both"/>
-      </w:pPr>
-    </w:p>
-    <w:p>
-      <w:pPr>
-        <w:ind w:firstLine="708"/>
-        <w:jc w:val="both"/>
-      </w:pPr>
-    </w:p>
-    <w:p>
-      <w:pPr>
-        <w:ind w:firstLine="708"/>
-        <w:jc w:val="both"/>
-      </w:pPr>
-    </w:p>
-    <w:p>
-      <w:pPr>
-        <w:ind w:firstLine="708"/>
-        <w:jc w:val="both"/>
-      </w:pPr>
-    </w:p>
-    <w:p>
-      <w:pPr>
-        <w:ind w:firstLine="708"/>
-        <w:jc w:val="both"/>
-      </w:pPr>
-    </w:p>
-    <w:p>
-      <w:pPr>
-        <w:ind w:firstLine="708"/>
-        <w:jc w:val="both"/>
-      </w:pPr>
-    </w:p>
-    <w:p>
-      <w:pPr>
-        <w:ind w:firstLine="708"/>
         <w:jc w:val="both"/>
         <w:sectPr>
           <w:pgSz w:w="11906" w:h="16838" w:code="9"/>
@@ -11848,9 +15117,116 @@
     </w:p>
     <w:p>
       <w:pPr>
+        <w:ind w:left="-1134" w:right="-1134"/>
+        <w:jc w:val="center"/>
+        <w:rPr>
+          <w:b/>
+          <w:bCs/>
+        </w:rPr>
+      </w:pPr>
+      <w:r>
+        <w:rPr>
+          <w:b/>
+          <w:bCs/>
+        </w:rPr>
+        <w:lastRenderedPageBreak/>
+        <w:t>UART receiver i</w:t>
+      </w:r>
+      <w:r>
+        <w:rPr>
+          <w:b/>
+          <w:bCs/>
+        </w:rPr>
+        <w:t xml:space="preserve">ntegration test with the FIFO component developed at the Electronics Systems </w:t>
+      </w:r>
+      <w:r>
+        <w:rPr>
+          <w:b/>
+          <w:bCs/>
+        </w:rPr>
+        <w:t>Laboratory</w:t>
+      </w:r>
+      <w:r>
+        <w:rPr>
+          <w:b/>
+          <w:bCs/>
+        </w:rPr>
+        <w:t xml:space="preserve"> lessons:</w:t>
+      </w:r>
+    </w:p>
+    <w:p>
+      <w:pPr>
+        <w:ind w:left="-1134" w:right="-1134"/>
+        <w:jc w:val="center"/>
+      </w:pPr>
+    </w:p>
+    <w:p>
+      <w:pPr>
+        <w:ind w:left="-1134" w:right="-1134"/>
+        <w:jc w:val="center"/>
+      </w:pPr>
+      <w:r>
+        <w:t>Block diagram of the FIFO integration test:</w:t>
+      </w:r>
+    </w:p>
+    <w:p>
+      <w:pPr>
         <w:ind w:left="-567" w:right="-567"/>
         <w:jc w:val="center"/>
       </w:pPr>
+      <w:r>
+        <w:rPr>
+          <w:noProof/>
+        </w:rPr>
+        <w:drawing>
+          <wp:inline distT="0" distB="0" distL="0" distR="0" wp14:anchorId="62E035BD" wp14:editId="19DE61DF">
+            <wp:extent cx="5200595" cy="1232452"/>
+            <wp:effectExtent l="0" t="0" r="0" b="0"/>
+            <wp:docPr id="41" name="Imagem 41" descr="Uma imagem contendo Forma&#10;&#10;Descrição gerada automaticamente"/>
+            <wp:cNvGraphicFramePr>
+              <a:graphicFrameLocks xmlns:a="http://schemas.openxmlformats.org/drawingml/2006/main" noChangeAspect="1"/>
+            </wp:cNvGraphicFramePr>
+            <a:graphic xmlns:a="http://schemas.openxmlformats.org/drawingml/2006/main">
+              <a:graphicData uri="http://schemas.openxmlformats.org/drawingml/2006/picture">
+                <pic:pic xmlns:pic="http://schemas.openxmlformats.org/drawingml/2006/picture">
+                  <pic:nvPicPr>
+                    <pic:cNvPr id="41" name="Imagem 41" descr="Uma imagem contendo Forma&#10;&#10;Descrição gerada automaticamente"/>
+                    <pic:cNvPicPr>
+                      <a:picLocks noChangeAspect="1" noChangeArrowheads="1"/>
+                    </pic:cNvPicPr>
+                  </pic:nvPicPr>
+                  <pic:blipFill>
+                    <a:blip r:embed="rId53" cstate="print">
+                      <a:extLst>
+                        <a:ext uri="{28A0092B-C50C-407E-A947-70E740481C1C}">
+                          <a14:useLocalDpi xmlns:a14="http://schemas.microsoft.com/office/drawing/2010/main" val="0"/>
+                        </a:ext>
+                      </a:extLst>
+                    </a:blip>
+                    <a:srcRect/>
+                    <a:stretch>
+                      <a:fillRect/>
+                    </a:stretch>
+                  </pic:blipFill>
+                  <pic:spPr bwMode="auto">
+                    <a:xfrm>
+                      <a:off x="0" y="0"/>
+                      <a:ext cx="5205893" cy="1233708"/>
+                    </a:xfrm>
+                    <a:prstGeom prst="rect">
+                      <a:avLst/>
+                    </a:prstGeom>
+                    <a:noFill/>
+                    <a:ln>
+                      <a:noFill/>
+                    </a:ln>
+                  </pic:spPr>
+                </pic:pic>
+              </a:graphicData>
+            </a:graphic>
+          </wp:inline>
+        </w:drawing>
+      </w:r>
     </w:p>
     <w:p>
       <w:pPr>
@@ -11860,9 +15236,64 @@
     </w:p>
     <w:p>
       <w:pPr>
-        <w:ind w:left="-567"/>
+        <w:ind w:left="-567" w:right="-567"/>
+        <w:jc w:val="center"/>
+      </w:pPr>
+      <w:r>
+        <w:t>Simulation result of the FIFO integration test (FIFO depth = 6, data rate B = 115200):</w:t>
+      </w:r>
+    </w:p>
+    <w:p>
+      <w:pPr>
+        <w:ind w:left="-567" w:right="-567"/>
+        <w:jc w:val="center"/>
+      </w:pPr>
+    </w:p>
+    <w:p>
+      <w:pPr>
+        <w:ind w:left="-1134"/>
         <w:jc w:val="both"/>
       </w:pPr>
+      <w:r>
+        <w:rPr>
+          <w:noProof/>
+        </w:rPr>
+        <w:drawing>
+          <wp:inline distT="0" distB="0" distL="0" distR="0" wp14:anchorId="2C82E969" wp14:editId="2419F4C3">
+            <wp:extent cx="10343901" cy="1860605"/>
+            <wp:effectExtent l="0" t="0" r="635" b="6350"/>
+            <wp:docPr id="40" name="Imagem 40" descr="Interface gráfica do usuário&#10;&#10;Descrição gerada automaticamente"/>
+            <wp:cNvGraphicFramePr>
+              <a:graphicFrameLocks xmlns:a="http://schemas.openxmlformats.org/drawingml/2006/main" noChangeAspect="1"/>
+            </wp:cNvGraphicFramePr>
+            <a:graphic xmlns:a="http://schemas.openxmlformats.org/drawingml/2006/main">
+              <a:graphicData uri="http://schemas.openxmlformats.org/drawingml/2006/picture">
+                <pic:pic xmlns:pic="http://schemas.openxmlformats.org/drawingml/2006/picture">
+                  <pic:nvPicPr>
+                    <pic:cNvPr id="40" name="Imagem 40" descr="Interface gráfica do usuário&#10;&#10;Descrição gerada automaticamente"/>
+                    <pic:cNvPicPr/>
+                  </pic:nvPicPr>
+                  <pic:blipFill>
+                    <a:blip r:embed="rId54"/>
+                    <a:stretch>
+                      <a:fillRect/>
+                    </a:stretch>
+                  </pic:blipFill>
+                  <pic:spPr>
+                    <a:xfrm>
+                      <a:off x="0" y="0"/>
+                      <a:ext cx="10395872" cy="1869953"/>
+                    </a:xfrm>
+                    <a:prstGeom prst="rect">
+                      <a:avLst/>
+                    </a:prstGeom>
+                  </pic:spPr>
+                </pic:pic>
+              </a:graphicData>
+            </a:graphic>
+          </wp:inline>
+        </w:drawing>
+      </w:r>
     </w:p>
     <w:p>
       <w:pPr>
@@ -11870,15 +15301,9 @@
         <w:jc w:val="both"/>
       </w:pPr>
     </w:p>
-    <w:p>
-      <w:pPr>
-        <w:ind w:firstLine="708"/>
-        <w:jc w:val="both"/>
-      </w:pPr>
-    </w:p>
     <w:sectPr>
-      <w:pgSz w:w="11906" w:h="16838" w:code="9"/>
-      <w:pgMar w:top="1418" w:right="1701" w:bottom="1418" w:left="1701" w:header="709" w:footer="709" w:gutter="0"/>
+      <w:pgSz w:w="16838" w:h="11906" w:orient="landscape" w:code="9"/>
+      <w:pgMar w:top="1701" w:right="1418" w:bottom="1701" w:left="1418" w:header="709" w:footer="709" w:gutter="0"/>
       <w:cols w:space="708"/>
       <w:docGrid w:linePitch="360"/>
     </w:sectPr>

</xml_diff>